<commit_message>
Factor Out Some Constants into 00-global_constants.R and Ensure Last Week Indicator is Either 52 or 53
</commit_message>
<xml_diff>
--- a/Tables/excess_deaths_by_age_sex.docx
+++ b/Tables/excess_deaths_by_age_sex.docx
@@ -14,7 +14,7 @@
         <w:gridCol w:w="1054"/>
         <w:gridCol w:w="782"/>
         <w:gridCol w:w="710"/>
-        <w:gridCol w:w="960"/>
+        <w:gridCol w:w="710"/>
         <w:gridCol w:w="727"/>
         <w:gridCol w:w="710"/>
         <w:gridCol w:w="710"/>
@@ -517,36 +517,36 @@
                 <w:szCs w:val="20"/>
                 <w:color w:val="000000"/>
               </w:rPr>
-              <w:t xml:space="preserve">-145</w:t>
-            </w:r>
-          </w:p>
-        </w:tc>
-        <w:tc>
-          <w:tcPr>
-            <w:tcBorders/>
-            <w:shd w:val="clear" w:color="auto" w:fill="FFFFFF"/>
-            <w:tcMar>
-              <w:top w:w="0" w:type="dxa"/>
-              <w:bottom w:w="0" w:type="dxa"/>
-              <w:left w:w="0" w:type="dxa"/>
-              <w:right w:w="0" w:type="dxa"/>
-            </w:tcMar>
-            <w:vAlign w:val="center"/>
-          </w:tcPr>
-          <w:p>
-            <w:pPr>
-              <w:jc w:val="right"/>
-              <w:spacing w:after="60" w:before="60" w:line="240"/>
-              <w:ind w:firstLine="0" w:left="60" w:right="60"/>
-            </w:pPr>
-            <w:r xmlns:w="http://schemas.openxmlformats.org/wordprocessingml/2006/main" xmlns:wp="http://schemas.openxmlformats.org/drawingml/2006/wordprocessingDrawing" xmlns:r="http://schemas.openxmlformats.org/officeDocument/2006/relationships" xmlns:w14="http://schemas.microsoft.com/office/word/2010/wordml">
-              <w:rPr>
-                <w:rFonts w:ascii="Times New Roman" w:hAnsi="Times New Roman" w:eastAsia="Times New Roman" w:cs="Times New Roman"/>
-                <w:sz w:val="20"/>
-                <w:szCs w:val="20"/>
-                <w:color w:val="000000"/>
-              </w:rPr>
-              <w:t xml:space="preserve">-0.98</w:t>
+              <w:t xml:space="preserve">-142</w:t>
+            </w:r>
+          </w:p>
+        </w:tc>
+        <w:tc>
+          <w:tcPr>
+            <w:tcBorders/>
+            <w:shd w:val="clear" w:color="auto" w:fill="FFFFFF"/>
+            <w:tcMar>
+              <w:top w:w="0" w:type="dxa"/>
+              <w:bottom w:w="0" w:type="dxa"/>
+              <w:left w:w="0" w:type="dxa"/>
+              <w:right w:w="0" w:type="dxa"/>
+            </w:tcMar>
+            <w:vAlign w:val="center"/>
+          </w:tcPr>
+          <w:p>
+            <w:pPr>
+              <w:jc w:val="right"/>
+              <w:spacing w:after="60" w:before="60" w:line="240"/>
+              <w:ind w:firstLine="0" w:left="60" w:right="60"/>
+            </w:pPr>
+            <w:r xmlns:w="http://schemas.openxmlformats.org/wordprocessingml/2006/main" xmlns:wp="http://schemas.openxmlformats.org/drawingml/2006/wordprocessingDrawing" xmlns:r="http://schemas.openxmlformats.org/officeDocument/2006/relationships" xmlns:w14="http://schemas.microsoft.com/office/word/2010/wordml">
+              <w:rPr>
+                <w:rFonts w:ascii="Times New Roman" w:hAnsi="Times New Roman" w:eastAsia="Times New Roman" w:cs="Times New Roman"/>
+                <w:sz w:val="20"/>
+                <w:szCs w:val="20"/>
+                <w:color w:val="000000"/>
+              </w:rPr>
+              <w:t xml:space="preserve">-3</w:t>
             </w:r>
           </w:p>
         </w:tc>
@@ -604,36 +604,36 @@
                 <w:szCs w:val="20"/>
                 <w:color w:val="000000"/>
               </w:rPr>
-              <w:t xml:space="preserve">-165</w:t>
-            </w:r>
-          </w:p>
-        </w:tc>
-        <w:tc>
-          <w:tcPr>
-            <w:tcBorders/>
-            <w:shd w:val="clear" w:color="auto" w:fill="FFFFFF"/>
-            <w:tcMar>
-              <w:top w:w="0" w:type="dxa"/>
-              <w:bottom w:w="0" w:type="dxa"/>
-              <w:left w:w="0" w:type="dxa"/>
-              <w:right w:w="0" w:type="dxa"/>
-            </w:tcMar>
-            <w:vAlign w:val="center"/>
-          </w:tcPr>
-          <w:p>
-            <w:pPr>
-              <w:jc w:val="right"/>
-              <w:spacing w:after="60" w:before="60" w:line="240"/>
-              <w:ind w:firstLine="0" w:left="60" w:right="60"/>
-            </w:pPr>
-            <w:r xmlns:w="http://schemas.openxmlformats.org/wordprocessingml/2006/main" xmlns:wp="http://schemas.openxmlformats.org/drawingml/2006/wordprocessingDrawing" xmlns:r="http://schemas.openxmlformats.org/officeDocument/2006/relationships" xmlns:w14="http://schemas.microsoft.com/office/word/2010/wordml">
-              <w:rPr>
-                <w:rFonts w:ascii="Times New Roman" w:hAnsi="Times New Roman" w:eastAsia="Times New Roman" w:cs="Times New Roman"/>
-                <w:sz w:val="20"/>
-                <w:szCs w:val="20"/>
-                <w:color w:val="000000"/>
-              </w:rPr>
-              <w:t xml:space="preserve">-16</w:t>
+              <w:t xml:space="preserve">-161</w:t>
+            </w:r>
+          </w:p>
+        </w:tc>
+        <w:tc>
+          <w:tcPr>
+            <w:tcBorders/>
+            <w:shd w:val="clear" w:color="auto" w:fill="FFFFFF"/>
+            <w:tcMar>
+              <w:top w:w="0" w:type="dxa"/>
+              <w:bottom w:w="0" w:type="dxa"/>
+              <w:left w:w="0" w:type="dxa"/>
+              <w:right w:w="0" w:type="dxa"/>
+            </w:tcMar>
+            <w:vAlign w:val="center"/>
+          </w:tcPr>
+          <w:p>
+            <w:pPr>
+              <w:jc w:val="right"/>
+              <w:spacing w:after="60" w:before="60" w:line="240"/>
+              <w:ind w:firstLine="0" w:left="60" w:right="60"/>
+            </w:pPr>
+            <w:r xmlns:w="http://schemas.openxmlformats.org/wordprocessingml/2006/main" xmlns:wp="http://schemas.openxmlformats.org/drawingml/2006/wordprocessingDrawing" xmlns:r="http://schemas.openxmlformats.org/officeDocument/2006/relationships" xmlns:w14="http://schemas.microsoft.com/office/word/2010/wordml">
+              <w:rPr>
+                <w:rFonts w:ascii="Times New Roman" w:hAnsi="Times New Roman" w:eastAsia="Times New Roman" w:cs="Times New Roman"/>
+                <w:sz w:val="20"/>
+                <w:szCs w:val="20"/>
+                <w:color w:val="000000"/>
+              </w:rPr>
+              <w:t xml:space="preserve">-14</w:t>
             </w:r>
           </w:p>
         </w:tc>
@@ -718,152 +718,152 @@
                 <w:szCs w:val="20"/>
                 <w:color w:val="000000"/>
               </w:rPr>
-              <w:t xml:space="preserve">323</w:t>
-            </w:r>
-          </w:p>
-        </w:tc>
-        <w:tc>
-          <w:tcPr>
-            <w:tcBorders/>
-            <w:shd w:val="clear" w:color="auto" w:fill="FFFFFF"/>
-            <w:tcMar>
-              <w:top w:w="0" w:type="dxa"/>
-              <w:bottom w:w="0" w:type="dxa"/>
-              <w:left w:w="0" w:type="dxa"/>
-              <w:right w:w="0" w:type="dxa"/>
-            </w:tcMar>
-            <w:vAlign w:val="center"/>
-          </w:tcPr>
-          <w:p>
-            <w:pPr>
-              <w:jc w:val="right"/>
-              <w:spacing w:after="60" w:before="60" w:line="240"/>
-              <w:ind w:firstLine="0" w:left="60" w:right="60"/>
-            </w:pPr>
-            <w:r xmlns:w="http://schemas.openxmlformats.org/wordprocessingml/2006/main" xmlns:wp="http://schemas.openxmlformats.org/drawingml/2006/wordprocessingDrawing" xmlns:r="http://schemas.openxmlformats.org/officeDocument/2006/relationships" xmlns:w14="http://schemas.microsoft.com/office/word/2010/wordml">
-              <w:rPr>
-                <w:rFonts w:ascii="Times New Roman" w:hAnsi="Times New Roman" w:eastAsia="Times New Roman" w:cs="Times New Roman"/>
-                <w:sz w:val="20"/>
-                <w:szCs w:val="20"/>
-                <w:color w:val="000000"/>
-              </w:rPr>
-              <w:t xml:space="preserve">171</w:t>
-            </w:r>
-          </w:p>
-        </w:tc>
-        <w:tc>
-          <w:tcPr>
-            <w:tcBorders/>
-            <w:shd w:val="clear" w:color="auto" w:fill="FFFFFF"/>
-            <w:tcMar>
-              <w:top w:w="0" w:type="dxa"/>
-              <w:bottom w:w="0" w:type="dxa"/>
-              <w:left w:w="0" w:type="dxa"/>
-              <w:right w:w="0" w:type="dxa"/>
-            </w:tcMar>
-            <w:vAlign w:val="center"/>
-          </w:tcPr>
-          <w:p>
-            <w:pPr>
-              <w:jc w:val="right"/>
-              <w:spacing w:after="60" w:before="60" w:line="240"/>
-              <w:ind w:firstLine="0" w:left="60" w:right="60"/>
-            </w:pPr>
-            <w:r xmlns:w="http://schemas.openxmlformats.org/wordprocessingml/2006/main" xmlns:wp="http://schemas.openxmlformats.org/drawingml/2006/wordprocessingDrawing" xmlns:r="http://schemas.openxmlformats.org/officeDocument/2006/relationships" xmlns:w14="http://schemas.microsoft.com/office/word/2010/wordml">
-              <w:rPr>
-                <w:rFonts w:ascii="Times New Roman" w:hAnsi="Times New Roman" w:eastAsia="Times New Roman" w:cs="Times New Roman"/>
-                <w:sz w:val="20"/>
-                <w:szCs w:val="20"/>
-                <w:color w:val="000000"/>
-              </w:rPr>
-              <w:t xml:space="preserve">473.02</w:t>
-            </w:r>
-          </w:p>
-        </w:tc>
-        <w:tc>
-          <w:tcPr>
-            <w:tcBorders/>
-            <w:shd w:val="clear" w:color="auto" w:fill="FFFFFF"/>
-            <w:tcMar>
-              <w:top w:w="0" w:type="dxa"/>
-              <w:bottom w:w="0" w:type="dxa"/>
-              <w:left w:w="0" w:type="dxa"/>
-              <w:right w:w="0" w:type="dxa"/>
-            </w:tcMar>
-            <w:vAlign w:val="center"/>
-          </w:tcPr>
-          <w:p>
-            <w:pPr>
-              <w:jc w:val="right"/>
-              <w:spacing w:after="60" w:before="60" w:line="240"/>
-              <w:ind w:firstLine="0" w:left="60" w:right="60"/>
-            </w:pPr>
-            <w:r xmlns:w="http://schemas.openxmlformats.org/wordprocessingml/2006/main" xmlns:wp="http://schemas.openxmlformats.org/drawingml/2006/wordprocessingDrawing" xmlns:r="http://schemas.openxmlformats.org/officeDocument/2006/relationships" xmlns:w14="http://schemas.microsoft.com/office/word/2010/wordml">
-              <w:rPr>
-                <w:rFonts w:ascii="Times New Roman" w:hAnsi="Times New Roman" w:eastAsia="Times New Roman" w:cs="Times New Roman"/>
-                <w:sz w:val="20"/>
-                <w:szCs w:val="20"/>
-                <w:color w:val="000000"/>
-              </w:rPr>
-              <w:t xml:space="preserve">328</w:t>
-            </w:r>
-          </w:p>
-        </w:tc>
-        <w:tc>
-          <w:tcPr>
-            <w:tcBorders/>
-            <w:shd w:val="clear" w:color="auto" w:fill="FFFFFF"/>
-            <w:tcMar>
-              <w:top w:w="0" w:type="dxa"/>
-              <w:bottom w:w="0" w:type="dxa"/>
-              <w:left w:w="0" w:type="dxa"/>
-              <w:right w:w="0" w:type="dxa"/>
-            </w:tcMar>
-            <w:vAlign w:val="center"/>
-          </w:tcPr>
-          <w:p>
-            <w:pPr>
-              <w:jc w:val="right"/>
-              <w:spacing w:after="60" w:before="60" w:line="240"/>
-              <w:ind w:firstLine="0" w:left="60" w:right="60"/>
-            </w:pPr>
-            <w:r xmlns:w="http://schemas.openxmlformats.org/wordprocessingml/2006/main" xmlns:wp="http://schemas.openxmlformats.org/drawingml/2006/wordprocessingDrawing" xmlns:r="http://schemas.openxmlformats.org/officeDocument/2006/relationships" xmlns:w14="http://schemas.microsoft.com/office/word/2010/wordml">
-              <w:rPr>
-                <w:rFonts w:ascii="Times New Roman" w:hAnsi="Times New Roman" w:eastAsia="Times New Roman" w:cs="Times New Roman"/>
-                <w:sz w:val="20"/>
-                <w:szCs w:val="20"/>
-                <w:color w:val="000000"/>
-              </w:rPr>
-              <w:t xml:space="preserve">111</w:t>
-            </w:r>
-          </w:p>
-        </w:tc>
-        <w:tc>
-          <w:tcPr>
-            <w:tcBorders/>
-            <w:shd w:val="clear" w:color="auto" w:fill="FFFFFF"/>
-            <w:tcMar>
-              <w:top w:w="0" w:type="dxa"/>
-              <w:bottom w:w="0" w:type="dxa"/>
-              <w:left w:w="0" w:type="dxa"/>
-              <w:right w:w="0" w:type="dxa"/>
-            </w:tcMar>
-            <w:vAlign w:val="center"/>
-          </w:tcPr>
-          <w:p>
-            <w:pPr>
-              <w:jc w:val="right"/>
-              <w:spacing w:after="60" w:before="60" w:line="240"/>
-              <w:ind w:firstLine="0" w:left="60" w:right="60"/>
-            </w:pPr>
-            <w:r xmlns:w="http://schemas.openxmlformats.org/wordprocessingml/2006/main" xmlns:wp="http://schemas.openxmlformats.org/drawingml/2006/wordprocessingDrawing" xmlns:r="http://schemas.openxmlformats.org/officeDocument/2006/relationships" xmlns:w14="http://schemas.microsoft.com/office/word/2010/wordml">
-              <w:rPr>
-                <w:rFonts w:ascii="Times New Roman" w:hAnsi="Times New Roman" w:eastAsia="Times New Roman" w:cs="Times New Roman"/>
-                <w:sz w:val="20"/>
-                <w:szCs w:val="20"/>
-                <w:color w:val="000000"/>
-              </w:rPr>
-              <w:t xml:space="preserve">544</w:t>
+              <w:t xml:space="preserve">324</w:t>
+            </w:r>
+          </w:p>
+        </w:tc>
+        <w:tc>
+          <w:tcPr>
+            <w:tcBorders/>
+            <w:shd w:val="clear" w:color="auto" w:fill="FFFFFF"/>
+            <w:tcMar>
+              <w:top w:w="0" w:type="dxa"/>
+              <w:bottom w:w="0" w:type="dxa"/>
+              <w:left w:w="0" w:type="dxa"/>
+              <w:right w:w="0" w:type="dxa"/>
+            </w:tcMar>
+            <w:vAlign w:val="center"/>
+          </w:tcPr>
+          <w:p>
+            <w:pPr>
+              <w:jc w:val="right"/>
+              <w:spacing w:after="60" w:before="60" w:line="240"/>
+              <w:ind w:firstLine="0" w:left="60" w:right="60"/>
+            </w:pPr>
+            <w:r xmlns:w="http://schemas.openxmlformats.org/wordprocessingml/2006/main" xmlns:wp="http://schemas.openxmlformats.org/drawingml/2006/wordprocessingDrawing" xmlns:r="http://schemas.openxmlformats.org/officeDocument/2006/relationships" xmlns:w14="http://schemas.microsoft.com/office/word/2010/wordml">
+              <w:rPr>
+                <w:rFonts w:ascii="Times New Roman" w:hAnsi="Times New Roman" w:eastAsia="Times New Roman" w:cs="Times New Roman"/>
+                <w:sz w:val="20"/>
+                <w:szCs w:val="20"/>
+                <w:color w:val="000000"/>
+              </w:rPr>
+              <w:t xml:space="preserve">172</w:t>
+            </w:r>
+          </w:p>
+        </w:tc>
+        <w:tc>
+          <w:tcPr>
+            <w:tcBorders/>
+            <w:shd w:val="clear" w:color="auto" w:fill="FFFFFF"/>
+            <w:tcMar>
+              <w:top w:w="0" w:type="dxa"/>
+              <w:bottom w:w="0" w:type="dxa"/>
+              <w:left w:w="0" w:type="dxa"/>
+              <w:right w:w="0" w:type="dxa"/>
+            </w:tcMar>
+            <w:vAlign w:val="center"/>
+          </w:tcPr>
+          <w:p>
+            <w:pPr>
+              <w:jc w:val="right"/>
+              <w:spacing w:after="60" w:before="60" w:line="240"/>
+              <w:ind w:firstLine="0" w:left="60" w:right="60"/>
+            </w:pPr>
+            <w:r xmlns:w="http://schemas.openxmlformats.org/wordprocessingml/2006/main" xmlns:wp="http://schemas.openxmlformats.org/drawingml/2006/wordprocessingDrawing" xmlns:r="http://schemas.openxmlformats.org/officeDocument/2006/relationships" xmlns:w14="http://schemas.microsoft.com/office/word/2010/wordml">
+              <w:rPr>
+                <w:rFonts w:ascii="Times New Roman" w:hAnsi="Times New Roman" w:eastAsia="Times New Roman" w:cs="Times New Roman"/>
+                <w:sz w:val="20"/>
+                <w:szCs w:val="20"/>
+                <w:color w:val="000000"/>
+              </w:rPr>
+              <w:t xml:space="preserve">467</w:t>
+            </w:r>
+          </w:p>
+        </w:tc>
+        <w:tc>
+          <w:tcPr>
+            <w:tcBorders/>
+            <w:shd w:val="clear" w:color="auto" w:fill="FFFFFF"/>
+            <w:tcMar>
+              <w:top w:w="0" w:type="dxa"/>
+              <w:bottom w:w="0" w:type="dxa"/>
+              <w:left w:w="0" w:type="dxa"/>
+              <w:right w:w="0" w:type="dxa"/>
+            </w:tcMar>
+            <w:vAlign w:val="center"/>
+          </w:tcPr>
+          <w:p>
+            <w:pPr>
+              <w:jc w:val="right"/>
+              <w:spacing w:after="60" w:before="60" w:line="240"/>
+              <w:ind w:firstLine="0" w:left="60" w:right="60"/>
+            </w:pPr>
+            <w:r xmlns:w="http://schemas.openxmlformats.org/wordprocessingml/2006/main" xmlns:wp="http://schemas.openxmlformats.org/drawingml/2006/wordprocessingDrawing" xmlns:r="http://schemas.openxmlformats.org/officeDocument/2006/relationships" xmlns:w14="http://schemas.microsoft.com/office/word/2010/wordml">
+              <w:rPr>
+                <w:rFonts w:ascii="Times New Roman" w:hAnsi="Times New Roman" w:eastAsia="Times New Roman" w:cs="Times New Roman"/>
+                <w:sz w:val="20"/>
+                <w:szCs w:val="20"/>
+                <w:color w:val="000000"/>
+              </w:rPr>
+              <w:t xml:space="preserve">329</w:t>
+            </w:r>
+          </w:p>
+        </w:tc>
+        <w:tc>
+          <w:tcPr>
+            <w:tcBorders/>
+            <w:shd w:val="clear" w:color="auto" w:fill="FFFFFF"/>
+            <w:tcMar>
+              <w:top w:w="0" w:type="dxa"/>
+              <w:bottom w:w="0" w:type="dxa"/>
+              <w:left w:w="0" w:type="dxa"/>
+              <w:right w:w="0" w:type="dxa"/>
+            </w:tcMar>
+            <w:vAlign w:val="center"/>
+          </w:tcPr>
+          <w:p>
+            <w:pPr>
+              <w:jc w:val="right"/>
+              <w:spacing w:after="60" w:before="60" w:line="240"/>
+              <w:ind w:firstLine="0" w:left="60" w:right="60"/>
+            </w:pPr>
+            <w:r xmlns:w="http://schemas.openxmlformats.org/wordprocessingml/2006/main" xmlns:wp="http://schemas.openxmlformats.org/drawingml/2006/wordprocessingDrawing" xmlns:r="http://schemas.openxmlformats.org/officeDocument/2006/relationships" xmlns:w14="http://schemas.microsoft.com/office/word/2010/wordml">
+              <w:rPr>
+                <w:rFonts w:ascii="Times New Roman" w:hAnsi="Times New Roman" w:eastAsia="Times New Roman" w:cs="Times New Roman"/>
+                <w:sz w:val="20"/>
+                <w:szCs w:val="20"/>
+                <w:color w:val="000000"/>
+              </w:rPr>
+              <w:t xml:space="preserve">109</w:t>
+            </w:r>
+          </w:p>
+        </w:tc>
+        <w:tc>
+          <w:tcPr>
+            <w:tcBorders/>
+            <w:shd w:val="clear" w:color="auto" w:fill="FFFFFF"/>
+            <w:tcMar>
+              <w:top w:w="0" w:type="dxa"/>
+              <w:bottom w:w="0" w:type="dxa"/>
+              <w:left w:w="0" w:type="dxa"/>
+              <w:right w:w="0" w:type="dxa"/>
+            </w:tcMar>
+            <w:vAlign w:val="center"/>
+          </w:tcPr>
+          <w:p>
+            <w:pPr>
+              <w:jc w:val="right"/>
+              <w:spacing w:after="60" w:before="60" w:line="240"/>
+              <w:ind w:firstLine="0" w:left="60" w:right="60"/>
+            </w:pPr>
+            <w:r xmlns:w="http://schemas.openxmlformats.org/wordprocessingml/2006/main" xmlns:wp="http://schemas.openxmlformats.org/drawingml/2006/wordprocessingDrawing" xmlns:r="http://schemas.openxmlformats.org/officeDocument/2006/relationships" xmlns:w14="http://schemas.microsoft.com/office/word/2010/wordml">
+              <w:rPr>
+                <w:rFonts w:ascii="Times New Roman" w:hAnsi="Times New Roman" w:eastAsia="Times New Roman" w:cs="Times New Roman"/>
+                <w:sz w:val="20"/>
+                <w:szCs w:val="20"/>
+                <w:color w:val="000000"/>
+              </w:rPr>
+              <w:t xml:space="preserve">527</w:t>
             </w:r>
           </w:p>
         </w:tc>
@@ -948,152 +948,152 @@
                 <w:szCs w:val="20"/>
                 <w:color w:val="000000"/>
               </w:rPr>
-              <w:t xml:space="preserve">2,578</w:t>
-            </w:r>
-          </w:p>
-        </w:tc>
-        <w:tc>
-          <w:tcPr>
-            <w:tcBorders/>
-            <w:shd w:val="clear" w:color="auto" w:fill="FFFFFF"/>
-            <w:tcMar>
-              <w:top w:w="0" w:type="dxa"/>
-              <w:bottom w:w="0" w:type="dxa"/>
-              <w:left w:w="0" w:type="dxa"/>
-              <w:right w:w="0" w:type="dxa"/>
-            </w:tcMar>
-            <w:vAlign w:val="center"/>
-          </w:tcPr>
-          <w:p>
-            <w:pPr>
-              <w:jc w:val="right"/>
-              <w:spacing w:after="60" w:before="60" w:line="240"/>
-              <w:ind w:firstLine="0" w:left="60" w:right="60"/>
-            </w:pPr>
-            <w:r xmlns:w="http://schemas.openxmlformats.org/wordprocessingml/2006/main" xmlns:wp="http://schemas.openxmlformats.org/drawingml/2006/wordprocessingDrawing" xmlns:r="http://schemas.openxmlformats.org/officeDocument/2006/relationships" xmlns:w14="http://schemas.microsoft.com/office/word/2010/wordml">
-              <w:rPr>
-                <w:rFonts w:ascii="Times New Roman" w:hAnsi="Times New Roman" w:eastAsia="Times New Roman" w:cs="Times New Roman"/>
-                <w:sz w:val="20"/>
-                <w:szCs w:val="20"/>
-                <w:color w:val="000000"/>
-              </w:rPr>
-              <w:t xml:space="preserve">2,091</w:t>
-            </w:r>
-          </w:p>
-        </w:tc>
-        <w:tc>
-          <w:tcPr>
-            <w:tcBorders/>
-            <w:shd w:val="clear" w:color="auto" w:fill="FFFFFF"/>
-            <w:tcMar>
-              <w:top w:w="0" w:type="dxa"/>
-              <w:bottom w:w="0" w:type="dxa"/>
-              <w:left w:w="0" w:type="dxa"/>
-              <w:right w:w="0" w:type="dxa"/>
-            </w:tcMar>
-            <w:vAlign w:val="center"/>
-          </w:tcPr>
-          <w:p>
-            <w:pPr>
-              <w:jc w:val="right"/>
-              <w:spacing w:after="60" w:before="60" w:line="240"/>
-              <w:ind w:firstLine="0" w:left="60" w:right="60"/>
-            </w:pPr>
-            <w:r xmlns:w="http://schemas.openxmlformats.org/wordprocessingml/2006/main" xmlns:wp="http://schemas.openxmlformats.org/drawingml/2006/wordprocessingDrawing" xmlns:r="http://schemas.openxmlformats.org/officeDocument/2006/relationships" xmlns:w14="http://schemas.microsoft.com/office/word/2010/wordml">
-              <w:rPr>
-                <w:rFonts w:ascii="Times New Roman" w:hAnsi="Times New Roman" w:eastAsia="Times New Roman" w:cs="Times New Roman"/>
-                <w:sz w:val="20"/>
-                <w:szCs w:val="20"/>
-                <w:color w:val="000000"/>
-              </w:rPr>
-              <w:t xml:space="preserve">3,041.12</w:t>
-            </w:r>
-          </w:p>
-        </w:tc>
-        <w:tc>
-          <w:tcPr>
-            <w:tcBorders/>
-            <w:shd w:val="clear" w:color="auto" w:fill="FFFFFF"/>
-            <w:tcMar>
-              <w:top w:w="0" w:type="dxa"/>
-              <w:bottom w:w="0" w:type="dxa"/>
-              <w:left w:w="0" w:type="dxa"/>
-              <w:right w:w="0" w:type="dxa"/>
-            </w:tcMar>
-            <w:vAlign w:val="center"/>
-          </w:tcPr>
-          <w:p>
-            <w:pPr>
-              <w:jc w:val="right"/>
-              <w:spacing w:after="60" w:before="60" w:line="240"/>
-              <w:ind w:firstLine="0" w:left="60" w:right="60"/>
-            </w:pPr>
-            <w:r xmlns:w="http://schemas.openxmlformats.org/wordprocessingml/2006/main" xmlns:wp="http://schemas.openxmlformats.org/drawingml/2006/wordprocessingDrawing" xmlns:r="http://schemas.openxmlformats.org/officeDocument/2006/relationships" xmlns:w14="http://schemas.microsoft.com/office/word/2010/wordml">
-              <w:rPr>
-                <w:rFonts w:ascii="Times New Roman" w:hAnsi="Times New Roman" w:eastAsia="Times New Roman" w:cs="Times New Roman"/>
-                <w:sz w:val="20"/>
-                <w:szCs w:val="20"/>
-                <w:color w:val="000000"/>
-              </w:rPr>
-              <w:t xml:space="preserve">5,265</w:t>
-            </w:r>
-          </w:p>
-        </w:tc>
-        <w:tc>
-          <w:tcPr>
-            <w:tcBorders/>
-            <w:shd w:val="clear" w:color="auto" w:fill="FFFFFF"/>
-            <w:tcMar>
-              <w:top w:w="0" w:type="dxa"/>
-              <w:bottom w:w="0" w:type="dxa"/>
-              <w:left w:w="0" w:type="dxa"/>
-              <w:right w:w="0" w:type="dxa"/>
-            </w:tcMar>
-            <w:vAlign w:val="center"/>
-          </w:tcPr>
-          <w:p>
-            <w:pPr>
-              <w:jc w:val="right"/>
-              <w:spacing w:after="60" w:before="60" w:line="240"/>
-              <w:ind w:firstLine="0" w:left="60" w:right="60"/>
-            </w:pPr>
-            <w:r xmlns:w="http://schemas.openxmlformats.org/wordprocessingml/2006/main" xmlns:wp="http://schemas.openxmlformats.org/drawingml/2006/wordprocessingDrawing" xmlns:r="http://schemas.openxmlformats.org/officeDocument/2006/relationships" xmlns:w14="http://schemas.microsoft.com/office/word/2010/wordml">
-              <w:rPr>
-                <w:rFonts w:ascii="Times New Roman" w:hAnsi="Times New Roman" w:eastAsia="Times New Roman" w:cs="Times New Roman"/>
-                <w:sz w:val="20"/>
-                <w:szCs w:val="20"/>
-                <w:color w:val="000000"/>
-              </w:rPr>
-              <w:t xml:space="preserve">4,605</w:t>
-            </w:r>
-          </w:p>
-        </w:tc>
-        <w:tc>
-          <w:tcPr>
-            <w:tcBorders/>
-            <w:shd w:val="clear" w:color="auto" w:fill="FFFFFF"/>
-            <w:tcMar>
-              <w:top w:w="0" w:type="dxa"/>
-              <w:bottom w:w="0" w:type="dxa"/>
-              <w:left w:w="0" w:type="dxa"/>
-              <w:right w:w="0" w:type="dxa"/>
-            </w:tcMar>
-            <w:vAlign w:val="center"/>
-          </w:tcPr>
-          <w:p>
-            <w:pPr>
-              <w:jc w:val="right"/>
-              <w:spacing w:after="60" w:before="60" w:line="240"/>
-              <w:ind w:firstLine="0" w:left="60" w:right="60"/>
-            </w:pPr>
-            <w:r xmlns:w="http://schemas.openxmlformats.org/wordprocessingml/2006/main" xmlns:wp="http://schemas.openxmlformats.org/drawingml/2006/wordprocessingDrawing" xmlns:r="http://schemas.openxmlformats.org/officeDocument/2006/relationships" xmlns:w14="http://schemas.microsoft.com/office/word/2010/wordml">
-              <w:rPr>
-                <w:rFonts w:ascii="Times New Roman" w:hAnsi="Times New Roman" w:eastAsia="Times New Roman" w:cs="Times New Roman"/>
-                <w:sz w:val="20"/>
-                <w:szCs w:val="20"/>
-                <w:color w:val="000000"/>
-              </w:rPr>
-              <w:t xml:space="preserve">5,895</w:t>
+              <w:t xml:space="preserve">2,584</w:t>
+            </w:r>
+          </w:p>
+        </w:tc>
+        <w:tc>
+          <w:tcPr>
+            <w:tcBorders/>
+            <w:shd w:val="clear" w:color="auto" w:fill="FFFFFF"/>
+            <w:tcMar>
+              <w:top w:w="0" w:type="dxa"/>
+              <w:bottom w:w="0" w:type="dxa"/>
+              <w:left w:w="0" w:type="dxa"/>
+              <w:right w:w="0" w:type="dxa"/>
+            </w:tcMar>
+            <w:vAlign w:val="center"/>
+          </w:tcPr>
+          <w:p>
+            <w:pPr>
+              <w:jc w:val="right"/>
+              <w:spacing w:after="60" w:before="60" w:line="240"/>
+              <w:ind w:firstLine="0" w:left="60" w:right="60"/>
+            </w:pPr>
+            <w:r xmlns:w="http://schemas.openxmlformats.org/wordprocessingml/2006/main" xmlns:wp="http://schemas.openxmlformats.org/drawingml/2006/wordprocessingDrawing" xmlns:r="http://schemas.openxmlformats.org/officeDocument/2006/relationships" xmlns:w14="http://schemas.microsoft.com/office/word/2010/wordml">
+              <w:rPr>
+                <w:rFonts w:ascii="Times New Roman" w:hAnsi="Times New Roman" w:eastAsia="Times New Roman" w:cs="Times New Roman"/>
+                <w:sz w:val="20"/>
+                <w:szCs w:val="20"/>
+                <w:color w:val="000000"/>
+              </w:rPr>
+              <w:t xml:space="preserve">2,135</w:t>
+            </w:r>
+          </w:p>
+        </w:tc>
+        <w:tc>
+          <w:tcPr>
+            <w:tcBorders/>
+            <w:shd w:val="clear" w:color="auto" w:fill="FFFFFF"/>
+            <w:tcMar>
+              <w:top w:w="0" w:type="dxa"/>
+              <w:bottom w:w="0" w:type="dxa"/>
+              <w:left w:w="0" w:type="dxa"/>
+              <w:right w:w="0" w:type="dxa"/>
+            </w:tcMar>
+            <w:vAlign w:val="center"/>
+          </w:tcPr>
+          <w:p>
+            <w:pPr>
+              <w:jc w:val="right"/>
+              <w:spacing w:after="60" w:before="60" w:line="240"/>
+              <w:ind w:firstLine="0" w:left="60" w:right="60"/>
+            </w:pPr>
+            <w:r xmlns:w="http://schemas.openxmlformats.org/wordprocessingml/2006/main" xmlns:wp="http://schemas.openxmlformats.org/drawingml/2006/wordprocessingDrawing" xmlns:r="http://schemas.openxmlformats.org/officeDocument/2006/relationships" xmlns:w14="http://schemas.microsoft.com/office/word/2010/wordml">
+              <w:rPr>
+                <w:rFonts w:ascii="Times New Roman" w:hAnsi="Times New Roman" w:eastAsia="Times New Roman" w:cs="Times New Roman"/>
+                <w:sz w:val="20"/>
+                <w:szCs w:val="20"/>
+                <w:color w:val="000000"/>
+              </w:rPr>
+              <w:t xml:space="preserve">3,044</w:t>
+            </w:r>
+          </w:p>
+        </w:tc>
+        <w:tc>
+          <w:tcPr>
+            <w:tcBorders/>
+            <w:shd w:val="clear" w:color="auto" w:fill="FFFFFF"/>
+            <w:tcMar>
+              <w:top w:w="0" w:type="dxa"/>
+              <w:bottom w:w="0" w:type="dxa"/>
+              <w:left w:w="0" w:type="dxa"/>
+              <w:right w:w="0" w:type="dxa"/>
+            </w:tcMar>
+            <w:vAlign w:val="center"/>
+          </w:tcPr>
+          <w:p>
+            <w:pPr>
+              <w:jc w:val="right"/>
+              <w:spacing w:after="60" w:before="60" w:line="240"/>
+              <w:ind w:firstLine="0" w:left="60" w:right="60"/>
+            </w:pPr>
+            <w:r xmlns:w="http://schemas.openxmlformats.org/wordprocessingml/2006/main" xmlns:wp="http://schemas.openxmlformats.org/drawingml/2006/wordprocessingDrawing" xmlns:r="http://schemas.openxmlformats.org/officeDocument/2006/relationships" xmlns:w14="http://schemas.microsoft.com/office/word/2010/wordml">
+              <w:rPr>
+                <w:rFonts w:ascii="Times New Roman" w:hAnsi="Times New Roman" w:eastAsia="Times New Roman" w:cs="Times New Roman"/>
+                <w:sz w:val="20"/>
+                <w:szCs w:val="20"/>
+                <w:color w:val="000000"/>
+              </w:rPr>
+              <w:t xml:space="preserve">5,275</w:t>
+            </w:r>
+          </w:p>
+        </w:tc>
+        <w:tc>
+          <w:tcPr>
+            <w:tcBorders/>
+            <w:shd w:val="clear" w:color="auto" w:fill="FFFFFF"/>
+            <w:tcMar>
+              <w:top w:w="0" w:type="dxa"/>
+              <w:bottom w:w="0" w:type="dxa"/>
+              <w:left w:w="0" w:type="dxa"/>
+              <w:right w:w="0" w:type="dxa"/>
+            </w:tcMar>
+            <w:vAlign w:val="center"/>
+          </w:tcPr>
+          <w:p>
+            <w:pPr>
+              <w:jc w:val="right"/>
+              <w:spacing w:after="60" w:before="60" w:line="240"/>
+              <w:ind w:firstLine="0" w:left="60" w:right="60"/>
+            </w:pPr>
+            <w:r xmlns:w="http://schemas.openxmlformats.org/wordprocessingml/2006/main" xmlns:wp="http://schemas.openxmlformats.org/drawingml/2006/wordprocessingDrawing" xmlns:r="http://schemas.openxmlformats.org/officeDocument/2006/relationships" xmlns:w14="http://schemas.microsoft.com/office/word/2010/wordml">
+              <w:rPr>
+                <w:rFonts w:ascii="Times New Roman" w:hAnsi="Times New Roman" w:eastAsia="Times New Roman" w:cs="Times New Roman"/>
+                <w:sz w:val="20"/>
+                <w:szCs w:val="20"/>
+                <w:color w:val="000000"/>
+              </w:rPr>
+              <w:t xml:space="preserve">4,634</w:t>
+            </w:r>
+          </w:p>
+        </w:tc>
+        <w:tc>
+          <w:tcPr>
+            <w:tcBorders/>
+            <w:shd w:val="clear" w:color="auto" w:fill="FFFFFF"/>
+            <w:tcMar>
+              <w:top w:w="0" w:type="dxa"/>
+              <w:bottom w:w="0" w:type="dxa"/>
+              <w:left w:w="0" w:type="dxa"/>
+              <w:right w:w="0" w:type="dxa"/>
+            </w:tcMar>
+            <w:vAlign w:val="center"/>
+          </w:tcPr>
+          <w:p>
+            <w:pPr>
+              <w:jc w:val="right"/>
+              <w:spacing w:after="60" w:before="60" w:line="240"/>
+              <w:ind w:firstLine="0" w:left="60" w:right="60"/>
+            </w:pPr>
+            <w:r xmlns:w="http://schemas.openxmlformats.org/wordprocessingml/2006/main" xmlns:wp="http://schemas.openxmlformats.org/drawingml/2006/wordprocessingDrawing" xmlns:r="http://schemas.openxmlformats.org/officeDocument/2006/relationships" xmlns:w14="http://schemas.microsoft.com/office/word/2010/wordml">
+              <w:rPr>
+                <w:rFonts w:ascii="Times New Roman" w:hAnsi="Times New Roman" w:eastAsia="Times New Roman" w:cs="Times New Roman"/>
+                <w:sz w:val="20"/>
+                <w:szCs w:val="20"/>
+                <w:color w:val="000000"/>
+              </w:rPr>
+              <w:t xml:space="preserve">5,907</w:t>
             </w:r>
           </w:p>
         </w:tc>
@@ -1178,65 +1178,65 @@
                 <w:szCs w:val="20"/>
                 <w:color w:val="000000"/>
               </w:rPr>
-              <w:t xml:space="preserve">3,443</w:t>
-            </w:r>
-          </w:p>
-        </w:tc>
-        <w:tc>
-          <w:tcPr>
-            <w:tcBorders/>
-            <w:shd w:val="clear" w:color="auto" w:fill="FFFFFF"/>
-            <w:tcMar>
-              <w:top w:w="0" w:type="dxa"/>
-              <w:bottom w:w="0" w:type="dxa"/>
-              <w:left w:w="0" w:type="dxa"/>
-              <w:right w:w="0" w:type="dxa"/>
-            </w:tcMar>
-            <w:vAlign w:val="center"/>
-          </w:tcPr>
-          <w:p>
-            <w:pPr>
-              <w:jc w:val="right"/>
-              <w:spacing w:after="60" w:before="60" w:line="240"/>
-              <w:ind w:firstLine="0" w:left="60" w:right="60"/>
-            </w:pPr>
-            <w:r xmlns:w="http://schemas.openxmlformats.org/wordprocessingml/2006/main" xmlns:wp="http://schemas.openxmlformats.org/drawingml/2006/wordprocessingDrawing" xmlns:r="http://schemas.openxmlformats.org/officeDocument/2006/relationships" xmlns:w14="http://schemas.microsoft.com/office/word/2010/wordml">
-              <w:rPr>
-                <w:rFonts w:ascii="Times New Roman" w:hAnsi="Times New Roman" w:eastAsia="Times New Roman" w:cs="Times New Roman"/>
-                <w:sz w:val="20"/>
-                <w:szCs w:val="20"/>
-                <w:color w:val="000000"/>
-              </w:rPr>
-              <w:t xml:space="preserve">2,805</w:t>
-            </w:r>
-          </w:p>
-        </w:tc>
-        <w:tc>
-          <w:tcPr>
-            <w:tcBorders/>
-            <w:shd w:val="clear" w:color="auto" w:fill="FFFFFF"/>
-            <w:tcMar>
-              <w:top w:w="0" w:type="dxa"/>
-              <w:bottom w:w="0" w:type="dxa"/>
-              <w:left w:w="0" w:type="dxa"/>
-              <w:right w:w="0" w:type="dxa"/>
-            </w:tcMar>
-            <w:vAlign w:val="center"/>
-          </w:tcPr>
-          <w:p>
-            <w:pPr>
-              <w:jc w:val="right"/>
-              <w:spacing w:after="60" w:before="60" w:line="240"/>
-              <w:ind w:firstLine="0" w:left="60" w:right="60"/>
-            </w:pPr>
-            <w:r xmlns:w="http://schemas.openxmlformats.org/wordprocessingml/2006/main" xmlns:wp="http://schemas.openxmlformats.org/drawingml/2006/wordprocessingDrawing" xmlns:r="http://schemas.openxmlformats.org/officeDocument/2006/relationships" xmlns:w14="http://schemas.microsoft.com/office/word/2010/wordml">
-              <w:rPr>
-                <w:rFonts w:ascii="Times New Roman" w:hAnsi="Times New Roman" w:eastAsia="Times New Roman" w:cs="Times New Roman"/>
-                <w:sz w:val="20"/>
-                <w:szCs w:val="20"/>
-                <w:color w:val="000000"/>
-              </w:rPr>
-              <w:t xml:space="preserve">4,073.22</w:t>
+              <w:t xml:space="preserve">3,440</w:t>
+            </w:r>
+          </w:p>
+        </w:tc>
+        <w:tc>
+          <w:tcPr>
+            <w:tcBorders/>
+            <w:shd w:val="clear" w:color="auto" w:fill="FFFFFF"/>
+            <w:tcMar>
+              <w:top w:w="0" w:type="dxa"/>
+              <w:bottom w:w="0" w:type="dxa"/>
+              <w:left w:w="0" w:type="dxa"/>
+              <w:right w:w="0" w:type="dxa"/>
+            </w:tcMar>
+            <w:vAlign w:val="center"/>
+          </w:tcPr>
+          <w:p>
+            <w:pPr>
+              <w:jc w:val="right"/>
+              <w:spacing w:after="60" w:before="60" w:line="240"/>
+              <w:ind w:firstLine="0" w:left="60" w:right="60"/>
+            </w:pPr>
+            <w:r xmlns:w="http://schemas.openxmlformats.org/wordprocessingml/2006/main" xmlns:wp="http://schemas.openxmlformats.org/drawingml/2006/wordprocessingDrawing" xmlns:r="http://schemas.openxmlformats.org/officeDocument/2006/relationships" xmlns:w14="http://schemas.microsoft.com/office/word/2010/wordml">
+              <w:rPr>
+                <w:rFonts w:ascii="Times New Roman" w:hAnsi="Times New Roman" w:eastAsia="Times New Roman" w:cs="Times New Roman"/>
+                <w:sz w:val="20"/>
+                <w:szCs w:val="20"/>
+                <w:color w:val="000000"/>
+              </w:rPr>
+              <w:t xml:space="preserve">2,845</w:t>
+            </w:r>
+          </w:p>
+        </w:tc>
+        <w:tc>
+          <w:tcPr>
+            <w:tcBorders/>
+            <w:shd w:val="clear" w:color="auto" w:fill="FFFFFF"/>
+            <w:tcMar>
+              <w:top w:w="0" w:type="dxa"/>
+              <w:bottom w:w="0" w:type="dxa"/>
+              <w:left w:w="0" w:type="dxa"/>
+              <w:right w:w="0" w:type="dxa"/>
+            </w:tcMar>
+            <w:vAlign w:val="center"/>
+          </w:tcPr>
+          <w:p>
+            <w:pPr>
+              <w:jc w:val="right"/>
+              <w:spacing w:after="60" w:before="60" w:line="240"/>
+              <w:ind w:firstLine="0" w:left="60" w:right="60"/>
+            </w:pPr>
+            <w:r xmlns:w="http://schemas.openxmlformats.org/wordprocessingml/2006/main" xmlns:wp="http://schemas.openxmlformats.org/drawingml/2006/wordprocessingDrawing" xmlns:r="http://schemas.openxmlformats.org/officeDocument/2006/relationships" xmlns:w14="http://schemas.microsoft.com/office/word/2010/wordml">
+              <w:rPr>
+                <w:rFonts w:ascii="Times New Roman" w:hAnsi="Times New Roman" w:eastAsia="Times New Roman" w:cs="Times New Roman"/>
+                <w:sz w:val="20"/>
+                <w:szCs w:val="20"/>
+                <w:color w:val="000000"/>
+              </w:rPr>
+              <w:t xml:space="preserve">4,070</w:t>
             </w:r>
           </w:p>
         </w:tc>
@@ -1294,36 +1294,36 @@
                 <w:szCs w:val="20"/>
                 <w:color w:val="000000"/>
               </w:rPr>
-              <w:t xml:space="preserve">5,570</w:t>
-            </w:r>
-          </w:p>
-        </w:tc>
-        <w:tc>
-          <w:tcPr>
-            <w:tcBorders/>
-            <w:shd w:val="clear" w:color="auto" w:fill="FFFFFF"/>
-            <w:tcMar>
-              <w:top w:w="0" w:type="dxa"/>
-              <w:bottom w:w="0" w:type="dxa"/>
-              <w:left w:w="0" w:type="dxa"/>
-              <w:right w:w="0" w:type="dxa"/>
-            </w:tcMar>
-            <w:vAlign w:val="center"/>
-          </w:tcPr>
-          <w:p>
-            <w:pPr>
-              <w:jc w:val="right"/>
-              <w:spacing w:after="60" w:before="60" w:line="240"/>
-              <w:ind w:firstLine="0" w:left="60" w:right="60"/>
-            </w:pPr>
-            <w:r xmlns:w="http://schemas.openxmlformats.org/wordprocessingml/2006/main" xmlns:wp="http://schemas.openxmlformats.org/drawingml/2006/wordprocessingDrawing" xmlns:r="http://schemas.openxmlformats.org/officeDocument/2006/relationships" xmlns:w14="http://schemas.microsoft.com/office/word/2010/wordml">
-              <w:rPr>
-                <w:rFonts w:ascii="Times New Roman" w:hAnsi="Times New Roman" w:eastAsia="Times New Roman" w:cs="Times New Roman"/>
-                <w:sz w:val="20"/>
-                <w:szCs w:val="20"/>
-                <w:color w:val="000000"/>
-              </w:rPr>
-              <w:t xml:space="preserve">7,218</w:t>
+              <w:t xml:space="preserve">5,531</w:t>
+            </w:r>
+          </w:p>
+        </w:tc>
+        <w:tc>
+          <w:tcPr>
+            <w:tcBorders/>
+            <w:shd w:val="clear" w:color="auto" w:fill="FFFFFF"/>
+            <w:tcMar>
+              <w:top w:w="0" w:type="dxa"/>
+              <w:bottom w:w="0" w:type="dxa"/>
+              <w:left w:w="0" w:type="dxa"/>
+              <w:right w:w="0" w:type="dxa"/>
+            </w:tcMar>
+            <w:vAlign w:val="center"/>
+          </w:tcPr>
+          <w:p>
+            <w:pPr>
+              <w:jc w:val="right"/>
+              <w:spacing w:after="60" w:before="60" w:line="240"/>
+              <w:ind w:firstLine="0" w:left="60" w:right="60"/>
+            </w:pPr>
+            <w:r xmlns:w="http://schemas.openxmlformats.org/wordprocessingml/2006/main" xmlns:wp="http://schemas.openxmlformats.org/drawingml/2006/wordprocessingDrawing" xmlns:r="http://schemas.openxmlformats.org/officeDocument/2006/relationships" xmlns:w14="http://schemas.microsoft.com/office/word/2010/wordml">
+              <w:rPr>
+                <w:rFonts w:ascii="Times New Roman" w:hAnsi="Times New Roman" w:eastAsia="Times New Roman" w:cs="Times New Roman"/>
+                <w:sz w:val="20"/>
+                <w:szCs w:val="20"/>
+                <w:color w:val="000000"/>
+              </w:rPr>
+              <w:t xml:space="preserve">7,221</w:t>
             </w:r>
           </w:p>
         </w:tc>
@@ -1408,65 +1408,65 @@
                 <w:szCs w:val="20"/>
                 <w:color w:val="000000"/>
               </w:rPr>
-              <w:t xml:space="preserve">7,752</w:t>
-            </w:r>
-          </w:p>
-        </w:tc>
-        <w:tc>
-          <w:tcPr>
-            <w:tcBorders/>
-            <w:shd w:val="clear" w:color="auto" w:fill="FFFFFF"/>
-            <w:tcMar>
-              <w:top w:w="0" w:type="dxa"/>
-              <w:bottom w:w="0" w:type="dxa"/>
-              <w:left w:w="0" w:type="dxa"/>
-              <w:right w:w="0" w:type="dxa"/>
-            </w:tcMar>
-            <w:vAlign w:val="center"/>
-          </w:tcPr>
-          <w:p>
-            <w:pPr>
-              <w:jc w:val="right"/>
-              <w:spacing w:after="60" w:before="60" w:line="240"/>
-              <w:ind w:firstLine="0" w:left="60" w:right="60"/>
-            </w:pPr>
-            <w:r xmlns:w="http://schemas.openxmlformats.org/wordprocessingml/2006/main" xmlns:wp="http://schemas.openxmlformats.org/drawingml/2006/wordprocessingDrawing" xmlns:r="http://schemas.openxmlformats.org/officeDocument/2006/relationships" xmlns:w14="http://schemas.microsoft.com/office/word/2010/wordml">
-              <w:rPr>
-                <w:rFonts w:ascii="Times New Roman" w:hAnsi="Times New Roman" w:eastAsia="Times New Roman" w:cs="Times New Roman"/>
-                <w:sz w:val="20"/>
-                <w:szCs w:val="20"/>
-                <w:color w:val="000000"/>
-              </w:rPr>
-              <w:t xml:space="preserve">6,664</w:t>
-            </w:r>
-          </w:p>
-        </w:tc>
-        <w:tc>
-          <w:tcPr>
-            <w:tcBorders/>
-            <w:shd w:val="clear" w:color="auto" w:fill="FFFFFF"/>
-            <w:tcMar>
-              <w:top w:w="0" w:type="dxa"/>
-              <w:bottom w:w="0" w:type="dxa"/>
-              <w:left w:w="0" w:type="dxa"/>
-              <w:right w:w="0" w:type="dxa"/>
-            </w:tcMar>
-            <w:vAlign w:val="center"/>
-          </w:tcPr>
-          <w:p>
-            <w:pPr>
-              <w:jc w:val="right"/>
-              <w:spacing w:after="60" w:before="60" w:line="240"/>
-              <w:ind w:firstLine="0" w:left="60" w:right="60"/>
-            </w:pPr>
-            <w:r xmlns:w="http://schemas.openxmlformats.org/wordprocessingml/2006/main" xmlns:wp="http://schemas.openxmlformats.org/drawingml/2006/wordprocessingDrawing" xmlns:r="http://schemas.openxmlformats.org/officeDocument/2006/relationships" xmlns:w14="http://schemas.microsoft.com/office/word/2010/wordml">
-              <w:rPr>
-                <w:rFonts w:ascii="Times New Roman" w:hAnsi="Times New Roman" w:eastAsia="Times New Roman" w:cs="Times New Roman"/>
-                <w:sz w:val="20"/>
-                <w:szCs w:val="20"/>
-                <w:color w:val="000000"/>
-              </w:rPr>
-              <w:t xml:space="preserve">8,864.25</w:t>
+              <w:t xml:space="preserve">7,760</w:t>
+            </w:r>
+          </w:p>
+        </w:tc>
+        <w:tc>
+          <w:tcPr>
+            <w:tcBorders/>
+            <w:shd w:val="clear" w:color="auto" w:fill="FFFFFF"/>
+            <w:tcMar>
+              <w:top w:w="0" w:type="dxa"/>
+              <w:bottom w:w="0" w:type="dxa"/>
+              <w:left w:w="0" w:type="dxa"/>
+              <w:right w:w="0" w:type="dxa"/>
+            </w:tcMar>
+            <w:vAlign w:val="center"/>
+          </w:tcPr>
+          <w:p>
+            <w:pPr>
+              <w:jc w:val="right"/>
+              <w:spacing w:after="60" w:before="60" w:line="240"/>
+              <w:ind w:firstLine="0" w:left="60" w:right="60"/>
+            </w:pPr>
+            <w:r xmlns:w="http://schemas.openxmlformats.org/wordprocessingml/2006/main" xmlns:wp="http://schemas.openxmlformats.org/drawingml/2006/wordprocessingDrawing" xmlns:r="http://schemas.openxmlformats.org/officeDocument/2006/relationships" xmlns:w14="http://schemas.microsoft.com/office/word/2010/wordml">
+              <w:rPr>
+                <w:rFonts w:ascii="Times New Roman" w:hAnsi="Times New Roman" w:eastAsia="Times New Roman" w:cs="Times New Roman"/>
+                <w:sz w:val="20"/>
+                <w:szCs w:val="20"/>
+                <w:color w:val="000000"/>
+              </w:rPr>
+              <w:t xml:space="preserve">6,636</w:t>
+            </w:r>
+          </w:p>
+        </w:tc>
+        <w:tc>
+          <w:tcPr>
+            <w:tcBorders/>
+            <w:shd w:val="clear" w:color="auto" w:fill="FFFFFF"/>
+            <w:tcMar>
+              <w:top w:w="0" w:type="dxa"/>
+              <w:bottom w:w="0" w:type="dxa"/>
+              <w:left w:w="0" w:type="dxa"/>
+              <w:right w:w="0" w:type="dxa"/>
+            </w:tcMar>
+            <w:vAlign w:val="center"/>
+          </w:tcPr>
+          <w:p>
+            <w:pPr>
+              <w:jc w:val="right"/>
+              <w:spacing w:after="60" w:before="60" w:line="240"/>
+              <w:ind w:firstLine="0" w:left="60" w:right="60"/>
+            </w:pPr>
+            <w:r xmlns:w="http://schemas.openxmlformats.org/wordprocessingml/2006/main" xmlns:wp="http://schemas.openxmlformats.org/drawingml/2006/wordprocessingDrawing" xmlns:r="http://schemas.openxmlformats.org/officeDocument/2006/relationships" xmlns:w14="http://schemas.microsoft.com/office/word/2010/wordml">
+              <w:rPr>
+                <w:rFonts w:ascii="Times New Roman" w:hAnsi="Times New Roman" w:eastAsia="Times New Roman" w:cs="Times New Roman"/>
+                <w:sz w:val="20"/>
+                <w:szCs w:val="20"/>
+                <w:color w:val="000000"/>
+              </w:rPr>
+              <w:t xml:space="preserve">8,903</w:t>
             </w:r>
           </w:p>
         </w:tc>
@@ -1524,36 +1524,36 @@
                 <w:szCs w:val="20"/>
                 <w:color w:val="000000"/>
               </w:rPr>
-              <w:t xml:space="preserve">9,495</w:t>
-            </w:r>
-          </w:p>
-        </w:tc>
-        <w:tc>
-          <w:tcPr>
-            <w:tcBorders/>
-            <w:shd w:val="clear" w:color="auto" w:fill="FFFFFF"/>
-            <w:tcMar>
-              <w:top w:w="0" w:type="dxa"/>
-              <w:bottom w:w="0" w:type="dxa"/>
-              <w:left w:w="0" w:type="dxa"/>
-              <w:right w:w="0" w:type="dxa"/>
-            </w:tcMar>
-            <w:vAlign w:val="center"/>
-          </w:tcPr>
-          <w:p>
-            <w:pPr>
-              <w:jc w:val="right"/>
-              <w:spacing w:after="60" w:before="60" w:line="240"/>
-              <w:ind w:firstLine="0" w:left="60" w:right="60"/>
-            </w:pPr>
-            <w:r xmlns:w="http://schemas.openxmlformats.org/wordprocessingml/2006/main" xmlns:wp="http://schemas.openxmlformats.org/drawingml/2006/wordprocessingDrawing" xmlns:r="http://schemas.openxmlformats.org/officeDocument/2006/relationships" xmlns:w14="http://schemas.microsoft.com/office/word/2010/wordml">
-              <w:rPr>
-                <w:rFonts w:ascii="Times New Roman" w:hAnsi="Times New Roman" w:eastAsia="Times New Roman" w:cs="Times New Roman"/>
-                <w:sz w:val="20"/>
-                <w:szCs w:val="20"/>
-                <w:color w:val="000000"/>
-              </w:rPr>
-              <w:t xml:space="preserve">12,176</w:t>
+              <w:t xml:space="preserve">9,365</w:t>
+            </w:r>
+          </w:p>
+        </w:tc>
+        <w:tc>
+          <w:tcPr>
+            <w:tcBorders/>
+            <w:shd w:val="clear" w:color="auto" w:fill="FFFFFF"/>
+            <w:tcMar>
+              <w:top w:w="0" w:type="dxa"/>
+              <w:bottom w:w="0" w:type="dxa"/>
+              <w:left w:w="0" w:type="dxa"/>
+              <w:right w:w="0" w:type="dxa"/>
+            </w:tcMar>
+            <w:vAlign w:val="center"/>
+          </w:tcPr>
+          <w:p>
+            <w:pPr>
+              <w:jc w:val="right"/>
+              <w:spacing w:after="60" w:before="60" w:line="240"/>
+              <w:ind w:firstLine="0" w:left="60" w:right="60"/>
+            </w:pPr>
+            <w:r xmlns:w="http://schemas.openxmlformats.org/wordprocessingml/2006/main" xmlns:wp="http://schemas.openxmlformats.org/drawingml/2006/wordprocessingDrawing" xmlns:r="http://schemas.openxmlformats.org/officeDocument/2006/relationships" xmlns:w14="http://schemas.microsoft.com/office/word/2010/wordml">
+              <w:rPr>
+                <w:rFonts w:ascii="Times New Roman" w:hAnsi="Times New Roman" w:eastAsia="Times New Roman" w:cs="Times New Roman"/>
+                <w:sz w:val="20"/>
+                <w:szCs w:val="20"/>
+                <w:color w:val="000000"/>
+              </w:rPr>
+              <w:t xml:space="preserve">12,223</w:t>
             </w:r>
           </w:p>
         </w:tc>
@@ -1638,152 +1638,152 @@
                 <w:szCs w:val="20"/>
                 <w:color w:val="000000"/>
               </w:rPr>
-              <w:t xml:space="preserve">11,578</w:t>
-            </w:r>
-          </w:p>
-        </w:tc>
-        <w:tc>
-          <w:tcPr>
-            <w:tcBorders/>
-            <w:shd w:val="clear" w:color="auto" w:fill="FFFFFF"/>
-            <w:tcMar>
-              <w:top w:w="0" w:type="dxa"/>
-              <w:bottom w:w="0" w:type="dxa"/>
-              <w:left w:w="0" w:type="dxa"/>
-              <w:right w:w="0" w:type="dxa"/>
-            </w:tcMar>
-            <w:vAlign w:val="center"/>
-          </w:tcPr>
-          <w:p>
-            <w:pPr>
-              <w:jc w:val="right"/>
-              <w:spacing w:after="60" w:before="60" w:line="240"/>
-              <w:ind w:firstLine="0" w:left="60" w:right="60"/>
-            </w:pPr>
-            <w:r xmlns:w="http://schemas.openxmlformats.org/wordprocessingml/2006/main" xmlns:wp="http://schemas.openxmlformats.org/drawingml/2006/wordprocessingDrawing" xmlns:r="http://schemas.openxmlformats.org/officeDocument/2006/relationships" xmlns:w14="http://schemas.microsoft.com/office/word/2010/wordml">
-              <w:rPr>
-                <w:rFonts w:ascii="Times New Roman" w:hAnsi="Times New Roman" w:eastAsia="Times New Roman" w:cs="Times New Roman"/>
-                <w:sz w:val="20"/>
-                <w:szCs w:val="20"/>
-                <w:color w:val="000000"/>
-              </w:rPr>
-              <w:t xml:space="preserve">9,460</w:t>
-            </w:r>
-          </w:p>
-        </w:tc>
-        <w:tc>
-          <w:tcPr>
-            <w:tcBorders/>
-            <w:shd w:val="clear" w:color="auto" w:fill="FFFFFF"/>
-            <w:tcMar>
-              <w:top w:w="0" w:type="dxa"/>
-              <w:bottom w:w="0" w:type="dxa"/>
-              <w:left w:w="0" w:type="dxa"/>
-              <w:right w:w="0" w:type="dxa"/>
-            </w:tcMar>
-            <w:vAlign w:val="center"/>
-          </w:tcPr>
-          <w:p>
-            <w:pPr>
-              <w:jc w:val="right"/>
-              <w:spacing w:after="60" w:before="60" w:line="240"/>
-              <w:ind w:firstLine="0" w:left="60" w:right="60"/>
-            </w:pPr>
-            <w:r xmlns:w="http://schemas.openxmlformats.org/wordprocessingml/2006/main" xmlns:wp="http://schemas.openxmlformats.org/drawingml/2006/wordprocessingDrawing" xmlns:r="http://schemas.openxmlformats.org/officeDocument/2006/relationships" xmlns:w14="http://schemas.microsoft.com/office/word/2010/wordml">
-              <w:rPr>
-                <w:rFonts w:ascii="Times New Roman" w:hAnsi="Times New Roman" w:eastAsia="Times New Roman" w:cs="Times New Roman"/>
-                <w:sz w:val="20"/>
-                <w:szCs w:val="20"/>
-                <w:color w:val="000000"/>
-              </w:rPr>
-              <w:t xml:space="preserve">13,613.40</w:t>
-            </w:r>
-          </w:p>
-        </w:tc>
-        <w:tc>
-          <w:tcPr>
-            <w:tcBorders/>
-            <w:shd w:val="clear" w:color="auto" w:fill="FFFFFF"/>
-            <w:tcMar>
-              <w:top w:w="0" w:type="dxa"/>
-              <w:bottom w:w="0" w:type="dxa"/>
-              <w:left w:w="0" w:type="dxa"/>
-              <w:right w:w="0" w:type="dxa"/>
-            </w:tcMar>
-            <w:vAlign w:val="center"/>
-          </w:tcPr>
-          <w:p>
-            <w:pPr>
-              <w:jc w:val="right"/>
-              <w:spacing w:after="60" w:before="60" w:line="240"/>
-              <w:ind w:firstLine="0" w:left="60" w:right="60"/>
-            </w:pPr>
-            <w:r xmlns:w="http://schemas.openxmlformats.org/wordprocessingml/2006/main" xmlns:wp="http://schemas.openxmlformats.org/drawingml/2006/wordprocessingDrawing" xmlns:r="http://schemas.openxmlformats.org/officeDocument/2006/relationships" xmlns:w14="http://schemas.microsoft.com/office/word/2010/wordml">
-              <w:rPr>
-                <w:rFonts w:ascii="Times New Roman" w:hAnsi="Times New Roman" w:eastAsia="Times New Roman" w:cs="Times New Roman"/>
-                <w:sz w:val="20"/>
-                <w:szCs w:val="20"/>
-                <w:color w:val="000000"/>
-              </w:rPr>
-              <w:t xml:space="preserve">9,034</w:t>
-            </w:r>
-          </w:p>
-        </w:tc>
-        <w:tc>
-          <w:tcPr>
-            <w:tcBorders/>
-            <w:shd w:val="clear" w:color="auto" w:fill="FFFFFF"/>
-            <w:tcMar>
-              <w:top w:w="0" w:type="dxa"/>
-              <w:bottom w:w="0" w:type="dxa"/>
-              <w:left w:w="0" w:type="dxa"/>
-              <w:right w:w="0" w:type="dxa"/>
-            </w:tcMar>
-            <w:vAlign w:val="center"/>
-          </w:tcPr>
-          <w:p>
-            <w:pPr>
-              <w:jc w:val="right"/>
-              <w:spacing w:after="60" w:before="60" w:line="240"/>
-              <w:ind w:firstLine="0" w:left="60" w:right="60"/>
-            </w:pPr>
-            <w:r xmlns:w="http://schemas.openxmlformats.org/wordprocessingml/2006/main" xmlns:wp="http://schemas.openxmlformats.org/drawingml/2006/wordprocessingDrawing" xmlns:r="http://schemas.openxmlformats.org/officeDocument/2006/relationships" xmlns:w14="http://schemas.microsoft.com/office/word/2010/wordml">
-              <w:rPr>
-                <w:rFonts w:ascii="Times New Roman" w:hAnsi="Times New Roman" w:eastAsia="Times New Roman" w:cs="Times New Roman"/>
-                <w:sz w:val="20"/>
-                <w:szCs w:val="20"/>
-                <w:color w:val="000000"/>
-              </w:rPr>
-              <w:t xml:space="preserve">7,690</w:t>
-            </w:r>
-          </w:p>
-        </w:tc>
-        <w:tc>
-          <w:tcPr>
-            <w:tcBorders/>
-            <w:shd w:val="clear" w:color="auto" w:fill="FFFFFF"/>
-            <w:tcMar>
-              <w:top w:w="0" w:type="dxa"/>
-              <w:bottom w:w="0" w:type="dxa"/>
-              <w:left w:w="0" w:type="dxa"/>
-              <w:right w:w="0" w:type="dxa"/>
-            </w:tcMar>
-            <w:vAlign w:val="center"/>
-          </w:tcPr>
-          <w:p>
-            <w:pPr>
-              <w:jc w:val="right"/>
-              <w:spacing w:after="60" w:before="60" w:line="240"/>
-              <w:ind w:firstLine="0" w:left="60" w:right="60"/>
-            </w:pPr>
-            <w:r xmlns:w="http://schemas.openxmlformats.org/wordprocessingml/2006/main" xmlns:wp="http://schemas.openxmlformats.org/drawingml/2006/wordprocessingDrawing" xmlns:r="http://schemas.openxmlformats.org/officeDocument/2006/relationships" xmlns:w14="http://schemas.microsoft.com/office/word/2010/wordml">
-              <w:rPr>
-                <w:rFonts w:ascii="Times New Roman" w:hAnsi="Times New Roman" w:eastAsia="Times New Roman" w:cs="Times New Roman"/>
-                <w:sz w:val="20"/>
-                <w:szCs w:val="20"/>
-                <w:color w:val="000000"/>
-              </w:rPr>
-              <w:t xml:space="preserve">10,355</w:t>
+              <w:t xml:space="preserve">11,592</w:t>
+            </w:r>
+          </w:p>
+        </w:tc>
+        <w:tc>
+          <w:tcPr>
+            <w:tcBorders/>
+            <w:shd w:val="clear" w:color="auto" w:fill="FFFFFF"/>
+            <w:tcMar>
+              <w:top w:w="0" w:type="dxa"/>
+              <w:bottom w:w="0" w:type="dxa"/>
+              <w:left w:w="0" w:type="dxa"/>
+              <w:right w:w="0" w:type="dxa"/>
+            </w:tcMar>
+            <w:vAlign w:val="center"/>
+          </w:tcPr>
+          <w:p>
+            <w:pPr>
+              <w:jc w:val="right"/>
+              <w:spacing w:after="60" w:before="60" w:line="240"/>
+              <w:ind w:firstLine="0" w:left="60" w:right="60"/>
+            </w:pPr>
+            <w:r xmlns:w="http://schemas.openxmlformats.org/wordprocessingml/2006/main" xmlns:wp="http://schemas.openxmlformats.org/drawingml/2006/wordprocessingDrawing" xmlns:r="http://schemas.openxmlformats.org/officeDocument/2006/relationships" xmlns:w14="http://schemas.microsoft.com/office/word/2010/wordml">
+              <w:rPr>
+                <w:rFonts w:ascii="Times New Roman" w:hAnsi="Times New Roman" w:eastAsia="Times New Roman" w:cs="Times New Roman"/>
+                <w:sz w:val="20"/>
+                <w:szCs w:val="20"/>
+                <w:color w:val="000000"/>
+              </w:rPr>
+              <w:t xml:space="preserve">9,536</w:t>
+            </w:r>
+          </w:p>
+        </w:tc>
+        <w:tc>
+          <w:tcPr>
+            <w:tcBorders/>
+            <w:shd w:val="clear" w:color="auto" w:fill="FFFFFF"/>
+            <w:tcMar>
+              <w:top w:w="0" w:type="dxa"/>
+              <w:bottom w:w="0" w:type="dxa"/>
+              <w:left w:w="0" w:type="dxa"/>
+              <w:right w:w="0" w:type="dxa"/>
+            </w:tcMar>
+            <w:vAlign w:val="center"/>
+          </w:tcPr>
+          <w:p>
+            <w:pPr>
+              <w:jc w:val="right"/>
+              <w:spacing w:after="60" w:before="60" w:line="240"/>
+              <w:ind w:firstLine="0" w:left="60" w:right="60"/>
+            </w:pPr>
+            <w:r xmlns:w="http://schemas.openxmlformats.org/wordprocessingml/2006/main" xmlns:wp="http://schemas.openxmlformats.org/drawingml/2006/wordprocessingDrawing" xmlns:r="http://schemas.openxmlformats.org/officeDocument/2006/relationships" xmlns:w14="http://schemas.microsoft.com/office/word/2010/wordml">
+              <w:rPr>
+                <w:rFonts w:ascii="Times New Roman" w:hAnsi="Times New Roman" w:eastAsia="Times New Roman" w:cs="Times New Roman"/>
+                <w:sz w:val="20"/>
+                <w:szCs w:val="20"/>
+                <w:color w:val="000000"/>
+              </w:rPr>
+              <w:t xml:space="preserve">13,674</w:t>
+            </w:r>
+          </w:p>
+        </w:tc>
+        <w:tc>
+          <w:tcPr>
+            <w:tcBorders/>
+            <w:shd w:val="clear" w:color="auto" w:fill="FFFFFF"/>
+            <w:tcMar>
+              <w:top w:w="0" w:type="dxa"/>
+              <w:bottom w:w="0" w:type="dxa"/>
+              <w:left w:w="0" w:type="dxa"/>
+              <w:right w:w="0" w:type="dxa"/>
+            </w:tcMar>
+            <w:vAlign w:val="center"/>
+          </w:tcPr>
+          <w:p>
+            <w:pPr>
+              <w:jc w:val="right"/>
+              <w:spacing w:after="60" w:before="60" w:line="240"/>
+              <w:ind w:firstLine="0" w:left="60" w:right="60"/>
+            </w:pPr>
+            <w:r xmlns:w="http://schemas.openxmlformats.org/wordprocessingml/2006/main" xmlns:wp="http://schemas.openxmlformats.org/drawingml/2006/wordprocessingDrawing" xmlns:r="http://schemas.openxmlformats.org/officeDocument/2006/relationships" xmlns:w14="http://schemas.microsoft.com/office/word/2010/wordml">
+              <w:rPr>
+                <w:rFonts w:ascii="Times New Roman" w:hAnsi="Times New Roman" w:eastAsia="Times New Roman" w:cs="Times New Roman"/>
+                <w:sz w:val="20"/>
+                <w:szCs w:val="20"/>
+                <w:color w:val="000000"/>
+              </w:rPr>
+              <w:t xml:space="preserve">9,049</w:t>
+            </w:r>
+          </w:p>
+        </w:tc>
+        <w:tc>
+          <w:tcPr>
+            <w:tcBorders/>
+            <w:shd w:val="clear" w:color="auto" w:fill="FFFFFF"/>
+            <w:tcMar>
+              <w:top w:w="0" w:type="dxa"/>
+              <w:bottom w:w="0" w:type="dxa"/>
+              <w:left w:w="0" w:type="dxa"/>
+              <w:right w:w="0" w:type="dxa"/>
+            </w:tcMar>
+            <w:vAlign w:val="center"/>
+          </w:tcPr>
+          <w:p>
+            <w:pPr>
+              <w:jc w:val="right"/>
+              <w:spacing w:after="60" w:before="60" w:line="240"/>
+              <w:ind w:firstLine="0" w:left="60" w:right="60"/>
+            </w:pPr>
+            <w:r xmlns:w="http://schemas.openxmlformats.org/wordprocessingml/2006/main" xmlns:wp="http://schemas.openxmlformats.org/drawingml/2006/wordprocessingDrawing" xmlns:r="http://schemas.openxmlformats.org/officeDocument/2006/relationships" xmlns:w14="http://schemas.microsoft.com/office/word/2010/wordml">
+              <w:rPr>
+                <w:rFonts w:ascii="Times New Roman" w:hAnsi="Times New Roman" w:eastAsia="Times New Roman" w:cs="Times New Roman"/>
+                <w:sz w:val="20"/>
+                <w:szCs w:val="20"/>
+                <w:color w:val="000000"/>
+              </w:rPr>
+              <w:t xml:space="preserve">7,704</w:t>
+            </w:r>
+          </w:p>
+        </w:tc>
+        <w:tc>
+          <w:tcPr>
+            <w:tcBorders/>
+            <w:shd w:val="clear" w:color="auto" w:fill="FFFFFF"/>
+            <w:tcMar>
+              <w:top w:w="0" w:type="dxa"/>
+              <w:bottom w:w="0" w:type="dxa"/>
+              <w:left w:w="0" w:type="dxa"/>
+              <w:right w:w="0" w:type="dxa"/>
+            </w:tcMar>
+            <w:vAlign w:val="center"/>
+          </w:tcPr>
+          <w:p>
+            <w:pPr>
+              <w:jc w:val="right"/>
+              <w:spacing w:after="60" w:before="60" w:line="240"/>
+              <w:ind w:firstLine="0" w:left="60" w:right="60"/>
+            </w:pPr>
+            <w:r xmlns:w="http://schemas.openxmlformats.org/wordprocessingml/2006/main" xmlns:wp="http://schemas.openxmlformats.org/drawingml/2006/wordprocessingDrawing" xmlns:r="http://schemas.openxmlformats.org/officeDocument/2006/relationships" xmlns:w14="http://schemas.microsoft.com/office/word/2010/wordml">
+              <w:rPr>
+                <w:rFonts w:ascii="Times New Roman" w:hAnsi="Times New Roman" w:eastAsia="Times New Roman" w:cs="Times New Roman"/>
+                <w:sz w:val="20"/>
+                <w:szCs w:val="20"/>
+                <w:color w:val="000000"/>
+              </w:rPr>
+              <w:t xml:space="preserve">10,338</w:t>
             </w:r>
           </w:p>
         </w:tc>
@@ -1906,36 +1906,36 @@
                 <w:szCs w:val="20"/>
                 <w:color w:val="000000"/>
               </w:rPr>
-              <w:t xml:space="preserve">-142</w:t>
-            </w:r>
-          </w:p>
-        </w:tc>
-        <w:tc>
-          <w:tcPr>
-            <w:tcBorders/>
-            <w:shd w:val="clear" w:color="auto" w:fill="FFFFFF"/>
-            <w:tcMar>
-              <w:top w:w="0" w:type="dxa"/>
-              <w:bottom w:w="0" w:type="dxa"/>
-              <w:left w:w="0" w:type="dxa"/>
-              <w:right w:w="0" w:type="dxa"/>
-            </w:tcMar>
-            <w:vAlign w:val="center"/>
-          </w:tcPr>
-          <w:p>
-            <w:pPr>
-              <w:jc w:val="right"/>
-              <w:spacing w:after="60" w:before="60" w:line="240"/>
-              <w:ind w:firstLine="0" w:left="60" w:right="60"/>
-            </w:pPr>
-            <w:r xmlns:w="http://schemas.openxmlformats.org/wordprocessingml/2006/main" xmlns:wp="http://schemas.openxmlformats.org/drawingml/2006/wordprocessingDrawing" xmlns:r="http://schemas.openxmlformats.org/officeDocument/2006/relationships" xmlns:w14="http://schemas.microsoft.com/office/word/2010/wordml">
-              <w:rPr>
-                <w:rFonts w:ascii="Times New Roman" w:hAnsi="Times New Roman" w:eastAsia="Times New Roman" w:cs="Times New Roman"/>
-                <w:sz w:val="20"/>
-                <w:szCs w:val="20"/>
-                <w:color w:val="000000"/>
-              </w:rPr>
-              <w:t xml:space="preserve">-11.00</w:t>
+              <w:t xml:space="preserve">-139</w:t>
+            </w:r>
+          </w:p>
+        </w:tc>
+        <w:tc>
+          <w:tcPr>
+            <w:tcBorders/>
+            <w:shd w:val="clear" w:color="auto" w:fill="FFFFFF"/>
+            <w:tcMar>
+              <w:top w:w="0" w:type="dxa"/>
+              <w:bottom w:w="0" w:type="dxa"/>
+              <w:left w:w="0" w:type="dxa"/>
+              <w:right w:w="0" w:type="dxa"/>
+            </w:tcMar>
+            <w:vAlign w:val="center"/>
+          </w:tcPr>
+          <w:p>
+            <w:pPr>
+              <w:jc w:val="right"/>
+              <w:spacing w:after="60" w:before="60" w:line="240"/>
+              <w:ind w:firstLine="0" w:left="60" w:right="60"/>
+            </w:pPr>
+            <w:r xmlns:w="http://schemas.openxmlformats.org/wordprocessingml/2006/main" xmlns:wp="http://schemas.openxmlformats.org/drawingml/2006/wordprocessingDrawing" xmlns:r="http://schemas.openxmlformats.org/officeDocument/2006/relationships" xmlns:w14="http://schemas.microsoft.com/office/word/2010/wordml">
+              <w:rPr>
+                <w:rFonts w:ascii="Times New Roman" w:hAnsi="Times New Roman" w:eastAsia="Times New Roman" w:cs="Times New Roman"/>
+                <w:sz w:val="20"/>
+                <w:szCs w:val="20"/>
+                <w:color w:val="000000"/>
+              </w:rPr>
+              <w:t xml:space="preserve">-12</w:t>
             </w:r>
           </w:p>
         </w:tc>
@@ -1993,36 +1993,36 @@
                 <w:szCs w:val="20"/>
                 <w:color w:val="000000"/>
               </w:rPr>
-              <w:t xml:space="preserve">-169</w:t>
-            </w:r>
-          </w:p>
-        </w:tc>
-        <w:tc>
-          <w:tcPr>
-            <w:tcBorders/>
-            <w:shd w:val="clear" w:color="auto" w:fill="FFFFFF"/>
-            <w:tcMar>
-              <w:top w:w="0" w:type="dxa"/>
-              <w:bottom w:w="0" w:type="dxa"/>
-              <w:left w:w="0" w:type="dxa"/>
-              <w:right w:w="0" w:type="dxa"/>
-            </w:tcMar>
-            <w:vAlign w:val="center"/>
-          </w:tcPr>
-          <w:p>
-            <w:pPr>
-              <w:jc w:val="right"/>
-              <w:spacing w:after="60" w:before="60" w:line="240"/>
-              <w:ind w:firstLine="0" w:left="60" w:right="60"/>
-            </w:pPr>
-            <w:r xmlns:w="http://schemas.openxmlformats.org/wordprocessingml/2006/main" xmlns:wp="http://schemas.openxmlformats.org/drawingml/2006/wordprocessingDrawing" xmlns:r="http://schemas.openxmlformats.org/officeDocument/2006/relationships" xmlns:w14="http://schemas.microsoft.com/office/word/2010/wordml">
-              <w:rPr>
-                <w:rFonts w:ascii="Times New Roman" w:hAnsi="Times New Roman" w:eastAsia="Times New Roman" w:cs="Times New Roman"/>
-                <w:sz w:val="20"/>
-                <w:szCs w:val="20"/>
-                <w:color w:val="000000"/>
-              </w:rPr>
-              <w:t xml:space="preserve">-19</w:t>
+              <w:t xml:space="preserve">-164</w:t>
+            </w:r>
+          </w:p>
+        </w:tc>
+        <w:tc>
+          <w:tcPr>
+            <w:tcBorders/>
+            <w:shd w:val="clear" w:color="auto" w:fill="FFFFFF"/>
+            <w:tcMar>
+              <w:top w:w="0" w:type="dxa"/>
+              <w:bottom w:w="0" w:type="dxa"/>
+              <w:left w:w="0" w:type="dxa"/>
+              <w:right w:w="0" w:type="dxa"/>
+            </w:tcMar>
+            <w:vAlign w:val="center"/>
+          </w:tcPr>
+          <w:p>
+            <w:pPr>
+              <w:jc w:val="right"/>
+              <w:spacing w:after="60" w:before="60" w:line="240"/>
+              <w:ind w:firstLine="0" w:left="60" w:right="60"/>
+            </w:pPr>
+            <w:r xmlns:w="http://schemas.openxmlformats.org/wordprocessingml/2006/main" xmlns:wp="http://schemas.openxmlformats.org/drawingml/2006/wordprocessingDrawing" xmlns:r="http://schemas.openxmlformats.org/officeDocument/2006/relationships" xmlns:w14="http://schemas.microsoft.com/office/word/2010/wordml">
+              <w:rPr>
+                <w:rFonts w:ascii="Times New Roman" w:hAnsi="Times New Roman" w:eastAsia="Times New Roman" w:cs="Times New Roman"/>
+                <w:sz w:val="20"/>
+                <w:szCs w:val="20"/>
+                <w:color w:val="000000"/>
+              </w:rPr>
+              <w:t xml:space="preserve">-15</w:t>
             </w:r>
           </w:p>
         </w:tc>
@@ -2136,123 +2136,123 @@
                 <w:szCs w:val="20"/>
                 <w:color w:val="000000"/>
               </w:rPr>
-              <w:t xml:space="preserve">209</w:t>
-            </w:r>
-          </w:p>
-        </w:tc>
-        <w:tc>
-          <w:tcPr>
-            <w:tcBorders/>
-            <w:shd w:val="clear" w:color="auto" w:fill="FFFFFF"/>
-            <w:tcMar>
-              <w:top w:w="0" w:type="dxa"/>
-              <w:bottom w:w="0" w:type="dxa"/>
-              <w:left w:w="0" w:type="dxa"/>
-              <w:right w:w="0" w:type="dxa"/>
-            </w:tcMar>
-            <w:vAlign w:val="center"/>
-          </w:tcPr>
-          <w:p>
-            <w:pPr>
-              <w:jc w:val="right"/>
-              <w:spacing w:after="60" w:before="60" w:line="240"/>
-              <w:ind w:firstLine="0" w:left="60" w:right="60"/>
-            </w:pPr>
-            <w:r xmlns:w="http://schemas.openxmlformats.org/wordprocessingml/2006/main" xmlns:wp="http://schemas.openxmlformats.org/drawingml/2006/wordprocessingDrawing" xmlns:r="http://schemas.openxmlformats.org/officeDocument/2006/relationships" xmlns:w14="http://schemas.microsoft.com/office/word/2010/wordml">
-              <w:rPr>
-                <w:rFonts w:ascii="Times New Roman" w:hAnsi="Times New Roman" w:eastAsia="Times New Roman" w:cs="Times New Roman"/>
-                <w:sz w:val="20"/>
-                <w:szCs w:val="20"/>
-                <w:color w:val="000000"/>
-              </w:rPr>
-              <w:t xml:space="preserve">443.02</w:t>
-            </w:r>
-          </w:p>
-        </w:tc>
-        <w:tc>
-          <w:tcPr>
-            <w:tcBorders/>
-            <w:shd w:val="clear" w:color="auto" w:fill="FFFFFF"/>
-            <w:tcMar>
-              <w:top w:w="0" w:type="dxa"/>
-              <w:bottom w:w="0" w:type="dxa"/>
-              <w:left w:w="0" w:type="dxa"/>
-              <w:right w:w="0" w:type="dxa"/>
-            </w:tcMar>
-            <w:vAlign w:val="center"/>
-          </w:tcPr>
-          <w:p>
-            <w:pPr>
-              <w:jc w:val="right"/>
-              <w:spacing w:after="60" w:before="60" w:line="240"/>
-              <w:ind w:firstLine="0" w:left="60" w:right="60"/>
-            </w:pPr>
-            <w:r xmlns:w="http://schemas.openxmlformats.org/wordprocessingml/2006/main" xmlns:wp="http://schemas.openxmlformats.org/drawingml/2006/wordprocessingDrawing" xmlns:r="http://schemas.openxmlformats.org/officeDocument/2006/relationships" xmlns:w14="http://schemas.microsoft.com/office/word/2010/wordml">
-              <w:rPr>
-                <w:rFonts w:ascii="Times New Roman" w:hAnsi="Times New Roman" w:eastAsia="Times New Roman" w:cs="Times New Roman"/>
-                <w:sz w:val="20"/>
-                <w:szCs w:val="20"/>
-                <w:color w:val="000000"/>
-              </w:rPr>
-              <w:t xml:space="preserve">333</w:t>
-            </w:r>
-          </w:p>
-        </w:tc>
-        <w:tc>
-          <w:tcPr>
-            <w:tcBorders/>
-            <w:shd w:val="clear" w:color="auto" w:fill="FFFFFF"/>
-            <w:tcMar>
-              <w:top w:w="0" w:type="dxa"/>
-              <w:bottom w:w="0" w:type="dxa"/>
-              <w:left w:w="0" w:type="dxa"/>
-              <w:right w:w="0" w:type="dxa"/>
-            </w:tcMar>
-            <w:vAlign w:val="center"/>
-          </w:tcPr>
-          <w:p>
-            <w:pPr>
-              <w:jc w:val="right"/>
-              <w:spacing w:after="60" w:before="60" w:line="240"/>
-              <w:ind w:firstLine="0" w:left="60" w:right="60"/>
-            </w:pPr>
-            <w:r xmlns:w="http://schemas.openxmlformats.org/wordprocessingml/2006/main" xmlns:wp="http://schemas.openxmlformats.org/drawingml/2006/wordprocessingDrawing" xmlns:r="http://schemas.openxmlformats.org/officeDocument/2006/relationships" xmlns:w14="http://schemas.microsoft.com/office/word/2010/wordml">
-              <w:rPr>
-                <w:rFonts w:ascii="Times New Roman" w:hAnsi="Times New Roman" w:eastAsia="Times New Roman" w:cs="Times New Roman"/>
-                <w:sz w:val="20"/>
-                <w:szCs w:val="20"/>
-                <w:color w:val="000000"/>
-              </w:rPr>
-              <w:t xml:space="preserve">174</w:t>
-            </w:r>
-          </w:p>
-        </w:tc>
-        <w:tc>
-          <w:tcPr>
-            <w:tcBorders/>
-            <w:shd w:val="clear" w:color="auto" w:fill="FFFFFF"/>
-            <w:tcMar>
-              <w:top w:w="0" w:type="dxa"/>
-              <w:bottom w:w="0" w:type="dxa"/>
-              <w:left w:w="0" w:type="dxa"/>
-              <w:right w:w="0" w:type="dxa"/>
-            </w:tcMar>
-            <w:vAlign w:val="center"/>
-          </w:tcPr>
-          <w:p>
-            <w:pPr>
-              <w:jc w:val="right"/>
-              <w:spacing w:after="60" w:before="60" w:line="240"/>
-              <w:ind w:firstLine="0" w:left="60" w:right="60"/>
-            </w:pPr>
-            <w:r xmlns:w="http://schemas.openxmlformats.org/wordprocessingml/2006/main" xmlns:wp="http://schemas.openxmlformats.org/drawingml/2006/wordprocessingDrawing" xmlns:r="http://schemas.openxmlformats.org/officeDocument/2006/relationships" xmlns:w14="http://schemas.microsoft.com/office/word/2010/wordml">
-              <w:rPr>
-                <w:rFonts w:ascii="Times New Roman" w:hAnsi="Times New Roman" w:eastAsia="Times New Roman" w:cs="Times New Roman"/>
-                <w:sz w:val="20"/>
-                <w:szCs w:val="20"/>
-                <w:color w:val="000000"/>
-              </w:rPr>
-              <w:t xml:space="preserve">495</w:t>
+              <w:t xml:space="preserve">201</w:t>
+            </w:r>
+          </w:p>
+        </w:tc>
+        <w:tc>
+          <w:tcPr>
+            <w:tcBorders/>
+            <w:shd w:val="clear" w:color="auto" w:fill="FFFFFF"/>
+            <w:tcMar>
+              <w:top w:w="0" w:type="dxa"/>
+              <w:bottom w:w="0" w:type="dxa"/>
+              <w:left w:w="0" w:type="dxa"/>
+              <w:right w:w="0" w:type="dxa"/>
+            </w:tcMar>
+            <w:vAlign w:val="center"/>
+          </w:tcPr>
+          <w:p>
+            <w:pPr>
+              <w:jc w:val="right"/>
+              <w:spacing w:after="60" w:before="60" w:line="240"/>
+              <w:ind w:firstLine="0" w:left="60" w:right="60"/>
+            </w:pPr>
+            <w:r xmlns:w="http://schemas.openxmlformats.org/wordprocessingml/2006/main" xmlns:wp="http://schemas.openxmlformats.org/drawingml/2006/wordprocessingDrawing" xmlns:r="http://schemas.openxmlformats.org/officeDocument/2006/relationships" xmlns:w14="http://schemas.microsoft.com/office/word/2010/wordml">
+              <w:rPr>
+                <w:rFonts w:ascii="Times New Roman" w:hAnsi="Times New Roman" w:eastAsia="Times New Roman" w:cs="Times New Roman"/>
+                <w:sz w:val="20"/>
+                <w:szCs w:val="20"/>
+                <w:color w:val="000000"/>
+              </w:rPr>
+              <w:t xml:space="preserve">452</w:t>
+            </w:r>
+          </w:p>
+        </w:tc>
+        <w:tc>
+          <w:tcPr>
+            <w:tcBorders/>
+            <w:shd w:val="clear" w:color="auto" w:fill="FFFFFF"/>
+            <w:tcMar>
+              <w:top w:w="0" w:type="dxa"/>
+              <w:bottom w:w="0" w:type="dxa"/>
+              <w:left w:w="0" w:type="dxa"/>
+              <w:right w:w="0" w:type="dxa"/>
+            </w:tcMar>
+            <w:vAlign w:val="center"/>
+          </w:tcPr>
+          <w:p>
+            <w:pPr>
+              <w:jc w:val="right"/>
+              <w:spacing w:after="60" w:before="60" w:line="240"/>
+              <w:ind w:firstLine="0" w:left="60" w:right="60"/>
+            </w:pPr>
+            <w:r xmlns:w="http://schemas.openxmlformats.org/wordprocessingml/2006/main" xmlns:wp="http://schemas.openxmlformats.org/drawingml/2006/wordprocessingDrawing" xmlns:r="http://schemas.openxmlformats.org/officeDocument/2006/relationships" xmlns:w14="http://schemas.microsoft.com/office/word/2010/wordml">
+              <w:rPr>
+                <w:rFonts w:ascii="Times New Roman" w:hAnsi="Times New Roman" w:eastAsia="Times New Roman" w:cs="Times New Roman"/>
+                <w:sz w:val="20"/>
+                <w:szCs w:val="20"/>
+                <w:color w:val="000000"/>
+              </w:rPr>
+              <w:t xml:space="preserve">334</w:t>
+            </w:r>
+          </w:p>
+        </w:tc>
+        <w:tc>
+          <w:tcPr>
+            <w:tcBorders/>
+            <w:shd w:val="clear" w:color="auto" w:fill="FFFFFF"/>
+            <w:tcMar>
+              <w:top w:w="0" w:type="dxa"/>
+              <w:bottom w:w="0" w:type="dxa"/>
+              <w:left w:w="0" w:type="dxa"/>
+              <w:right w:w="0" w:type="dxa"/>
+            </w:tcMar>
+            <w:vAlign w:val="center"/>
+          </w:tcPr>
+          <w:p>
+            <w:pPr>
+              <w:jc w:val="right"/>
+              <w:spacing w:after="60" w:before="60" w:line="240"/>
+              <w:ind w:firstLine="0" w:left="60" w:right="60"/>
+            </w:pPr>
+            <w:r xmlns:w="http://schemas.openxmlformats.org/wordprocessingml/2006/main" xmlns:wp="http://schemas.openxmlformats.org/drawingml/2006/wordprocessingDrawing" xmlns:r="http://schemas.openxmlformats.org/officeDocument/2006/relationships" xmlns:w14="http://schemas.microsoft.com/office/word/2010/wordml">
+              <w:rPr>
+                <w:rFonts w:ascii="Times New Roman" w:hAnsi="Times New Roman" w:eastAsia="Times New Roman" w:cs="Times New Roman"/>
+                <w:sz w:val="20"/>
+                <w:szCs w:val="20"/>
+                <w:color w:val="000000"/>
+              </w:rPr>
+              <w:t xml:space="preserve">166</w:t>
+            </w:r>
+          </w:p>
+        </w:tc>
+        <w:tc>
+          <w:tcPr>
+            <w:tcBorders/>
+            <w:shd w:val="clear" w:color="auto" w:fill="FFFFFF"/>
+            <w:tcMar>
+              <w:top w:w="0" w:type="dxa"/>
+              <w:bottom w:w="0" w:type="dxa"/>
+              <w:left w:w="0" w:type="dxa"/>
+              <w:right w:w="0" w:type="dxa"/>
+            </w:tcMar>
+            <w:vAlign w:val="center"/>
+          </w:tcPr>
+          <w:p>
+            <w:pPr>
+              <w:jc w:val="right"/>
+              <w:spacing w:after="60" w:before="60" w:line="240"/>
+              <w:ind w:firstLine="0" w:left="60" w:right="60"/>
+            </w:pPr>
+            <w:r xmlns:w="http://schemas.openxmlformats.org/wordprocessingml/2006/main" xmlns:wp="http://schemas.openxmlformats.org/drawingml/2006/wordprocessingDrawing" xmlns:r="http://schemas.openxmlformats.org/officeDocument/2006/relationships" xmlns:w14="http://schemas.microsoft.com/office/word/2010/wordml">
+              <w:rPr>
+                <w:rFonts w:ascii="Times New Roman" w:hAnsi="Times New Roman" w:eastAsia="Times New Roman" w:cs="Times New Roman"/>
+                <w:sz w:val="20"/>
+                <w:szCs w:val="20"/>
+                <w:color w:val="000000"/>
+              </w:rPr>
+              <w:t xml:space="preserve">507</w:t>
             </w:r>
           </w:p>
         </w:tc>
@@ -2337,152 +2337,152 @@
                 <w:szCs w:val="20"/>
                 <w:color w:val="000000"/>
               </w:rPr>
-              <w:t xml:space="preserve">2,583</w:t>
-            </w:r>
-          </w:p>
-        </w:tc>
-        <w:tc>
-          <w:tcPr>
-            <w:tcBorders/>
-            <w:shd w:val="clear" w:color="auto" w:fill="FFFFFF"/>
-            <w:tcMar>
-              <w:top w:w="0" w:type="dxa"/>
-              <w:bottom w:w="0" w:type="dxa"/>
-              <w:left w:w="0" w:type="dxa"/>
-              <w:right w:w="0" w:type="dxa"/>
-            </w:tcMar>
-            <w:vAlign w:val="center"/>
-          </w:tcPr>
-          <w:p>
-            <w:pPr>
-              <w:jc w:val="right"/>
-              <w:spacing w:after="60" w:before="60" w:line="240"/>
-              <w:ind w:firstLine="0" w:left="60" w:right="60"/>
-            </w:pPr>
-            <w:r xmlns:w="http://schemas.openxmlformats.org/wordprocessingml/2006/main" xmlns:wp="http://schemas.openxmlformats.org/drawingml/2006/wordprocessingDrawing" xmlns:r="http://schemas.openxmlformats.org/officeDocument/2006/relationships" xmlns:w14="http://schemas.microsoft.com/office/word/2010/wordml">
-              <w:rPr>
-                <w:rFonts w:ascii="Times New Roman" w:hAnsi="Times New Roman" w:eastAsia="Times New Roman" w:cs="Times New Roman"/>
-                <w:sz w:val="20"/>
-                <w:szCs w:val="20"/>
-                <w:color w:val="000000"/>
-              </w:rPr>
-              <w:t xml:space="preserve">2,341</w:t>
-            </w:r>
-          </w:p>
-        </w:tc>
-        <w:tc>
-          <w:tcPr>
-            <w:tcBorders/>
-            <w:shd w:val="clear" w:color="auto" w:fill="FFFFFF"/>
-            <w:tcMar>
-              <w:top w:w="0" w:type="dxa"/>
-              <w:bottom w:w="0" w:type="dxa"/>
-              <w:left w:w="0" w:type="dxa"/>
-              <w:right w:w="0" w:type="dxa"/>
-            </w:tcMar>
-            <w:vAlign w:val="center"/>
-          </w:tcPr>
-          <w:p>
-            <w:pPr>
-              <w:jc w:val="right"/>
-              <w:spacing w:after="60" w:before="60" w:line="240"/>
-              <w:ind w:firstLine="0" w:left="60" w:right="60"/>
-            </w:pPr>
-            <w:r xmlns:w="http://schemas.openxmlformats.org/wordprocessingml/2006/main" xmlns:wp="http://schemas.openxmlformats.org/drawingml/2006/wordprocessingDrawing" xmlns:r="http://schemas.openxmlformats.org/officeDocument/2006/relationships" xmlns:w14="http://schemas.microsoft.com/office/word/2010/wordml">
-              <w:rPr>
-                <w:rFonts w:ascii="Times New Roman" w:hAnsi="Times New Roman" w:eastAsia="Times New Roman" w:cs="Times New Roman"/>
-                <w:sz w:val="20"/>
-                <w:szCs w:val="20"/>
-                <w:color w:val="000000"/>
-              </w:rPr>
-              <w:t xml:space="preserve">2,853.02</w:t>
-            </w:r>
-          </w:p>
-        </w:tc>
-        <w:tc>
-          <w:tcPr>
-            <w:tcBorders/>
-            <w:shd w:val="clear" w:color="auto" w:fill="FFFFFF"/>
-            <w:tcMar>
-              <w:top w:w="0" w:type="dxa"/>
-              <w:bottom w:w="0" w:type="dxa"/>
-              <w:left w:w="0" w:type="dxa"/>
-              <w:right w:w="0" w:type="dxa"/>
-            </w:tcMar>
-            <w:vAlign w:val="center"/>
-          </w:tcPr>
-          <w:p>
-            <w:pPr>
-              <w:jc w:val="right"/>
-              <w:spacing w:after="60" w:before="60" w:line="240"/>
-              <w:ind w:firstLine="0" w:left="60" w:right="60"/>
-            </w:pPr>
-            <w:r xmlns:w="http://schemas.openxmlformats.org/wordprocessingml/2006/main" xmlns:wp="http://schemas.openxmlformats.org/drawingml/2006/wordprocessingDrawing" xmlns:r="http://schemas.openxmlformats.org/officeDocument/2006/relationships" xmlns:w14="http://schemas.microsoft.com/office/word/2010/wordml">
-              <w:rPr>
-                <w:rFonts w:ascii="Times New Roman" w:hAnsi="Times New Roman" w:eastAsia="Times New Roman" w:cs="Times New Roman"/>
-                <w:sz w:val="20"/>
-                <w:szCs w:val="20"/>
-                <w:color w:val="000000"/>
-              </w:rPr>
-              <w:t xml:space="preserve">5,267</w:t>
-            </w:r>
-          </w:p>
-        </w:tc>
-        <w:tc>
-          <w:tcPr>
-            <w:tcBorders/>
-            <w:shd w:val="clear" w:color="auto" w:fill="FFFFFF"/>
-            <w:tcMar>
-              <w:top w:w="0" w:type="dxa"/>
-              <w:bottom w:w="0" w:type="dxa"/>
-              <w:left w:w="0" w:type="dxa"/>
-              <w:right w:w="0" w:type="dxa"/>
-            </w:tcMar>
-            <w:vAlign w:val="center"/>
-          </w:tcPr>
-          <w:p>
-            <w:pPr>
-              <w:jc w:val="right"/>
-              <w:spacing w:after="60" w:before="60" w:line="240"/>
-              <w:ind w:firstLine="0" w:left="60" w:right="60"/>
-            </w:pPr>
-            <w:r xmlns:w="http://schemas.openxmlformats.org/wordprocessingml/2006/main" xmlns:wp="http://schemas.openxmlformats.org/drawingml/2006/wordprocessingDrawing" xmlns:r="http://schemas.openxmlformats.org/officeDocument/2006/relationships" xmlns:w14="http://schemas.microsoft.com/office/word/2010/wordml">
-              <w:rPr>
-                <w:rFonts w:ascii="Times New Roman" w:hAnsi="Times New Roman" w:eastAsia="Times New Roman" w:cs="Times New Roman"/>
-                <w:sz w:val="20"/>
-                <w:szCs w:val="20"/>
-                <w:color w:val="000000"/>
-              </w:rPr>
-              <w:t xml:space="preserve">4,935</w:t>
-            </w:r>
-          </w:p>
-        </w:tc>
-        <w:tc>
-          <w:tcPr>
-            <w:tcBorders/>
-            <w:shd w:val="clear" w:color="auto" w:fill="FFFFFF"/>
-            <w:tcMar>
-              <w:top w:w="0" w:type="dxa"/>
-              <w:bottom w:w="0" w:type="dxa"/>
-              <w:left w:w="0" w:type="dxa"/>
-              <w:right w:w="0" w:type="dxa"/>
-            </w:tcMar>
-            <w:vAlign w:val="center"/>
-          </w:tcPr>
-          <w:p>
-            <w:pPr>
-              <w:jc w:val="right"/>
-              <w:spacing w:after="60" w:before="60" w:line="240"/>
-              <w:ind w:firstLine="0" w:left="60" w:right="60"/>
-            </w:pPr>
-            <w:r xmlns:w="http://schemas.openxmlformats.org/wordprocessingml/2006/main" xmlns:wp="http://schemas.openxmlformats.org/drawingml/2006/wordprocessingDrawing" xmlns:r="http://schemas.openxmlformats.org/officeDocument/2006/relationships" xmlns:w14="http://schemas.microsoft.com/office/word/2010/wordml">
-              <w:rPr>
-                <w:rFonts w:ascii="Times New Roman" w:hAnsi="Times New Roman" w:eastAsia="Times New Roman" w:cs="Times New Roman"/>
-                <w:sz w:val="20"/>
-                <w:szCs w:val="20"/>
-                <w:color w:val="000000"/>
-              </w:rPr>
-              <w:t xml:space="preserve">5,617</w:t>
+              <w:t xml:space="preserve">2,586</w:t>
+            </w:r>
+          </w:p>
+        </w:tc>
+        <w:tc>
+          <w:tcPr>
+            <w:tcBorders/>
+            <w:shd w:val="clear" w:color="auto" w:fill="FFFFFF"/>
+            <w:tcMar>
+              <w:top w:w="0" w:type="dxa"/>
+              <w:bottom w:w="0" w:type="dxa"/>
+              <w:left w:w="0" w:type="dxa"/>
+              <w:right w:w="0" w:type="dxa"/>
+            </w:tcMar>
+            <w:vAlign w:val="center"/>
+          </w:tcPr>
+          <w:p>
+            <w:pPr>
+              <w:jc w:val="right"/>
+              <w:spacing w:after="60" w:before="60" w:line="240"/>
+              <w:ind w:firstLine="0" w:left="60" w:right="60"/>
+            </w:pPr>
+            <w:r xmlns:w="http://schemas.openxmlformats.org/wordprocessingml/2006/main" xmlns:wp="http://schemas.openxmlformats.org/drawingml/2006/wordprocessingDrawing" xmlns:r="http://schemas.openxmlformats.org/officeDocument/2006/relationships" xmlns:w14="http://schemas.microsoft.com/office/word/2010/wordml">
+              <w:rPr>
+                <w:rFonts w:ascii="Times New Roman" w:hAnsi="Times New Roman" w:eastAsia="Times New Roman" w:cs="Times New Roman"/>
+                <w:sz w:val="20"/>
+                <w:szCs w:val="20"/>
+                <w:color w:val="000000"/>
+              </w:rPr>
+              <w:t xml:space="preserve">2,337</w:t>
+            </w:r>
+          </w:p>
+        </w:tc>
+        <w:tc>
+          <w:tcPr>
+            <w:tcBorders/>
+            <w:shd w:val="clear" w:color="auto" w:fill="FFFFFF"/>
+            <w:tcMar>
+              <w:top w:w="0" w:type="dxa"/>
+              <w:bottom w:w="0" w:type="dxa"/>
+              <w:left w:w="0" w:type="dxa"/>
+              <w:right w:w="0" w:type="dxa"/>
+            </w:tcMar>
+            <w:vAlign w:val="center"/>
+          </w:tcPr>
+          <w:p>
+            <w:pPr>
+              <w:jc w:val="right"/>
+              <w:spacing w:after="60" w:before="60" w:line="240"/>
+              <w:ind w:firstLine="0" w:left="60" w:right="60"/>
+            </w:pPr>
+            <w:r xmlns:w="http://schemas.openxmlformats.org/wordprocessingml/2006/main" xmlns:wp="http://schemas.openxmlformats.org/drawingml/2006/wordprocessingDrawing" xmlns:r="http://schemas.openxmlformats.org/officeDocument/2006/relationships" xmlns:w14="http://schemas.microsoft.com/office/word/2010/wordml">
+              <w:rPr>
+                <w:rFonts w:ascii="Times New Roman" w:hAnsi="Times New Roman" w:eastAsia="Times New Roman" w:cs="Times New Roman"/>
+                <w:sz w:val="20"/>
+                <w:szCs w:val="20"/>
+                <w:color w:val="000000"/>
+              </w:rPr>
+              <w:t xml:space="preserve">2,830</w:t>
+            </w:r>
+          </w:p>
+        </w:tc>
+        <w:tc>
+          <w:tcPr>
+            <w:tcBorders/>
+            <w:shd w:val="clear" w:color="auto" w:fill="FFFFFF"/>
+            <w:tcMar>
+              <w:top w:w="0" w:type="dxa"/>
+              <w:bottom w:w="0" w:type="dxa"/>
+              <w:left w:w="0" w:type="dxa"/>
+              <w:right w:w="0" w:type="dxa"/>
+            </w:tcMar>
+            <w:vAlign w:val="center"/>
+          </w:tcPr>
+          <w:p>
+            <w:pPr>
+              <w:jc w:val="right"/>
+              <w:spacing w:after="60" w:before="60" w:line="240"/>
+              <w:ind w:firstLine="0" w:left="60" w:right="60"/>
+            </w:pPr>
+            <w:r xmlns:w="http://schemas.openxmlformats.org/wordprocessingml/2006/main" xmlns:wp="http://schemas.openxmlformats.org/drawingml/2006/wordprocessingDrawing" xmlns:r="http://schemas.openxmlformats.org/officeDocument/2006/relationships" xmlns:w14="http://schemas.microsoft.com/office/word/2010/wordml">
+              <w:rPr>
+                <w:rFonts w:ascii="Times New Roman" w:hAnsi="Times New Roman" w:eastAsia="Times New Roman" w:cs="Times New Roman"/>
+                <w:sz w:val="20"/>
+                <w:szCs w:val="20"/>
+                <w:color w:val="000000"/>
+              </w:rPr>
+              <w:t xml:space="preserve">5,269</w:t>
+            </w:r>
+          </w:p>
+        </w:tc>
+        <w:tc>
+          <w:tcPr>
+            <w:tcBorders/>
+            <w:shd w:val="clear" w:color="auto" w:fill="FFFFFF"/>
+            <w:tcMar>
+              <w:top w:w="0" w:type="dxa"/>
+              <w:bottom w:w="0" w:type="dxa"/>
+              <w:left w:w="0" w:type="dxa"/>
+              <w:right w:w="0" w:type="dxa"/>
+            </w:tcMar>
+            <w:vAlign w:val="center"/>
+          </w:tcPr>
+          <w:p>
+            <w:pPr>
+              <w:jc w:val="right"/>
+              <w:spacing w:after="60" w:before="60" w:line="240"/>
+              <w:ind w:firstLine="0" w:left="60" w:right="60"/>
+            </w:pPr>
+            <w:r xmlns:w="http://schemas.openxmlformats.org/wordprocessingml/2006/main" xmlns:wp="http://schemas.openxmlformats.org/drawingml/2006/wordprocessingDrawing" xmlns:r="http://schemas.openxmlformats.org/officeDocument/2006/relationships" xmlns:w14="http://schemas.microsoft.com/office/word/2010/wordml">
+              <w:rPr>
+                <w:rFonts w:ascii="Times New Roman" w:hAnsi="Times New Roman" w:eastAsia="Times New Roman" w:cs="Times New Roman"/>
+                <w:sz w:val="20"/>
+                <w:szCs w:val="20"/>
+                <w:color w:val="000000"/>
+              </w:rPr>
+              <w:t xml:space="preserve">4,971</w:t>
+            </w:r>
+          </w:p>
+        </w:tc>
+        <w:tc>
+          <w:tcPr>
+            <w:tcBorders/>
+            <w:shd w:val="clear" w:color="auto" w:fill="FFFFFF"/>
+            <w:tcMar>
+              <w:top w:w="0" w:type="dxa"/>
+              <w:bottom w:w="0" w:type="dxa"/>
+              <w:left w:w="0" w:type="dxa"/>
+              <w:right w:w="0" w:type="dxa"/>
+            </w:tcMar>
+            <w:vAlign w:val="center"/>
+          </w:tcPr>
+          <w:p>
+            <w:pPr>
+              <w:jc w:val="right"/>
+              <w:spacing w:after="60" w:before="60" w:line="240"/>
+              <w:ind w:firstLine="0" w:left="60" w:right="60"/>
+            </w:pPr>
+            <w:r xmlns:w="http://schemas.openxmlformats.org/wordprocessingml/2006/main" xmlns:wp="http://schemas.openxmlformats.org/drawingml/2006/wordprocessingDrawing" xmlns:r="http://schemas.openxmlformats.org/officeDocument/2006/relationships" xmlns:w14="http://schemas.microsoft.com/office/word/2010/wordml">
+              <w:rPr>
+                <w:rFonts w:ascii="Times New Roman" w:hAnsi="Times New Roman" w:eastAsia="Times New Roman" w:cs="Times New Roman"/>
+                <w:sz w:val="20"/>
+                <w:szCs w:val="20"/>
+                <w:color w:val="000000"/>
+              </w:rPr>
+              <w:t xml:space="preserve">5,565</w:t>
             </w:r>
           </w:p>
         </w:tc>
@@ -2567,152 +2567,152 @@
                 <w:szCs w:val="20"/>
                 <w:color w:val="000000"/>
               </w:rPr>
-              <w:t xml:space="preserve">3,408</w:t>
-            </w:r>
-          </w:p>
-        </w:tc>
-        <w:tc>
-          <w:tcPr>
-            <w:tcBorders/>
-            <w:shd w:val="clear" w:color="auto" w:fill="FFFFFF"/>
-            <w:tcMar>
-              <w:top w:w="0" w:type="dxa"/>
-              <w:bottom w:w="0" w:type="dxa"/>
-              <w:left w:w="0" w:type="dxa"/>
-              <w:right w:w="0" w:type="dxa"/>
-            </w:tcMar>
-            <w:vAlign w:val="center"/>
-          </w:tcPr>
-          <w:p>
-            <w:pPr>
-              <w:jc w:val="right"/>
-              <w:spacing w:after="60" w:before="60" w:line="240"/>
-              <w:ind w:firstLine="0" w:left="60" w:right="60"/>
-            </w:pPr>
-            <w:r xmlns:w="http://schemas.openxmlformats.org/wordprocessingml/2006/main" xmlns:wp="http://schemas.openxmlformats.org/drawingml/2006/wordprocessingDrawing" xmlns:r="http://schemas.openxmlformats.org/officeDocument/2006/relationships" xmlns:w14="http://schemas.microsoft.com/office/word/2010/wordml">
-              <w:rPr>
-                <w:rFonts w:ascii="Times New Roman" w:hAnsi="Times New Roman" w:eastAsia="Times New Roman" w:cs="Times New Roman"/>
-                <w:sz w:val="20"/>
-                <w:szCs w:val="20"/>
-                <w:color w:val="000000"/>
-              </w:rPr>
-              <w:t xml:space="preserve">3,098</w:t>
-            </w:r>
-          </w:p>
-        </w:tc>
-        <w:tc>
-          <w:tcPr>
-            <w:tcBorders/>
-            <w:shd w:val="clear" w:color="auto" w:fill="FFFFFF"/>
-            <w:tcMar>
-              <w:top w:w="0" w:type="dxa"/>
-              <w:bottom w:w="0" w:type="dxa"/>
-              <w:left w:w="0" w:type="dxa"/>
-              <w:right w:w="0" w:type="dxa"/>
-            </w:tcMar>
-            <w:vAlign w:val="center"/>
-          </w:tcPr>
-          <w:p>
-            <w:pPr>
-              <w:jc w:val="right"/>
-              <w:spacing w:after="60" w:before="60" w:line="240"/>
-              <w:ind w:firstLine="0" w:left="60" w:right="60"/>
-            </w:pPr>
-            <w:r xmlns:w="http://schemas.openxmlformats.org/wordprocessingml/2006/main" xmlns:wp="http://schemas.openxmlformats.org/drawingml/2006/wordprocessingDrawing" xmlns:r="http://schemas.openxmlformats.org/officeDocument/2006/relationships" xmlns:w14="http://schemas.microsoft.com/office/word/2010/wordml">
-              <w:rPr>
-                <w:rFonts w:ascii="Times New Roman" w:hAnsi="Times New Roman" w:eastAsia="Times New Roman" w:cs="Times New Roman"/>
-                <w:sz w:val="20"/>
-                <w:szCs w:val="20"/>
-                <w:color w:val="000000"/>
-              </w:rPr>
-              <w:t xml:space="preserve">3,723.00</w:t>
-            </w:r>
-          </w:p>
-        </w:tc>
-        <w:tc>
-          <w:tcPr>
-            <w:tcBorders/>
-            <w:shd w:val="clear" w:color="auto" w:fill="FFFFFF"/>
-            <w:tcMar>
-              <w:top w:w="0" w:type="dxa"/>
-              <w:bottom w:w="0" w:type="dxa"/>
-              <w:left w:w="0" w:type="dxa"/>
-              <w:right w:w="0" w:type="dxa"/>
-            </w:tcMar>
-            <w:vAlign w:val="center"/>
-          </w:tcPr>
-          <w:p>
-            <w:pPr>
-              <w:jc w:val="right"/>
-              <w:spacing w:after="60" w:before="60" w:line="240"/>
-              <w:ind w:firstLine="0" w:left="60" w:right="60"/>
-            </w:pPr>
-            <w:r xmlns:w="http://schemas.openxmlformats.org/wordprocessingml/2006/main" xmlns:wp="http://schemas.openxmlformats.org/drawingml/2006/wordprocessingDrawing" xmlns:r="http://schemas.openxmlformats.org/officeDocument/2006/relationships" xmlns:w14="http://schemas.microsoft.com/office/word/2010/wordml">
-              <w:rPr>
-                <w:rFonts w:ascii="Times New Roman" w:hAnsi="Times New Roman" w:eastAsia="Times New Roman" w:cs="Times New Roman"/>
-                <w:sz w:val="20"/>
-                <w:szCs w:val="20"/>
-                <w:color w:val="000000"/>
-              </w:rPr>
-              <w:t xml:space="preserve">6,281</w:t>
-            </w:r>
-          </w:p>
-        </w:tc>
-        <w:tc>
-          <w:tcPr>
-            <w:tcBorders/>
-            <w:shd w:val="clear" w:color="auto" w:fill="FFFFFF"/>
-            <w:tcMar>
-              <w:top w:w="0" w:type="dxa"/>
-              <w:bottom w:w="0" w:type="dxa"/>
-              <w:left w:w="0" w:type="dxa"/>
-              <w:right w:w="0" w:type="dxa"/>
-            </w:tcMar>
-            <w:vAlign w:val="center"/>
-          </w:tcPr>
-          <w:p>
-            <w:pPr>
-              <w:jc w:val="right"/>
-              <w:spacing w:after="60" w:before="60" w:line="240"/>
-              <w:ind w:firstLine="0" w:left="60" w:right="60"/>
-            </w:pPr>
-            <w:r xmlns:w="http://schemas.openxmlformats.org/wordprocessingml/2006/main" xmlns:wp="http://schemas.openxmlformats.org/drawingml/2006/wordprocessingDrawing" xmlns:r="http://schemas.openxmlformats.org/officeDocument/2006/relationships" xmlns:w14="http://schemas.microsoft.com/office/word/2010/wordml">
-              <w:rPr>
-                <w:rFonts w:ascii="Times New Roman" w:hAnsi="Times New Roman" w:eastAsia="Times New Roman" w:cs="Times New Roman"/>
-                <w:sz w:val="20"/>
-                <w:szCs w:val="20"/>
-                <w:color w:val="000000"/>
-              </w:rPr>
-              <w:t xml:space="preserve">5,913</w:t>
-            </w:r>
-          </w:p>
-        </w:tc>
-        <w:tc>
-          <w:tcPr>
-            <w:tcBorders/>
-            <w:shd w:val="clear" w:color="auto" w:fill="FFFFFF"/>
-            <w:tcMar>
-              <w:top w:w="0" w:type="dxa"/>
-              <w:bottom w:w="0" w:type="dxa"/>
-              <w:left w:w="0" w:type="dxa"/>
-              <w:right w:w="0" w:type="dxa"/>
-            </w:tcMar>
-            <w:vAlign w:val="center"/>
-          </w:tcPr>
-          <w:p>
-            <w:pPr>
-              <w:jc w:val="right"/>
-              <w:spacing w:after="60" w:before="60" w:line="240"/>
-              <w:ind w:firstLine="0" w:left="60" w:right="60"/>
-            </w:pPr>
-            <w:r xmlns:w="http://schemas.openxmlformats.org/wordprocessingml/2006/main" xmlns:wp="http://schemas.openxmlformats.org/drawingml/2006/wordprocessingDrawing" xmlns:r="http://schemas.openxmlformats.org/officeDocument/2006/relationships" xmlns:w14="http://schemas.microsoft.com/office/word/2010/wordml">
-              <w:rPr>
-                <w:rFonts w:ascii="Times New Roman" w:hAnsi="Times New Roman" w:eastAsia="Times New Roman" w:cs="Times New Roman"/>
-                <w:sz w:val="20"/>
-                <w:szCs w:val="20"/>
-                <w:color w:val="000000"/>
-              </w:rPr>
-              <w:t xml:space="preserve">6,638</w:t>
+              <w:t xml:space="preserve">3,407</w:t>
+            </w:r>
+          </w:p>
+        </w:tc>
+        <w:tc>
+          <w:tcPr>
+            <w:tcBorders/>
+            <w:shd w:val="clear" w:color="auto" w:fill="FFFFFF"/>
+            <w:tcMar>
+              <w:top w:w="0" w:type="dxa"/>
+              <w:bottom w:w="0" w:type="dxa"/>
+              <w:left w:w="0" w:type="dxa"/>
+              <w:right w:w="0" w:type="dxa"/>
+            </w:tcMar>
+            <w:vAlign w:val="center"/>
+          </w:tcPr>
+          <w:p>
+            <w:pPr>
+              <w:jc w:val="right"/>
+              <w:spacing w:after="60" w:before="60" w:line="240"/>
+              <w:ind w:firstLine="0" w:left="60" w:right="60"/>
+            </w:pPr>
+            <w:r xmlns:w="http://schemas.openxmlformats.org/wordprocessingml/2006/main" xmlns:wp="http://schemas.openxmlformats.org/drawingml/2006/wordprocessingDrawing" xmlns:r="http://schemas.openxmlformats.org/officeDocument/2006/relationships" xmlns:w14="http://schemas.microsoft.com/office/word/2010/wordml">
+              <w:rPr>
+                <w:rFonts w:ascii="Times New Roman" w:hAnsi="Times New Roman" w:eastAsia="Times New Roman" w:cs="Times New Roman"/>
+                <w:sz w:val="20"/>
+                <w:szCs w:val="20"/>
+                <w:color w:val="000000"/>
+              </w:rPr>
+              <w:t xml:space="preserve">3,110</w:t>
+            </w:r>
+          </w:p>
+        </w:tc>
+        <w:tc>
+          <w:tcPr>
+            <w:tcBorders/>
+            <w:shd w:val="clear" w:color="auto" w:fill="FFFFFF"/>
+            <w:tcMar>
+              <w:top w:w="0" w:type="dxa"/>
+              <w:bottom w:w="0" w:type="dxa"/>
+              <w:left w:w="0" w:type="dxa"/>
+              <w:right w:w="0" w:type="dxa"/>
+            </w:tcMar>
+            <w:vAlign w:val="center"/>
+          </w:tcPr>
+          <w:p>
+            <w:pPr>
+              <w:jc w:val="right"/>
+              <w:spacing w:after="60" w:before="60" w:line="240"/>
+              <w:ind w:firstLine="0" w:left="60" w:right="60"/>
+            </w:pPr>
+            <w:r xmlns:w="http://schemas.openxmlformats.org/wordprocessingml/2006/main" xmlns:wp="http://schemas.openxmlformats.org/drawingml/2006/wordprocessingDrawing" xmlns:r="http://schemas.openxmlformats.org/officeDocument/2006/relationships" xmlns:w14="http://schemas.microsoft.com/office/word/2010/wordml">
+              <w:rPr>
+                <w:rFonts w:ascii="Times New Roman" w:hAnsi="Times New Roman" w:eastAsia="Times New Roman" w:cs="Times New Roman"/>
+                <w:sz w:val="20"/>
+                <w:szCs w:val="20"/>
+                <w:color w:val="000000"/>
+              </w:rPr>
+              <w:t xml:space="preserve">3,735</w:t>
+            </w:r>
+          </w:p>
+        </w:tc>
+        <w:tc>
+          <w:tcPr>
+            <w:tcBorders/>
+            <w:shd w:val="clear" w:color="auto" w:fill="FFFFFF"/>
+            <w:tcMar>
+              <w:top w:w="0" w:type="dxa"/>
+              <w:bottom w:w="0" w:type="dxa"/>
+              <w:left w:w="0" w:type="dxa"/>
+              <w:right w:w="0" w:type="dxa"/>
+            </w:tcMar>
+            <w:vAlign w:val="center"/>
+          </w:tcPr>
+          <w:p>
+            <w:pPr>
+              <w:jc w:val="right"/>
+              <w:spacing w:after="60" w:before="60" w:line="240"/>
+              <w:ind w:firstLine="0" w:left="60" w:right="60"/>
+            </w:pPr>
+            <w:r xmlns:w="http://schemas.openxmlformats.org/wordprocessingml/2006/main" xmlns:wp="http://schemas.openxmlformats.org/drawingml/2006/wordprocessingDrawing" xmlns:r="http://schemas.openxmlformats.org/officeDocument/2006/relationships" xmlns:w14="http://schemas.microsoft.com/office/word/2010/wordml">
+              <w:rPr>
+                <w:rFonts w:ascii="Times New Roman" w:hAnsi="Times New Roman" w:eastAsia="Times New Roman" w:cs="Times New Roman"/>
+                <w:sz w:val="20"/>
+                <w:szCs w:val="20"/>
+                <w:color w:val="000000"/>
+              </w:rPr>
+              <w:t xml:space="preserve">6,283</w:t>
+            </w:r>
+          </w:p>
+        </w:tc>
+        <w:tc>
+          <w:tcPr>
+            <w:tcBorders/>
+            <w:shd w:val="clear" w:color="auto" w:fill="FFFFFF"/>
+            <w:tcMar>
+              <w:top w:w="0" w:type="dxa"/>
+              <w:bottom w:w="0" w:type="dxa"/>
+              <w:left w:w="0" w:type="dxa"/>
+              <w:right w:w="0" w:type="dxa"/>
+            </w:tcMar>
+            <w:vAlign w:val="center"/>
+          </w:tcPr>
+          <w:p>
+            <w:pPr>
+              <w:jc w:val="right"/>
+              <w:spacing w:after="60" w:before="60" w:line="240"/>
+              <w:ind w:firstLine="0" w:left="60" w:right="60"/>
+            </w:pPr>
+            <w:r xmlns:w="http://schemas.openxmlformats.org/wordprocessingml/2006/main" xmlns:wp="http://schemas.openxmlformats.org/drawingml/2006/wordprocessingDrawing" xmlns:r="http://schemas.openxmlformats.org/officeDocument/2006/relationships" xmlns:w14="http://schemas.microsoft.com/office/word/2010/wordml">
+              <w:rPr>
+                <w:rFonts w:ascii="Times New Roman" w:hAnsi="Times New Roman" w:eastAsia="Times New Roman" w:cs="Times New Roman"/>
+                <w:sz w:val="20"/>
+                <w:szCs w:val="20"/>
+                <w:color w:val="000000"/>
+              </w:rPr>
+              <w:t xml:space="preserve">5,923</w:t>
+            </w:r>
+          </w:p>
+        </w:tc>
+        <w:tc>
+          <w:tcPr>
+            <w:tcBorders/>
+            <w:shd w:val="clear" w:color="auto" w:fill="FFFFFF"/>
+            <w:tcMar>
+              <w:top w:w="0" w:type="dxa"/>
+              <w:bottom w:w="0" w:type="dxa"/>
+              <w:left w:w="0" w:type="dxa"/>
+              <w:right w:w="0" w:type="dxa"/>
+            </w:tcMar>
+            <w:vAlign w:val="center"/>
+          </w:tcPr>
+          <w:p>
+            <w:pPr>
+              <w:jc w:val="right"/>
+              <w:spacing w:after="60" w:before="60" w:line="240"/>
+              <w:ind w:firstLine="0" w:left="60" w:right="60"/>
+            </w:pPr>
+            <w:r xmlns:w="http://schemas.openxmlformats.org/wordprocessingml/2006/main" xmlns:wp="http://schemas.openxmlformats.org/drawingml/2006/wordprocessingDrawing" xmlns:r="http://schemas.openxmlformats.org/officeDocument/2006/relationships" xmlns:w14="http://schemas.microsoft.com/office/word/2010/wordml">
+              <w:rPr>
+                <w:rFonts w:ascii="Times New Roman" w:hAnsi="Times New Roman" w:eastAsia="Times New Roman" w:cs="Times New Roman"/>
+                <w:sz w:val="20"/>
+                <w:szCs w:val="20"/>
+                <w:color w:val="000000"/>
+              </w:rPr>
+              <w:t xml:space="preserve">6,662</w:t>
             </w:r>
           </w:p>
         </w:tc>
@@ -2797,152 +2797,152 @@
                 <w:szCs w:val="20"/>
                 <w:color w:val="000000"/>
               </w:rPr>
-              <w:t xml:space="preserve">7,713</w:t>
-            </w:r>
-          </w:p>
-        </w:tc>
-        <w:tc>
-          <w:tcPr>
-            <w:tcBorders/>
-            <w:shd w:val="clear" w:color="auto" w:fill="FFFFFF"/>
-            <w:tcMar>
-              <w:top w:w="0" w:type="dxa"/>
-              <w:bottom w:w="0" w:type="dxa"/>
-              <w:left w:w="0" w:type="dxa"/>
-              <w:right w:w="0" w:type="dxa"/>
-            </w:tcMar>
-            <w:vAlign w:val="center"/>
-          </w:tcPr>
-          <w:p>
-            <w:pPr>
-              <w:jc w:val="right"/>
-              <w:spacing w:after="60" w:before="60" w:line="240"/>
-              <w:ind w:firstLine="0" w:left="60" w:right="60"/>
-            </w:pPr>
-            <w:r xmlns:w="http://schemas.openxmlformats.org/wordprocessingml/2006/main" xmlns:wp="http://schemas.openxmlformats.org/drawingml/2006/wordprocessingDrawing" xmlns:r="http://schemas.openxmlformats.org/officeDocument/2006/relationships" xmlns:w14="http://schemas.microsoft.com/office/word/2010/wordml">
-              <w:rPr>
-                <w:rFonts w:ascii="Times New Roman" w:hAnsi="Times New Roman" w:eastAsia="Times New Roman" w:cs="Times New Roman"/>
-                <w:sz w:val="20"/>
-                <w:szCs w:val="20"/>
-                <w:color w:val="000000"/>
-              </w:rPr>
-              <w:t xml:space="preserve">7,270</w:t>
-            </w:r>
-          </w:p>
-        </w:tc>
-        <w:tc>
-          <w:tcPr>
-            <w:tcBorders/>
-            <w:shd w:val="clear" w:color="auto" w:fill="FFFFFF"/>
-            <w:tcMar>
-              <w:top w:w="0" w:type="dxa"/>
-              <w:bottom w:w="0" w:type="dxa"/>
-              <w:left w:w="0" w:type="dxa"/>
-              <w:right w:w="0" w:type="dxa"/>
-            </w:tcMar>
-            <w:vAlign w:val="center"/>
-          </w:tcPr>
-          <w:p>
-            <w:pPr>
-              <w:jc w:val="right"/>
-              <w:spacing w:after="60" w:before="60" w:line="240"/>
-              <w:ind w:firstLine="0" w:left="60" w:right="60"/>
-            </w:pPr>
-            <w:r xmlns:w="http://schemas.openxmlformats.org/wordprocessingml/2006/main" xmlns:wp="http://schemas.openxmlformats.org/drawingml/2006/wordprocessingDrawing" xmlns:r="http://schemas.openxmlformats.org/officeDocument/2006/relationships" xmlns:w14="http://schemas.microsoft.com/office/word/2010/wordml">
-              <w:rPr>
-                <w:rFonts w:ascii="Times New Roman" w:hAnsi="Times New Roman" w:eastAsia="Times New Roman" w:cs="Times New Roman"/>
-                <w:sz w:val="20"/>
-                <w:szCs w:val="20"/>
-                <w:color w:val="000000"/>
-              </w:rPr>
-              <w:t xml:space="preserve">8,150.05</w:t>
-            </w:r>
-          </w:p>
-        </w:tc>
-        <w:tc>
-          <w:tcPr>
-            <w:tcBorders/>
-            <w:shd w:val="clear" w:color="auto" w:fill="FFFFFF"/>
-            <w:tcMar>
-              <w:top w:w="0" w:type="dxa"/>
-              <w:bottom w:w="0" w:type="dxa"/>
-              <w:left w:w="0" w:type="dxa"/>
-              <w:right w:w="0" w:type="dxa"/>
-            </w:tcMar>
-            <w:vAlign w:val="center"/>
-          </w:tcPr>
-          <w:p>
-            <w:pPr>
-              <w:jc w:val="right"/>
-              <w:spacing w:after="60" w:before="60" w:line="240"/>
-              <w:ind w:firstLine="0" w:left="60" w:right="60"/>
-            </w:pPr>
-            <w:r xmlns:w="http://schemas.openxmlformats.org/wordprocessingml/2006/main" xmlns:wp="http://schemas.openxmlformats.org/drawingml/2006/wordprocessingDrawing" xmlns:r="http://schemas.openxmlformats.org/officeDocument/2006/relationships" xmlns:w14="http://schemas.microsoft.com/office/word/2010/wordml">
-              <w:rPr>
-                <w:rFonts w:ascii="Times New Roman" w:hAnsi="Times New Roman" w:eastAsia="Times New Roman" w:cs="Times New Roman"/>
-                <w:sz w:val="20"/>
-                <w:szCs w:val="20"/>
-                <w:color w:val="000000"/>
-              </w:rPr>
-              <w:t xml:space="preserve">10,764</w:t>
-            </w:r>
-          </w:p>
-        </w:tc>
-        <w:tc>
-          <w:tcPr>
-            <w:tcBorders/>
-            <w:shd w:val="clear" w:color="auto" w:fill="FFFFFF"/>
-            <w:tcMar>
-              <w:top w:w="0" w:type="dxa"/>
-              <w:bottom w:w="0" w:type="dxa"/>
-              <w:left w:w="0" w:type="dxa"/>
-              <w:right w:w="0" w:type="dxa"/>
-            </w:tcMar>
-            <w:vAlign w:val="center"/>
-          </w:tcPr>
-          <w:p>
-            <w:pPr>
-              <w:jc w:val="right"/>
-              <w:spacing w:after="60" w:before="60" w:line="240"/>
-              <w:ind w:firstLine="0" w:left="60" w:right="60"/>
-            </w:pPr>
-            <w:r xmlns:w="http://schemas.openxmlformats.org/wordprocessingml/2006/main" xmlns:wp="http://schemas.openxmlformats.org/drawingml/2006/wordprocessingDrawing" xmlns:r="http://schemas.openxmlformats.org/officeDocument/2006/relationships" xmlns:w14="http://schemas.microsoft.com/office/word/2010/wordml">
-              <w:rPr>
-                <w:rFonts w:ascii="Times New Roman" w:hAnsi="Times New Roman" w:eastAsia="Times New Roman" w:cs="Times New Roman"/>
-                <w:sz w:val="20"/>
-                <w:szCs w:val="20"/>
-                <w:color w:val="000000"/>
-              </w:rPr>
-              <w:t xml:space="preserve">10,259</w:t>
-            </w:r>
-          </w:p>
-        </w:tc>
-        <w:tc>
-          <w:tcPr>
-            <w:tcBorders/>
-            <w:shd w:val="clear" w:color="auto" w:fill="FFFFFF"/>
-            <w:tcMar>
-              <w:top w:w="0" w:type="dxa"/>
-              <w:bottom w:w="0" w:type="dxa"/>
-              <w:left w:w="0" w:type="dxa"/>
-              <w:right w:w="0" w:type="dxa"/>
-            </w:tcMar>
-            <w:vAlign w:val="center"/>
-          </w:tcPr>
-          <w:p>
-            <w:pPr>
-              <w:jc w:val="right"/>
-              <w:spacing w:after="60" w:before="60" w:line="240"/>
-              <w:ind w:firstLine="0" w:left="60" w:right="60"/>
-            </w:pPr>
-            <w:r xmlns:w="http://schemas.openxmlformats.org/wordprocessingml/2006/main" xmlns:wp="http://schemas.openxmlformats.org/drawingml/2006/wordprocessingDrawing" xmlns:r="http://schemas.openxmlformats.org/officeDocument/2006/relationships" xmlns:w14="http://schemas.microsoft.com/office/word/2010/wordml">
-              <w:rPr>
-                <w:rFonts w:ascii="Times New Roman" w:hAnsi="Times New Roman" w:eastAsia="Times New Roman" w:cs="Times New Roman"/>
-                <w:sz w:val="20"/>
-                <w:szCs w:val="20"/>
-                <w:color w:val="000000"/>
-              </w:rPr>
-              <w:t xml:space="preserve">11,254</w:t>
+              <w:t xml:space="preserve">7,719</w:t>
+            </w:r>
+          </w:p>
+        </w:tc>
+        <w:tc>
+          <w:tcPr>
+            <w:tcBorders/>
+            <w:shd w:val="clear" w:color="auto" w:fill="FFFFFF"/>
+            <w:tcMar>
+              <w:top w:w="0" w:type="dxa"/>
+              <w:bottom w:w="0" w:type="dxa"/>
+              <w:left w:w="0" w:type="dxa"/>
+              <w:right w:w="0" w:type="dxa"/>
+            </w:tcMar>
+            <w:vAlign w:val="center"/>
+          </w:tcPr>
+          <w:p>
+            <w:pPr>
+              <w:jc w:val="right"/>
+              <w:spacing w:after="60" w:before="60" w:line="240"/>
+              <w:ind w:firstLine="0" w:left="60" w:right="60"/>
+            </w:pPr>
+            <w:r xmlns:w="http://schemas.openxmlformats.org/wordprocessingml/2006/main" xmlns:wp="http://schemas.openxmlformats.org/drawingml/2006/wordprocessingDrawing" xmlns:r="http://schemas.openxmlformats.org/officeDocument/2006/relationships" xmlns:w14="http://schemas.microsoft.com/office/word/2010/wordml">
+              <w:rPr>
+                <w:rFonts w:ascii="Times New Roman" w:hAnsi="Times New Roman" w:eastAsia="Times New Roman" w:cs="Times New Roman"/>
+                <w:sz w:val="20"/>
+                <w:szCs w:val="20"/>
+                <w:color w:val="000000"/>
+              </w:rPr>
+              <w:t xml:space="preserve">7,269</w:t>
+            </w:r>
+          </w:p>
+        </w:tc>
+        <w:tc>
+          <w:tcPr>
+            <w:tcBorders/>
+            <w:shd w:val="clear" w:color="auto" w:fill="FFFFFF"/>
+            <w:tcMar>
+              <w:top w:w="0" w:type="dxa"/>
+              <w:bottom w:w="0" w:type="dxa"/>
+              <w:left w:w="0" w:type="dxa"/>
+              <w:right w:w="0" w:type="dxa"/>
+            </w:tcMar>
+            <w:vAlign w:val="center"/>
+          </w:tcPr>
+          <w:p>
+            <w:pPr>
+              <w:jc w:val="right"/>
+              <w:spacing w:after="60" w:before="60" w:line="240"/>
+              <w:ind w:firstLine="0" w:left="60" w:right="60"/>
+            </w:pPr>
+            <w:r xmlns:w="http://schemas.openxmlformats.org/wordprocessingml/2006/main" xmlns:wp="http://schemas.openxmlformats.org/drawingml/2006/wordprocessingDrawing" xmlns:r="http://schemas.openxmlformats.org/officeDocument/2006/relationships" xmlns:w14="http://schemas.microsoft.com/office/word/2010/wordml">
+              <w:rPr>
+                <w:rFonts w:ascii="Times New Roman" w:hAnsi="Times New Roman" w:eastAsia="Times New Roman" w:cs="Times New Roman"/>
+                <w:sz w:val="20"/>
+                <w:szCs w:val="20"/>
+                <w:color w:val="000000"/>
+              </w:rPr>
+              <w:t xml:space="preserve">8,181</w:t>
+            </w:r>
+          </w:p>
+        </w:tc>
+        <w:tc>
+          <w:tcPr>
+            <w:tcBorders/>
+            <w:shd w:val="clear" w:color="auto" w:fill="FFFFFF"/>
+            <w:tcMar>
+              <w:top w:w="0" w:type="dxa"/>
+              <w:bottom w:w="0" w:type="dxa"/>
+              <w:left w:w="0" w:type="dxa"/>
+              <w:right w:w="0" w:type="dxa"/>
+            </w:tcMar>
+            <w:vAlign w:val="center"/>
+          </w:tcPr>
+          <w:p>
+            <w:pPr>
+              <w:jc w:val="right"/>
+              <w:spacing w:after="60" w:before="60" w:line="240"/>
+              <w:ind w:firstLine="0" w:left="60" w:right="60"/>
+            </w:pPr>
+            <w:r xmlns:w="http://schemas.openxmlformats.org/wordprocessingml/2006/main" xmlns:wp="http://schemas.openxmlformats.org/drawingml/2006/wordprocessingDrawing" xmlns:r="http://schemas.openxmlformats.org/officeDocument/2006/relationships" xmlns:w14="http://schemas.microsoft.com/office/word/2010/wordml">
+              <w:rPr>
+                <w:rFonts w:ascii="Times New Roman" w:hAnsi="Times New Roman" w:eastAsia="Times New Roman" w:cs="Times New Roman"/>
+                <w:sz w:val="20"/>
+                <w:szCs w:val="20"/>
+                <w:color w:val="000000"/>
+              </w:rPr>
+              <w:t xml:space="preserve">10,770</w:t>
+            </w:r>
+          </w:p>
+        </w:tc>
+        <w:tc>
+          <w:tcPr>
+            <w:tcBorders/>
+            <w:shd w:val="clear" w:color="auto" w:fill="FFFFFF"/>
+            <w:tcMar>
+              <w:top w:w="0" w:type="dxa"/>
+              <w:bottom w:w="0" w:type="dxa"/>
+              <w:left w:w="0" w:type="dxa"/>
+              <w:right w:w="0" w:type="dxa"/>
+            </w:tcMar>
+            <w:vAlign w:val="center"/>
+          </w:tcPr>
+          <w:p>
+            <w:pPr>
+              <w:jc w:val="right"/>
+              <w:spacing w:after="60" w:before="60" w:line="240"/>
+              <w:ind w:firstLine="0" w:left="60" w:right="60"/>
+            </w:pPr>
+            <w:r xmlns:w="http://schemas.openxmlformats.org/wordprocessingml/2006/main" xmlns:wp="http://schemas.openxmlformats.org/drawingml/2006/wordprocessingDrawing" xmlns:r="http://schemas.openxmlformats.org/officeDocument/2006/relationships" xmlns:w14="http://schemas.microsoft.com/office/word/2010/wordml">
+              <w:rPr>
+                <w:rFonts w:ascii="Times New Roman" w:hAnsi="Times New Roman" w:eastAsia="Times New Roman" w:cs="Times New Roman"/>
+                <w:sz w:val="20"/>
+                <w:szCs w:val="20"/>
+                <w:color w:val="000000"/>
+              </w:rPr>
+              <w:t xml:space="preserve">10,296</w:t>
+            </w:r>
+          </w:p>
+        </w:tc>
+        <w:tc>
+          <w:tcPr>
+            <w:tcBorders/>
+            <w:shd w:val="clear" w:color="auto" w:fill="FFFFFF"/>
+            <w:tcMar>
+              <w:top w:w="0" w:type="dxa"/>
+              <w:bottom w:w="0" w:type="dxa"/>
+              <w:left w:w="0" w:type="dxa"/>
+              <w:right w:w="0" w:type="dxa"/>
+            </w:tcMar>
+            <w:vAlign w:val="center"/>
+          </w:tcPr>
+          <w:p>
+            <w:pPr>
+              <w:jc w:val="right"/>
+              <w:spacing w:after="60" w:before="60" w:line="240"/>
+              <w:ind w:firstLine="0" w:left="60" w:right="60"/>
+            </w:pPr>
+            <w:r xmlns:w="http://schemas.openxmlformats.org/wordprocessingml/2006/main" xmlns:wp="http://schemas.openxmlformats.org/drawingml/2006/wordprocessingDrawing" xmlns:r="http://schemas.openxmlformats.org/officeDocument/2006/relationships" xmlns:w14="http://schemas.microsoft.com/office/word/2010/wordml">
+              <w:rPr>
+                <w:rFonts w:ascii="Times New Roman" w:hAnsi="Times New Roman" w:eastAsia="Times New Roman" w:cs="Times New Roman"/>
+                <w:sz w:val="20"/>
+                <w:szCs w:val="20"/>
+                <w:color w:val="000000"/>
+              </w:rPr>
+              <w:t xml:space="preserve">11,235</w:t>
             </w:r>
           </w:p>
         </w:tc>
@@ -3027,152 +3027,152 @@
                 <w:szCs w:val="20"/>
                 <w:color w:val="000000"/>
               </w:rPr>
-              <w:t xml:space="preserve">11,628</w:t>
-            </w:r>
-          </w:p>
-        </w:tc>
-        <w:tc>
-          <w:tcPr>
-            <w:tcBorders/>
-            <w:shd w:val="clear" w:color="auto" w:fill="FFFFFF"/>
-            <w:tcMar>
-              <w:top w:w="0" w:type="dxa"/>
-              <w:bottom w:w="0" w:type="dxa"/>
-              <w:left w:w="0" w:type="dxa"/>
-              <w:right w:w="0" w:type="dxa"/>
-            </w:tcMar>
-            <w:vAlign w:val="center"/>
-          </w:tcPr>
-          <w:p>
-            <w:pPr>
-              <w:jc w:val="right"/>
-              <w:spacing w:after="60" w:before="60" w:line="240"/>
-              <w:ind w:firstLine="0" w:left="60" w:right="60"/>
-            </w:pPr>
-            <w:r xmlns:w="http://schemas.openxmlformats.org/wordprocessingml/2006/main" xmlns:wp="http://schemas.openxmlformats.org/drawingml/2006/wordprocessingDrawing" xmlns:r="http://schemas.openxmlformats.org/officeDocument/2006/relationships" xmlns:w14="http://schemas.microsoft.com/office/word/2010/wordml">
-              <w:rPr>
-                <w:rFonts w:ascii="Times New Roman" w:hAnsi="Times New Roman" w:eastAsia="Times New Roman" w:cs="Times New Roman"/>
-                <w:sz w:val="20"/>
-                <w:szCs w:val="20"/>
-                <w:color w:val="000000"/>
-              </w:rPr>
-              <w:t xml:space="preserve">11,067</w:t>
-            </w:r>
-          </w:p>
-        </w:tc>
-        <w:tc>
-          <w:tcPr>
-            <w:tcBorders/>
-            <w:shd w:val="clear" w:color="auto" w:fill="FFFFFF"/>
-            <w:tcMar>
-              <w:top w:w="0" w:type="dxa"/>
-              <w:bottom w:w="0" w:type="dxa"/>
-              <w:left w:w="0" w:type="dxa"/>
-              <w:right w:w="0" w:type="dxa"/>
-            </w:tcMar>
-            <w:vAlign w:val="center"/>
-          </w:tcPr>
-          <w:p>
-            <w:pPr>
-              <w:jc w:val="right"/>
-              <w:spacing w:after="60" w:before="60" w:line="240"/>
-              <w:ind w:firstLine="0" w:left="60" w:right="60"/>
-            </w:pPr>
-            <w:r xmlns:w="http://schemas.openxmlformats.org/wordprocessingml/2006/main" xmlns:wp="http://schemas.openxmlformats.org/drawingml/2006/wordprocessingDrawing" xmlns:r="http://schemas.openxmlformats.org/officeDocument/2006/relationships" xmlns:w14="http://schemas.microsoft.com/office/word/2010/wordml">
-              <w:rPr>
-                <w:rFonts w:ascii="Times New Roman" w:hAnsi="Times New Roman" w:eastAsia="Times New Roman" w:cs="Times New Roman"/>
-                <w:sz w:val="20"/>
-                <w:szCs w:val="20"/>
-                <w:color w:val="000000"/>
-              </w:rPr>
-              <w:t xml:space="preserve">12,227.05</w:t>
-            </w:r>
-          </w:p>
-        </w:tc>
-        <w:tc>
-          <w:tcPr>
-            <w:tcBorders/>
-            <w:shd w:val="clear" w:color="auto" w:fill="FFFFFF"/>
-            <w:tcMar>
-              <w:top w:w="0" w:type="dxa"/>
-              <w:bottom w:w="0" w:type="dxa"/>
-              <w:left w:w="0" w:type="dxa"/>
-              <w:right w:w="0" w:type="dxa"/>
-            </w:tcMar>
-            <w:vAlign w:val="center"/>
-          </w:tcPr>
-          <w:p>
-            <w:pPr>
-              <w:jc w:val="right"/>
-              <w:spacing w:after="60" w:before="60" w:line="240"/>
-              <w:ind w:firstLine="0" w:left="60" w:right="60"/>
-            </w:pPr>
-            <w:r xmlns:w="http://schemas.openxmlformats.org/wordprocessingml/2006/main" xmlns:wp="http://schemas.openxmlformats.org/drawingml/2006/wordprocessingDrawing" xmlns:r="http://schemas.openxmlformats.org/officeDocument/2006/relationships" xmlns:w14="http://schemas.microsoft.com/office/word/2010/wordml">
-              <w:rPr>
-                <w:rFonts w:ascii="Times New Roman" w:hAnsi="Times New Roman" w:eastAsia="Times New Roman" w:cs="Times New Roman"/>
-                <w:sz w:val="20"/>
-                <w:szCs w:val="20"/>
-                <w:color w:val="000000"/>
-              </w:rPr>
-              <w:t xml:space="preserve">9,150</w:t>
-            </w:r>
-          </w:p>
-        </w:tc>
-        <w:tc>
-          <w:tcPr>
-            <w:tcBorders/>
-            <w:shd w:val="clear" w:color="auto" w:fill="FFFFFF"/>
-            <w:tcMar>
-              <w:top w:w="0" w:type="dxa"/>
-              <w:bottom w:w="0" w:type="dxa"/>
-              <w:left w:w="0" w:type="dxa"/>
-              <w:right w:w="0" w:type="dxa"/>
-            </w:tcMar>
-            <w:vAlign w:val="center"/>
-          </w:tcPr>
-          <w:p>
-            <w:pPr>
-              <w:jc w:val="right"/>
-              <w:spacing w:after="60" w:before="60" w:line="240"/>
-              <w:ind w:firstLine="0" w:left="60" w:right="60"/>
-            </w:pPr>
-            <w:r xmlns:w="http://schemas.openxmlformats.org/wordprocessingml/2006/main" xmlns:wp="http://schemas.openxmlformats.org/drawingml/2006/wordprocessingDrawing" xmlns:r="http://schemas.openxmlformats.org/officeDocument/2006/relationships" xmlns:w14="http://schemas.microsoft.com/office/word/2010/wordml">
-              <w:rPr>
-                <w:rFonts w:ascii="Times New Roman" w:hAnsi="Times New Roman" w:eastAsia="Times New Roman" w:cs="Times New Roman"/>
-                <w:sz w:val="20"/>
-                <w:szCs w:val="20"/>
-                <w:color w:val="000000"/>
-              </w:rPr>
-              <w:t xml:space="preserve">8,682</w:t>
-            </w:r>
-          </w:p>
-        </w:tc>
-        <w:tc>
-          <w:tcPr>
-            <w:tcBorders/>
-            <w:shd w:val="clear" w:color="auto" w:fill="FFFFFF"/>
-            <w:tcMar>
-              <w:top w:w="0" w:type="dxa"/>
-              <w:bottom w:w="0" w:type="dxa"/>
-              <w:left w:w="0" w:type="dxa"/>
-              <w:right w:w="0" w:type="dxa"/>
-            </w:tcMar>
-            <w:vAlign w:val="center"/>
-          </w:tcPr>
-          <w:p>
-            <w:pPr>
-              <w:jc w:val="right"/>
-              <w:spacing w:after="60" w:before="60" w:line="240"/>
-              <w:ind w:firstLine="0" w:left="60" w:right="60"/>
-            </w:pPr>
-            <w:r xmlns:w="http://schemas.openxmlformats.org/wordprocessingml/2006/main" xmlns:wp="http://schemas.openxmlformats.org/drawingml/2006/wordprocessingDrawing" xmlns:r="http://schemas.openxmlformats.org/officeDocument/2006/relationships" xmlns:w14="http://schemas.microsoft.com/office/word/2010/wordml">
-              <w:rPr>
-                <w:rFonts w:ascii="Times New Roman" w:hAnsi="Times New Roman" w:eastAsia="Times New Roman" w:cs="Times New Roman"/>
-                <w:sz w:val="20"/>
-                <w:szCs w:val="20"/>
-                <w:color w:val="000000"/>
-              </w:rPr>
-              <w:t xml:space="preserve">9,609</w:t>
+              <w:t xml:space="preserve">11,634</w:t>
+            </w:r>
+          </w:p>
+        </w:tc>
+        <w:tc>
+          <w:tcPr>
+            <w:tcBorders/>
+            <w:shd w:val="clear" w:color="auto" w:fill="FFFFFF"/>
+            <w:tcMar>
+              <w:top w:w="0" w:type="dxa"/>
+              <w:bottom w:w="0" w:type="dxa"/>
+              <w:left w:w="0" w:type="dxa"/>
+              <w:right w:w="0" w:type="dxa"/>
+            </w:tcMar>
+            <w:vAlign w:val="center"/>
+          </w:tcPr>
+          <w:p>
+            <w:pPr>
+              <w:jc w:val="right"/>
+              <w:spacing w:after="60" w:before="60" w:line="240"/>
+              <w:ind w:firstLine="0" w:left="60" w:right="60"/>
+            </w:pPr>
+            <w:r xmlns:w="http://schemas.openxmlformats.org/wordprocessingml/2006/main" xmlns:wp="http://schemas.openxmlformats.org/drawingml/2006/wordprocessingDrawing" xmlns:r="http://schemas.openxmlformats.org/officeDocument/2006/relationships" xmlns:w14="http://schemas.microsoft.com/office/word/2010/wordml">
+              <w:rPr>
+                <w:rFonts w:ascii="Times New Roman" w:hAnsi="Times New Roman" w:eastAsia="Times New Roman" w:cs="Times New Roman"/>
+                <w:sz w:val="20"/>
+                <w:szCs w:val="20"/>
+                <w:color w:val="000000"/>
+              </w:rPr>
+              <w:t xml:space="preserve">11,063</w:t>
+            </w:r>
+          </w:p>
+        </w:tc>
+        <w:tc>
+          <w:tcPr>
+            <w:tcBorders/>
+            <w:shd w:val="clear" w:color="auto" w:fill="FFFFFF"/>
+            <w:tcMar>
+              <w:top w:w="0" w:type="dxa"/>
+              <w:bottom w:w="0" w:type="dxa"/>
+              <w:left w:w="0" w:type="dxa"/>
+              <w:right w:w="0" w:type="dxa"/>
+            </w:tcMar>
+            <w:vAlign w:val="center"/>
+          </w:tcPr>
+          <w:p>
+            <w:pPr>
+              <w:jc w:val="right"/>
+              <w:spacing w:after="60" w:before="60" w:line="240"/>
+              <w:ind w:firstLine="0" w:left="60" w:right="60"/>
+            </w:pPr>
+            <w:r xmlns:w="http://schemas.openxmlformats.org/wordprocessingml/2006/main" xmlns:wp="http://schemas.openxmlformats.org/drawingml/2006/wordprocessingDrawing" xmlns:r="http://schemas.openxmlformats.org/officeDocument/2006/relationships" xmlns:w14="http://schemas.microsoft.com/office/word/2010/wordml">
+              <w:rPr>
+                <w:rFonts w:ascii="Times New Roman" w:hAnsi="Times New Roman" w:eastAsia="Times New Roman" w:cs="Times New Roman"/>
+                <w:sz w:val="20"/>
+                <w:szCs w:val="20"/>
+                <w:color w:val="000000"/>
+              </w:rPr>
+              <w:t xml:space="preserve">12,264</w:t>
+            </w:r>
+          </w:p>
+        </w:tc>
+        <w:tc>
+          <w:tcPr>
+            <w:tcBorders/>
+            <w:shd w:val="clear" w:color="auto" w:fill="FFFFFF"/>
+            <w:tcMar>
+              <w:top w:w="0" w:type="dxa"/>
+              <w:bottom w:w="0" w:type="dxa"/>
+              <w:left w:w="0" w:type="dxa"/>
+              <w:right w:w="0" w:type="dxa"/>
+            </w:tcMar>
+            <w:vAlign w:val="center"/>
+          </w:tcPr>
+          <w:p>
+            <w:pPr>
+              <w:jc w:val="right"/>
+              <w:spacing w:after="60" w:before="60" w:line="240"/>
+              <w:ind w:firstLine="0" w:left="60" w:right="60"/>
+            </w:pPr>
+            <w:r xmlns:w="http://schemas.openxmlformats.org/wordprocessingml/2006/main" xmlns:wp="http://schemas.openxmlformats.org/drawingml/2006/wordprocessingDrawing" xmlns:r="http://schemas.openxmlformats.org/officeDocument/2006/relationships" xmlns:w14="http://schemas.microsoft.com/office/word/2010/wordml">
+              <w:rPr>
+                <w:rFonts w:ascii="Times New Roman" w:hAnsi="Times New Roman" w:eastAsia="Times New Roman" w:cs="Times New Roman"/>
+                <w:sz w:val="20"/>
+                <w:szCs w:val="20"/>
+                <w:color w:val="000000"/>
+              </w:rPr>
+              <w:t xml:space="preserve">9,159</w:t>
+            </w:r>
+          </w:p>
+        </w:tc>
+        <w:tc>
+          <w:tcPr>
+            <w:tcBorders/>
+            <w:shd w:val="clear" w:color="auto" w:fill="FFFFFF"/>
+            <w:tcMar>
+              <w:top w:w="0" w:type="dxa"/>
+              <w:bottom w:w="0" w:type="dxa"/>
+              <w:left w:w="0" w:type="dxa"/>
+              <w:right w:w="0" w:type="dxa"/>
+            </w:tcMar>
+            <w:vAlign w:val="center"/>
+          </w:tcPr>
+          <w:p>
+            <w:pPr>
+              <w:jc w:val="right"/>
+              <w:spacing w:after="60" w:before="60" w:line="240"/>
+              <w:ind w:firstLine="0" w:left="60" w:right="60"/>
+            </w:pPr>
+            <w:r xmlns:w="http://schemas.openxmlformats.org/wordprocessingml/2006/main" xmlns:wp="http://schemas.openxmlformats.org/drawingml/2006/wordprocessingDrawing" xmlns:r="http://schemas.openxmlformats.org/officeDocument/2006/relationships" xmlns:w14="http://schemas.microsoft.com/office/word/2010/wordml">
+              <w:rPr>
+                <w:rFonts w:ascii="Times New Roman" w:hAnsi="Times New Roman" w:eastAsia="Times New Roman" w:cs="Times New Roman"/>
+                <w:sz w:val="20"/>
+                <w:szCs w:val="20"/>
+                <w:color w:val="000000"/>
+              </w:rPr>
+              <w:t xml:space="preserve">8,684</w:t>
+            </w:r>
+          </w:p>
+        </w:tc>
+        <w:tc>
+          <w:tcPr>
+            <w:tcBorders/>
+            <w:shd w:val="clear" w:color="auto" w:fill="FFFFFF"/>
+            <w:tcMar>
+              <w:top w:w="0" w:type="dxa"/>
+              <w:bottom w:w="0" w:type="dxa"/>
+              <w:left w:w="0" w:type="dxa"/>
+              <w:right w:w="0" w:type="dxa"/>
+            </w:tcMar>
+            <w:vAlign w:val="center"/>
+          </w:tcPr>
+          <w:p>
+            <w:pPr>
+              <w:jc w:val="right"/>
+              <w:spacing w:after="60" w:before="60" w:line="240"/>
+              <w:ind w:firstLine="0" w:left="60" w:right="60"/>
+            </w:pPr>
+            <w:r xmlns:w="http://schemas.openxmlformats.org/wordprocessingml/2006/main" xmlns:wp="http://schemas.openxmlformats.org/drawingml/2006/wordprocessingDrawing" xmlns:r="http://schemas.openxmlformats.org/officeDocument/2006/relationships" xmlns:w14="http://schemas.microsoft.com/office/word/2010/wordml">
+              <w:rPr>
+                <w:rFonts w:ascii="Times New Roman" w:hAnsi="Times New Roman" w:eastAsia="Times New Roman" w:cs="Times New Roman"/>
+                <w:sz w:val="20"/>
+                <w:szCs w:val="20"/>
+                <w:color w:val="000000"/>
+              </w:rPr>
+              <w:t xml:space="preserve">9,624</w:t>
             </w:r>
           </w:p>
         </w:tc>
@@ -3324,7 +3324,7 @@
                 <w:szCs w:val="20"/>
                 <w:color w:val="000000"/>
               </w:rPr>
-              <w:t xml:space="preserve">-10.98</w:t>
+              <w:t xml:space="preserve">-8</w:t>
             </w:r>
           </w:p>
         </w:tc>
@@ -3382,36 +3382,36 @@
                 <w:szCs w:val="20"/>
                 <w:color w:val="000000"/>
               </w:rPr>
-              <w:t xml:space="preserve">-166</w:t>
-            </w:r>
-          </w:p>
-        </w:tc>
-        <w:tc>
-          <w:tcPr>
-            <w:tcBorders/>
-            <w:shd w:val="clear" w:color="auto" w:fill="FFFFFF"/>
-            <w:tcMar>
-              <w:top w:w="0" w:type="dxa"/>
-              <w:bottom w:w="0" w:type="dxa"/>
-              <w:left w:w="0" w:type="dxa"/>
-              <w:right w:w="0" w:type="dxa"/>
-            </w:tcMar>
-            <w:vAlign w:val="center"/>
-          </w:tcPr>
-          <w:p>
-            <w:pPr>
-              <w:jc w:val="right"/>
-              <w:spacing w:after="60" w:before="60" w:line="240"/>
-              <w:ind w:firstLine="0" w:left="60" w:right="60"/>
-            </w:pPr>
-            <w:r xmlns:w="http://schemas.openxmlformats.org/wordprocessingml/2006/main" xmlns:wp="http://schemas.openxmlformats.org/drawingml/2006/wordprocessingDrawing" xmlns:r="http://schemas.openxmlformats.org/officeDocument/2006/relationships" xmlns:w14="http://schemas.microsoft.com/office/word/2010/wordml">
-              <w:rPr>
-                <w:rFonts w:ascii="Times New Roman" w:hAnsi="Times New Roman" w:eastAsia="Times New Roman" w:cs="Times New Roman"/>
-                <w:sz w:val="20"/>
-                <w:szCs w:val="20"/>
-                <w:color w:val="000000"/>
-              </w:rPr>
-              <w:t xml:space="preserve">-21</w:t>
+              <w:t xml:space="preserve">-160</w:t>
+            </w:r>
+          </w:p>
+        </w:tc>
+        <w:tc>
+          <w:tcPr>
+            <w:tcBorders/>
+            <w:shd w:val="clear" w:color="auto" w:fill="FFFFFF"/>
+            <w:tcMar>
+              <w:top w:w="0" w:type="dxa"/>
+              <w:bottom w:w="0" w:type="dxa"/>
+              <w:left w:w="0" w:type="dxa"/>
+              <w:right w:w="0" w:type="dxa"/>
+            </w:tcMar>
+            <w:vAlign w:val="center"/>
+          </w:tcPr>
+          <w:p>
+            <w:pPr>
+              <w:jc w:val="right"/>
+              <w:spacing w:after="60" w:before="60" w:line="240"/>
+              <w:ind w:firstLine="0" w:left="60" w:right="60"/>
+            </w:pPr>
+            <w:r xmlns:w="http://schemas.openxmlformats.org/wordprocessingml/2006/main" xmlns:wp="http://schemas.openxmlformats.org/drawingml/2006/wordprocessingDrawing" xmlns:r="http://schemas.openxmlformats.org/officeDocument/2006/relationships" xmlns:w14="http://schemas.microsoft.com/office/word/2010/wordml">
+              <w:rPr>
+                <w:rFonts w:ascii="Times New Roman" w:hAnsi="Times New Roman" w:eastAsia="Times New Roman" w:cs="Times New Roman"/>
+                <w:sz w:val="20"/>
+                <w:szCs w:val="20"/>
+                <w:color w:val="000000"/>
+              </w:rPr>
+              <w:t xml:space="preserve">-18</w:t>
             </w:r>
           </w:p>
         </w:tc>
@@ -3525,123 +3525,123 @@
                 <w:szCs w:val="20"/>
                 <w:color w:val="000000"/>
               </w:rPr>
-              <w:t xml:space="preserve">205</w:t>
-            </w:r>
-          </w:p>
-        </w:tc>
-        <w:tc>
-          <w:tcPr>
-            <w:tcBorders/>
-            <w:shd w:val="clear" w:color="auto" w:fill="FFFFFF"/>
-            <w:tcMar>
-              <w:top w:w="0" w:type="dxa"/>
-              <w:bottom w:w="0" w:type="dxa"/>
-              <w:left w:w="0" w:type="dxa"/>
-              <w:right w:w="0" w:type="dxa"/>
-            </w:tcMar>
-            <w:vAlign w:val="center"/>
-          </w:tcPr>
-          <w:p>
-            <w:pPr>
-              <w:jc w:val="right"/>
-              <w:spacing w:after="60" w:before="60" w:line="240"/>
-              <w:ind w:firstLine="0" w:left="60" w:right="60"/>
-            </w:pPr>
-            <w:r xmlns:w="http://schemas.openxmlformats.org/wordprocessingml/2006/main" xmlns:wp="http://schemas.openxmlformats.org/drawingml/2006/wordprocessingDrawing" xmlns:r="http://schemas.openxmlformats.org/officeDocument/2006/relationships" xmlns:w14="http://schemas.microsoft.com/office/word/2010/wordml">
-              <w:rPr>
-                <w:rFonts w:ascii="Times New Roman" w:hAnsi="Times New Roman" w:eastAsia="Times New Roman" w:cs="Times New Roman"/>
-                <w:sz w:val="20"/>
-                <w:szCs w:val="20"/>
-                <w:color w:val="000000"/>
-              </w:rPr>
-              <w:t xml:space="preserve">443.05</w:t>
-            </w:r>
-          </w:p>
-        </w:tc>
-        <w:tc>
-          <w:tcPr>
-            <w:tcBorders/>
-            <w:shd w:val="clear" w:color="auto" w:fill="FFFFFF"/>
-            <w:tcMar>
-              <w:top w:w="0" w:type="dxa"/>
-              <w:bottom w:w="0" w:type="dxa"/>
-              <w:left w:w="0" w:type="dxa"/>
-              <w:right w:w="0" w:type="dxa"/>
-            </w:tcMar>
-            <w:vAlign w:val="center"/>
-          </w:tcPr>
-          <w:p>
-            <w:pPr>
-              <w:jc w:val="right"/>
-              <w:spacing w:after="60" w:before="60" w:line="240"/>
-              <w:ind w:firstLine="0" w:left="60" w:right="60"/>
-            </w:pPr>
-            <w:r xmlns:w="http://schemas.openxmlformats.org/wordprocessingml/2006/main" xmlns:wp="http://schemas.openxmlformats.org/drawingml/2006/wordprocessingDrawing" xmlns:r="http://schemas.openxmlformats.org/officeDocument/2006/relationships" xmlns:w14="http://schemas.microsoft.com/office/word/2010/wordml">
-              <w:rPr>
-                <w:rFonts w:ascii="Times New Roman" w:hAnsi="Times New Roman" w:eastAsia="Times New Roman" w:cs="Times New Roman"/>
-                <w:sz w:val="20"/>
-                <w:szCs w:val="20"/>
-                <w:color w:val="000000"/>
-              </w:rPr>
-              <w:t xml:space="preserve">332</w:t>
-            </w:r>
-          </w:p>
-        </w:tc>
-        <w:tc>
-          <w:tcPr>
-            <w:tcBorders/>
-            <w:shd w:val="clear" w:color="auto" w:fill="FFFFFF"/>
-            <w:tcMar>
-              <w:top w:w="0" w:type="dxa"/>
-              <w:bottom w:w="0" w:type="dxa"/>
-              <w:left w:w="0" w:type="dxa"/>
-              <w:right w:w="0" w:type="dxa"/>
-            </w:tcMar>
-            <w:vAlign w:val="center"/>
-          </w:tcPr>
-          <w:p>
-            <w:pPr>
-              <w:jc w:val="right"/>
-              <w:spacing w:after="60" w:before="60" w:line="240"/>
-              <w:ind w:firstLine="0" w:left="60" w:right="60"/>
-            </w:pPr>
-            <w:r xmlns:w="http://schemas.openxmlformats.org/wordprocessingml/2006/main" xmlns:wp="http://schemas.openxmlformats.org/drawingml/2006/wordprocessingDrawing" xmlns:r="http://schemas.openxmlformats.org/officeDocument/2006/relationships" xmlns:w14="http://schemas.microsoft.com/office/word/2010/wordml">
-              <w:rPr>
-                <w:rFonts w:ascii="Times New Roman" w:hAnsi="Times New Roman" w:eastAsia="Times New Roman" w:cs="Times New Roman"/>
-                <w:sz w:val="20"/>
-                <w:szCs w:val="20"/>
-                <w:color w:val="000000"/>
-              </w:rPr>
-              <w:t xml:space="preserve">183</w:t>
-            </w:r>
-          </w:p>
-        </w:tc>
-        <w:tc>
-          <w:tcPr>
-            <w:tcBorders/>
-            <w:shd w:val="clear" w:color="auto" w:fill="FFFFFF"/>
-            <w:tcMar>
-              <w:top w:w="0" w:type="dxa"/>
-              <w:bottom w:w="0" w:type="dxa"/>
-              <w:left w:w="0" w:type="dxa"/>
-              <w:right w:w="0" w:type="dxa"/>
-            </w:tcMar>
-            <w:vAlign w:val="center"/>
-          </w:tcPr>
-          <w:p>
-            <w:pPr>
-              <w:jc w:val="right"/>
-              <w:spacing w:after="60" w:before="60" w:line="240"/>
-              <w:ind w:firstLine="0" w:left="60" w:right="60"/>
-            </w:pPr>
-            <w:r xmlns:w="http://schemas.openxmlformats.org/wordprocessingml/2006/main" xmlns:wp="http://schemas.openxmlformats.org/drawingml/2006/wordprocessingDrawing" xmlns:r="http://schemas.openxmlformats.org/officeDocument/2006/relationships" xmlns:w14="http://schemas.microsoft.com/office/word/2010/wordml">
-              <w:rPr>
-                <w:rFonts w:ascii="Times New Roman" w:hAnsi="Times New Roman" w:eastAsia="Times New Roman" w:cs="Times New Roman"/>
-                <w:sz w:val="20"/>
-                <w:szCs w:val="20"/>
-                <w:color w:val="000000"/>
-              </w:rPr>
-              <w:t xml:space="preserve">496</w:t>
+              <w:t xml:space="preserve">196</w:t>
+            </w:r>
+          </w:p>
+        </w:tc>
+        <w:tc>
+          <w:tcPr>
+            <w:tcBorders/>
+            <w:shd w:val="clear" w:color="auto" w:fill="FFFFFF"/>
+            <w:tcMar>
+              <w:top w:w="0" w:type="dxa"/>
+              <w:bottom w:w="0" w:type="dxa"/>
+              <w:left w:w="0" w:type="dxa"/>
+              <w:right w:w="0" w:type="dxa"/>
+            </w:tcMar>
+            <w:vAlign w:val="center"/>
+          </w:tcPr>
+          <w:p>
+            <w:pPr>
+              <w:jc w:val="right"/>
+              <w:spacing w:after="60" w:before="60" w:line="240"/>
+              <w:ind w:firstLine="0" w:left="60" w:right="60"/>
+            </w:pPr>
+            <w:r xmlns:w="http://schemas.openxmlformats.org/wordprocessingml/2006/main" xmlns:wp="http://schemas.openxmlformats.org/drawingml/2006/wordprocessingDrawing" xmlns:r="http://schemas.openxmlformats.org/officeDocument/2006/relationships" xmlns:w14="http://schemas.microsoft.com/office/word/2010/wordml">
+              <w:rPr>
+                <w:rFonts w:ascii="Times New Roman" w:hAnsi="Times New Roman" w:eastAsia="Times New Roman" w:cs="Times New Roman"/>
+                <w:sz w:val="20"/>
+                <w:szCs w:val="20"/>
+                <w:color w:val="000000"/>
+              </w:rPr>
+              <w:t xml:space="preserve">441</w:t>
+            </w:r>
+          </w:p>
+        </w:tc>
+        <w:tc>
+          <w:tcPr>
+            <w:tcBorders/>
+            <w:shd w:val="clear" w:color="auto" w:fill="FFFFFF"/>
+            <w:tcMar>
+              <w:top w:w="0" w:type="dxa"/>
+              <w:bottom w:w="0" w:type="dxa"/>
+              <w:left w:w="0" w:type="dxa"/>
+              <w:right w:w="0" w:type="dxa"/>
+            </w:tcMar>
+            <w:vAlign w:val="center"/>
+          </w:tcPr>
+          <w:p>
+            <w:pPr>
+              <w:jc w:val="right"/>
+              <w:spacing w:after="60" w:before="60" w:line="240"/>
+              <w:ind w:firstLine="0" w:left="60" w:right="60"/>
+            </w:pPr>
+            <w:r xmlns:w="http://schemas.openxmlformats.org/wordprocessingml/2006/main" xmlns:wp="http://schemas.openxmlformats.org/drawingml/2006/wordprocessingDrawing" xmlns:r="http://schemas.openxmlformats.org/officeDocument/2006/relationships" xmlns:w14="http://schemas.microsoft.com/office/word/2010/wordml">
+              <w:rPr>
+                <w:rFonts w:ascii="Times New Roman" w:hAnsi="Times New Roman" w:eastAsia="Times New Roman" w:cs="Times New Roman"/>
+                <w:sz w:val="20"/>
+                <w:szCs w:val="20"/>
+                <w:color w:val="000000"/>
+              </w:rPr>
+              <w:t xml:space="preserve">331</w:t>
+            </w:r>
+          </w:p>
+        </w:tc>
+        <w:tc>
+          <w:tcPr>
+            <w:tcBorders/>
+            <w:shd w:val="clear" w:color="auto" w:fill="FFFFFF"/>
+            <w:tcMar>
+              <w:top w:w="0" w:type="dxa"/>
+              <w:bottom w:w="0" w:type="dxa"/>
+              <w:left w:w="0" w:type="dxa"/>
+              <w:right w:w="0" w:type="dxa"/>
+            </w:tcMar>
+            <w:vAlign w:val="center"/>
+          </w:tcPr>
+          <w:p>
+            <w:pPr>
+              <w:jc w:val="right"/>
+              <w:spacing w:after="60" w:before="60" w:line="240"/>
+              <w:ind w:firstLine="0" w:left="60" w:right="60"/>
+            </w:pPr>
+            <w:r xmlns:w="http://schemas.openxmlformats.org/wordprocessingml/2006/main" xmlns:wp="http://schemas.openxmlformats.org/drawingml/2006/wordprocessingDrawing" xmlns:r="http://schemas.openxmlformats.org/officeDocument/2006/relationships" xmlns:w14="http://schemas.microsoft.com/office/word/2010/wordml">
+              <w:rPr>
+                <w:rFonts w:ascii="Times New Roman" w:hAnsi="Times New Roman" w:eastAsia="Times New Roman" w:cs="Times New Roman"/>
+                <w:sz w:val="20"/>
+                <w:szCs w:val="20"/>
+                <w:color w:val="000000"/>
+              </w:rPr>
+              <w:t xml:space="preserve">162</w:t>
+            </w:r>
+          </w:p>
+        </w:tc>
+        <w:tc>
+          <w:tcPr>
+            <w:tcBorders/>
+            <w:shd w:val="clear" w:color="auto" w:fill="FFFFFF"/>
+            <w:tcMar>
+              <w:top w:w="0" w:type="dxa"/>
+              <w:bottom w:w="0" w:type="dxa"/>
+              <w:left w:w="0" w:type="dxa"/>
+              <w:right w:w="0" w:type="dxa"/>
+            </w:tcMar>
+            <w:vAlign w:val="center"/>
+          </w:tcPr>
+          <w:p>
+            <w:pPr>
+              <w:jc w:val="right"/>
+              <w:spacing w:after="60" w:before="60" w:line="240"/>
+              <w:ind w:firstLine="0" w:left="60" w:right="60"/>
+            </w:pPr>
+            <w:r xmlns:w="http://schemas.openxmlformats.org/wordprocessingml/2006/main" xmlns:wp="http://schemas.openxmlformats.org/drawingml/2006/wordprocessingDrawing" xmlns:r="http://schemas.openxmlformats.org/officeDocument/2006/relationships" xmlns:w14="http://schemas.microsoft.com/office/word/2010/wordml">
+              <w:rPr>
+                <w:rFonts w:ascii="Times New Roman" w:hAnsi="Times New Roman" w:eastAsia="Times New Roman" w:cs="Times New Roman"/>
+                <w:sz w:val="20"/>
+                <w:szCs w:val="20"/>
+                <w:color w:val="000000"/>
+              </w:rPr>
+              <w:t xml:space="preserve">491</w:t>
             </w:r>
           </w:p>
         </w:tc>
@@ -3755,36 +3755,36 @@
                 <w:szCs w:val="20"/>
                 <w:color w:val="000000"/>
               </w:rPr>
-              <w:t xml:space="preserve">2,329</w:t>
-            </w:r>
-          </w:p>
-        </w:tc>
-        <w:tc>
-          <w:tcPr>
-            <w:tcBorders/>
-            <w:shd w:val="clear" w:color="auto" w:fill="FFFFFF"/>
-            <w:tcMar>
-              <w:top w:w="0" w:type="dxa"/>
-              <w:bottom w:w="0" w:type="dxa"/>
-              <w:left w:w="0" w:type="dxa"/>
-              <w:right w:w="0" w:type="dxa"/>
-            </w:tcMar>
-            <w:vAlign w:val="center"/>
-          </w:tcPr>
-          <w:p>
-            <w:pPr>
-              <w:jc w:val="right"/>
-              <w:spacing w:after="60" w:before="60" w:line="240"/>
-              <w:ind w:firstLine="0" w:left="60" w:right="60"/>
-            </w:pPr>
-            <w:r xmlns:w="http://schemas.openxmlformats.org/wordprocessingml/2006/main" xmlns:wp="http://schemas.openxmlformats.org/drawingml/2006/wordprocessingDrawing" xmlns:r="http://schemas.openxmlformats.org/officeDocument/2006/relationships" xmlns:w14="http://schemas.microsoft.com/office/word/2010/wordml">
-              <w:rPr>
-                <w:rFonts w:ascii="Times New Roman" w:hAnsi="Times New Roman" w:eastAsia="Times New Roman" w:cs="Times New Roman"/>
-                <w:sz w:val="20"/>
-                <w:szCs w:val="20"/>
-                <w:color w:val="000000"/>
-              </w:rPr>
-              <w:t xml:space="preserve">2,849.07</w:t>
+              <w:t xml:space="preserve">2,313</w:t>
+            </w:r>
+          </w:p>
+        </w:tc>
+        <w:tc>
+          <w:tcPr>
+            <w:tcBorders/>
+            <w:shd w:val="clear" w:color="auto" w:fill="FFFFFF"/>
+            <w:tcMar>
+              <w:top w:w="0" w:type="dxa"/>
+              <w:bottom w:w="0" w:type="dxa"/>
+              <w:left w:w="0" w:type="dxa"/>
+              <w:right w:w="0" w:type="dxa"/>
+            </w:tcMar>
+            <w:vAlign w:val="center"/>
+          </w:tcPr>
+          <w:p>
+            <w:pPr>
+              <w:jc w:val="right"/>
+              <w:spacing w:after="60" w:before="60" w:line="240"/>
+              <w:ind w:firstLine="0" w:left="60" w:right="60"/>
+            </w:pPr>
+            <w:r xmlns:w="http://schemas.openxmlformats.org/wordprocessingml/2006/main" xmlns:wp="http://schemas.openxmlformats.org/drawingml/2006/wordprocessingDrawing" xmlns:r="http://schemas.openxmlformats.org/officeDocument/2006/relationships" xmlns:w14="http://schemas.microsoft.com/office/word/2010/wordml">
+              <w:rPr>
+                <w:rFonts w:ascii="Times New Roman" w:hAnsi="Times New Roman" w:eastAsia="Times New Roman" w:cs="Times New Roman"/>
+                <w:sz w:val="20"/>
+                <w:szCs w:val="20"/>
+                <w:color w:val="000000"/>
+              </w:rPr>
+              <w:t xml:space="preserve">2,841</w:t>
             </w:r>
           </w:p>
         </w:tc>
@@ -3842,36 +3842,36 @@
                 <w:szCs w:val="20"/>
                 <w:color w:val="000000"/>
               </w:rPr>
-              <w:t xml:space="preserve">4,914</w:t>
-            </w:r>
-          </w:p>
-        </w:tc>
-        <w:tc>
-          <w:tcPr>
-            <w:tcBorders/>
-            <w:shd w:val="clear" w:color="auto" w:fill="FFFFFF"/>
-            <w:tcMar>
-              <w:top w:w="0" w:type="dxa"/>
-              <w:bottom w:w="0" w:type="dxa"/>
-              <w:left w:w="0" w:type="dxa"/>
-              <w:right w:w="0" w:type="dxa"/>
-            </w:tcMar>
-            <w:vAlign w:val="center"/>
-          </w:tcPr>
-          <w:p>
-            <w:pPr>
-              <w:jc w:val="right"/>
-              <w:spacing w:after="60" w:before="60" w:line="240"/>
-              <w:ind w:firstLine="0" w:left="60" w:right="60"/>
-            </w:pPr>
-            <w:r xmlns:w="http://schemas.openxmlformats.org/wordprocessingml/2006/main" xmlns:wp="http://schemas.openxmlformats.org/drawingml/2006/wordprocessingDrawing" xmlns:r="http://schemas.openxmlformats.org/officeDocument/2006/relationships" xmlns:w14="http://schemas.microsoft.com/office/word/2010/wordml">
-              <w:rPr>
-                <w:rFonts w:ascii="Times New Roman" w:hAnsi="Times New Roman" w:eastAsia="Times New Roman" w:cs="Times New Roman"/>
-                <w:sz w:val="20"/>
-                <w:szCs w:val="20"/>
-                <w:color w:val="000000"/>
-              </w:rPr>
-              <w:t xml:space="preserve">5,568</w:t>
+              <w:t xml:space="preserve">4,939</w:t>
+            </w:r>
+          </w:p>
+        </w:tc>
+        <w:tc>
+          <w:tcPr>
+            <w:tcBorders/>
+            <w:shd w:val="clear" w:color="auto" w:fill="FFFFFF"/>
+            <w:tcMar>
+              <w:top w:w="0" w:type="dxa"/>
+              <w:bottom w:w="0" w:type="dxa"/>
+              <w:left w:w="0" w:type="dxa"/>
+              <w:right w:w="0" w:type="dxa"/>
+            </w:tcMar>
+            <w:vAlign w:val="center"/>
+          </w:tcPr>
+          <w:p>
+            <w:pPr>
+              <w:jc w:val="right"/>
+              <w:spacing w:after="60" w:before="60" w:line="240"/>
+              <w:ind w:firstLine="0" w:left="60" w:right="60"/>
+            </w:pPr>
+            <w:r xmlns:w="http://schemas.openxmlformats.org/wordprocessingml/2006/main" xmlns:wp="http://schemas.openxmlformats.org/drawingml/2006/wordprocessingDrawing" xmlns:r="http://schemas.openxmlformats.org/officeDocument/2006/relationships" xmlns:w14="http://schemas.microsoft.com/office/word/2010/wordml">
+              <w:rPr>
+                <w:rFonts w:ascii="Times New Roman" w:hAnsi="Times New Roman" w:eastAsia="Times New Roman" w:cs="Times New Roman"/>
+                <w:sz w:val="20"/>
+                <w:szCs w:val="20"/>
+                <w:color w:val="000000"/>
+              </w:rPr>
+              <w:t xml:space="preserve">5,581</w:t>
             </w:r>
           </w:p>
         </w:tc>
@@ -3956,152 +3956,152 @@
                 <w:szCs w:val="20"/>
                 <w:color w:val="000000"/>
               </w:rPr>
-              <w:t xml:space="preserve">3,334</w:t>
-            </w:r>
-          </w:p>
-        </w:tc>
-        <w:tc>
-          <w:tcPr>
-            <w:tcBorders/>
-            <w:shd w:val="clear" w:color="auto" w:fill="FFFFFF"/>
-            <w:tcMar>
-              <w:top w:w="0" w:type="dxa"/>
-              <w:bottom w:w="0" w:type="dxa"/>
-              <w:left w:w="0" w:type="dxa"/>
-              <w:right w:w="0" w:type="dxa"/>
-            </w:tcMar>
-            <w:vAlign w:val="center"/>
-          </w:tcPr>
-          <w:p>
-            <w:pPr>
-              <w:jc w:val="right"/>
-              <w:spacing w:after="60" w:before="60" w:line="240"/>
-              <w:ind w:firstLine="0" w:left="60" w:right="60"/>
-            </w:pPr>
-            <w:r xmlns:w="http://schemas.openxmlformats.org/wordprocessingml/2006/main" xmlns:wp="http://schemas.openxmlformats.org/drawingml/2006/wordprocessingDrawing" xmlns:r="http://schemas.openxmlformats.org/officeDocument/2006/relationships" xmlns:w14="http://schemas.microsoft.com/office/word/2010/wordml">
-              <w:rPr>
-                <w:rFonts w:ascii="Times New Roman" w:hAnsi="Times New Roman" w:eastAsia="Times New Roman" w:cs="Times New Roman"/>
-                <w:sz w:val="20"/>
-                <w:szCs w:val="20"/>
-                <w:color w:val="000000"/>
-              </w:rPr>
-              <w:t xml:space="preserve">3,020</w:t>
-            </w:r>
-          </w:p>
-        </w:tc>
-        <w:tc>
-          <w:tcPr>
-            <w:tcBorders/>
-            <w:shd w:val="clear" w:color="auto" w:fill="FFFFFF"/>
-            <w:tcMar>
-              <w:top w:w="0" w:type="dxa"/>
-              <w:bottom w:w="0" w:type="dxa"/>
-              <w:left w:w="0" w:type="dxa"/>
-              <w:right w:w="0" w:type="dxa"/>
-            </w:tcMar>
-            <w:vAlign w:val="center"/>
-          </w:tcPr>
-          <w:p>
-            <w:pPr>
-              <w:jc w:val="right"/>
-              <w:spacing w:after="60" w:before="60" w:line="240"/>
-              <w:ind w:firstLine="0" w:left="60" w:right="60"/>
-            </w:pPr>
-            <w:r xmlns:w="http://schemas.openxmlformats.org/wordprocessingml/2006/main" xmlns:wp="http://schemas.openxmlformats.org/drawingml/2006/wordprocessingDrawing" xmlns:r="http://schemas.openxmlformats.org/officeDocument/2006/relationships" xmlns:w14="http://schemas.microsoft.com/office/word/2010/wordml">
-              <w:rPr>
-                <w:rFonts w:ascii="Times New Roman" w:hAnsi="Times New Roman" w:eastAsia="Times New Roman" w:cs="Times New Roman"/>
-                <w:sz w:val="20"/>
-                <w:szCs w:val="20"/>
-                <w:color w:val="000000"/>
-              </w:rPr>
-              <w:t xml:space="preserve">3,644.17</w:t>
-            </w:r>
-          </w:p>
-        </w:tc>
-        <w:tc>
-          <w:tcPr>
-            <w:tcBorders/>
-            <w:shd w:val="clear" w:color="auto" w:fill="FFFFFF"/>
-            <w:tcMar>
-              <w:top w:w="0" w:type="dxa"/>
-              <w:bottom w:w="0" w:type="dxa"/>
-              <w:left w:w="0" w:type="dxa"/>
-              <w:right w:w="0" w:type="dxa"/>
-            </w:tcMar>
-            <w:vAlign w:val="center"/>
-          </w:tcPr>
-          <w:p>
-            <w:pPr>
-              <w:jc w:val="right"/>
-              <w:spacing w:after="60" w:before="60" w:line="240"/>
-              <w:ind w:firstLine="0" w:left="60" w:right="60"/>
-            </w:pPr>
-            <w:r xmlns:w="http://schemas.openxmlformats.org/wordprocessingml/2006/main" xmlns:wp="http://schemas.openxmlformats.org/drawingml/2006/wordprocessingDrawing" xmlns:r="http://schemas.openxmlformats.org/officeDocument/2006/relationships" xmlns:w14="http://schemas.microsoft.com/office/word/2010/wordml">
-              <w:rPr>
-                <w:rFonts w:ascii="Times New Roman" w:hAnsi="Times New Roman" w:eastAsia="Times New Roman" w:cs="Times New Roman"/>
-                <w:sz w:val="20"/>
-                <w:szCs w:val="20"/>
-                <w:color w:val="000000"/>
-              </w:rPr>
-              <w:t xml:space="preserve">6,220</w:t>
-            </w:r>
-          </w:p>
-        </w:tc>
-        <w:tc>
-          <w:tcPr>
-            <w:tcBorders/>
-            <w:shd w:val="clear" w:color="auto" w:fill="FFFFFF"/>
-            <w:tcMar>
-              <w:top w:w="0" w:type="dxa"/>
-              <w:bottom w:w="0" w:type="dxa"/>
-              <w:left w:w="0" w:type="dxa"/>
-              <w:right w:w="0" w:type="dxa"/>
-            </w:tcMar>
-            <w:vAlign w:val="center"/>
-          </w:tcPr>
-          <w:p>
-            <w:pPr>
-              <w:jc w:val="right"/>
-              <w:spacing w:after="60" w:before="60" w:line="240"/>
-              <w:ind w:firstLine="0" w:left="60" w:right="60"/>
-            </w:pPr>
-            <w:r xmlns:w="http://schemas.openxmlformats.org/wordprocessingml/2006/main" xmlns:wp="http://schemas.openxmlformats.org/drawingml/2006/wordprocessingDrawing" xmlns:r="http://schemas.openxmlformats.org/officeDocument/2006/relationships" xmlns:w14="http://schemas.microsoft.com/office/word/2010/wordml">
-              <w:rPr>
-                <w:rFonts w:ascii="Times New Roman" w:hAnsi="Times New Roman" w:eastAsia="Times New Roman" w:cs="Times New Roman"/>
-                <w:sz w:val="20"/>
-                <w:szCs w:val="20"/>
-                <w:color w:val="000000"/>
-              </w:rPr>
-              <w:t xml:space="preserve">5,845</w:t>
-            </w:r>
-          </w:p>
-        </w:tc>
-        <w:tc>
-          <w:tcPr>
-            <w:tcBorders/>
-            <w:shd w:val="clear" w:color="auto" w:fill="FFFFFF"/>
-            <w:tcMar>
-              <w:top w:w="0" w:type="dxa"/>
-              <w:bottom w:w="0" w:type="dxa"/>
-              <w:left w:w="0" w:type="dxa"/>
-              <w:right w:w="0" w:type="dxa"/>
-            </w:tcMar>
-            <w:vAlign w:val="center"/>
-          </w:tcPr>
-          <w:p>
-            <w:pPr>
-              <w:jc w:val="right"/>
-              <w:spacing w:after="60" w:before="60" w:line="240"/>
-              <w:ind w:firstLine="0" w:left="60" w:right="60"/>
-            </w:pPr>
-            <w:r xmlns:w="http://schemas.openxmlformats.org/wordprocessingml/2006/main" xmlns:wp="http://schemas.openxmlformats.org/drawingml/2006/wordprocessingDrawing" xmlns:r="http://schemas.openxmlformats.org/officeDocument/2006/relationships" xmlns:w14="http://schemas.microsoft.com/office/word/2010/wordml">
-              <w:rPr>
-                <w:rFonts w:ascii="Times New Roman" w:hAnsi="Times New Roman" w:eastAsia="Times New Roman" w:cs="Times New Roman"/>
-                <w:sz w:val="20"/>
-                <w:szCs w:val="20"/>
-                <w:color w:val="000000"/>
-              </w:rPr>
-              <w:t xml:space="preserve">6,591</w:t>
+              <w:t xml:space="preserve">3,332</w:t>
+            </w:r>
+          </w:p>
+        </w:tc>
+        <w:tc>
+          <w:tcPr>
+            <w:tcBorders/>
+            <w:shd w:val="clear" w:color="auto" w:fill="FFFFFF"/>
+            <w:tcMar>
+              <w:top w:w="0" w:type="dxa"/>
+              <w:bottom w:w="0" w:type="dxa"/>
+              <w:left w:w="0" w:type="dxa"/>
+              <w:right w:w="0" w:type="dxa"/>
+            </w:tcMar>
+            <w:vAlign w:val="center"/>
+          </w:tcPr>
+          <w:p>
+            <w:pPr>
+              <w:jc w:val="right"/>
+              <w:spacing w:after="60" w:before="60" w:line="240"/>
+              <w:ind w:firstLine="0" w:left="60" w:right="60"/>
+            </w:pPr>
+            <w:r xmlns:w="http://schemas.openxmlformats.org/wordprocessingml/2006/main" xmlns:wp="http://schemas.openxmlformats.org/drawingml/2006/wordprocessingDrawing" xmlns:r="http://schemas.openxmlformats.org/officeDocument/2006/relationships" xmlns:w14="http://schemas.microsoft.com/office/word/2010/wordml">
+              <w:rPr>
+                <w:rFonts w:ascii="Times New Roman" w:hAnsi="Times New Roman" w:eastAsia="Times New Roman" w:cs="Times New Roman"/>
+                <w:sz w:val="20"/>
+                <w:szCs w:val="20"/>
+                <w:color w:val="000000"/>
+              </w:rPr>
+              <w:t xml:space="preserve">3,029</w:t>
+            </w:r>
+          </w:p>
+        </w:tc>
+        <w:tc>
+          <w:tcPr>
+            <w:tcBorders/>
+            <w:shd w:val="clear" w:color="auto" w:fill="FFFFFF"/>
+            <w:tcMar>
+              <w:top w:w="0" w:type="dxa"/>
+              <w:bottom w:w="0" w:type="dxa"/>
+              <w:left w:w="0" w:type="dxa"/>
+              <w:right w:w="0" w:type="dxa"/>
+            </w:tcMar>
+            <w:vAlign w:val="center"/>
+          </w:tcPr>
+          <w:p>
+            <w:pPr>
+              <w:jc w:val="right"/>
+              <w:spacing w:after="60" w:before="60" w:line="240"/>
+              <w:ind w:firstLine="0" w:left="60" w:right="60"/>
+            </w:pPr>
+            <w:r xmlns:w="http://schemas.openxmlformats.org/wordprocessingml/2006/main" xmlns:wp="http://schemas.openxmlformats.org/drawingml/2006/wordprocessingDrawing" xmlns:r="http://schemas.openxmlformats.org/officeDocument/2006/relationships" xmlns:w14="http://schemas.microsoft.com/office/word/2010/wordml">
+              <w:rPr>
+                <w:rFonts w:ascii="Times New Roman" w:hAnsi="Times New Roman" w:eastAsia="Times New Roman" w:cs="Times New Roman"/>
+                <w:sz w:val="20"/>
+                <w:szCs w:val="20"/>
+                <w:color w:val="000000"/>
+              </w:rPr>
+              <w:t xml:space="preserve">3,661</w:t>
+            </w:r>
+          </w:p>
+        </w:tc>
+        <w:tc>
+          <w:tcPr>
+            <w:tcBorders/>
+            <w:shd w:val="clear" w:color="auto" w:fill="FFFFFF"/>
+            <w:tcMar>
+              <w:top w:w="0" w:type="dxa"/>
+              <w:bottom w:w="0" w:type="dxa"/>
+              <w:left w:w="0" w:type="dxa"/>
+              <w:right w:w="0" w:type="dxa"/>
+            </w:tcMar>
+            <w:vAlign w:val="center"/>
+          </w:tcPr>
+          <w:p>
+            <w:pPr>
+              <w:jc w:val="right"/>
+              <w:spacing w:after="60" w:before="60" w:line="240"/>
+              <w:ind w:firstLine="0" w:left="60" w:right="60"/>
+            </w:pPr>
+            <w:r xmlns:w="http://schemas.openxmlformats.org/wordprocessingml/2006/main" xmlns:wp="http://schemas.openxmlformats.org/drawingml/2006/wordprocessingDrawing" xmlns:r="http://schemas.openxmlformats.org/officeDocument/2006/relationships" xmlns:w14="http://schemas.microsoft.com/office/word/2010/wordml">
+              <w:rPr>
+                <w:rFonts w:ascii="Times New Roman" w:hAnsi="Times New Roman" w:eastAsia="Times New Roman" w:cs="Times New Roman"/>
+                <w:sz w:val="20"/>
+                <w:szCs w:val="20"/>
+                <w:color w:val="000000"/>
+              </w:rPr>
+              <w:t xml:space="preserve">6,225</w:t>
+            </w:r>
+          </w:p>
+        </w:tc>
+        <w:tc>
+          <w:tcPr>
+            <w:tcBorders/>
+            <w:shd w:val="clear" w:color="auto" w:fill="FFFFFF"/>
+            <w:tcMar>
+              <w:top w:w="0" w:type="dxa"/>
+              <w:bottom w:w="0" w:type="dxa"/>
+              <w:left w:w="0" w:type="dxa"/>
+              <w:right w:w="0" w:type="dxa"/>
+            </w:tcMar>
+            <w:vAlign w:val="center"/>
+          </w:tcPr>
+          <w:p>
+            <w:pPr>
+              <w:jc w:val="right"/>
+              <w:spacing w:after="60" w:before="60" w:line="240"/>
+              <w:ind w:firstLine="0" w:left="60" w:right="60"/>
+            </w:pPr>
+            <w:r xmlns:w="http://schemas.openxmlformats.org/wordprocessingml/2006/main" xmlns:wp="http://schemas.openxmlformats.org/drawingml/2006/wordprocessingDrawing" xmlns:r="http://schemas.openxmlformats.org/officeDocument/2006/relationships" xmlns:w14="http://schemas.microsoft.com/office/word/2010/wordml">
+              <w:rPr>
+                <w:rFonts w:ascii="Times New Roman" w:hAnsi="Times New Roman" w:eastAsia="Times New Roman" w:cs="Times New Roman"/>
+                <w:sz w:val="20"/>
+                <w:szCs w:val="20"/>
+                <w:color w:val="000000"/>
+              </w:rPr>
+              <w:t xml:space="preserve">5,861</w:t>
+            </w:r>
+          </w:p>
+        </w:tc>
+        <w:tc>
+          <w:tcPr>
+            <w:tcBorders/>
+            <w:shd w:val="clear" w:color="auto" w:fill="FFFFFF"/>
+            <w:tcMar>
+              <w:top w:w="0" w:type="dxa"/>
+              <w:bottom w:w="0" w:type="dxa"/>
+              <w:left w:w="0" w:type="dxa"/>
+              <w:right w:w="0" w:type="dxa"/>
+            </w:tcMar>
+            <w:vAlign w:val="center"/>
+          </w:tcPr>
+          <w:p>
+            <w:pPr>
+              <w:jc w:val="right"/>
+              <w:spacing w:after="60" w:before="60" w:line="240"/>
+              <w:ind w:firstLine="0" w:left="60" w:right="60"/>
+            </w:pPr>
+            <w:r xmlns:w="http://schemas.openxmlformats.org/wordprocessingml/2006/main" xmlns:wp="http://schemas.openxmlformats.org/drawingml/2006/wordprocessingDrawing" xmlns:r="http://schemas.openxmlformats.org/officeDocument/2006/relationships" xmlns:w14="http://schemas.microsoft.com/office/word/2010/wordml">
+              <w:rPr>
+                <w:rFonts w:ascii="Times New Roman" w:hAnsi="Times New Roman" w:eastAsia="Times New Roman" w:cs="Times New Roman"/>
+                <w:sz w:val="20"/>
+                <w:szCs w:val="20"/>
+                <w:color w:val="000000"/>
+              </w:rPr>
+              <w:t xml:space="preserve">6,597</w:t>
             </w:r>
           </w:p>
         </w:tc>
@@ -4186,7 +4186,7 @@
                 <w:szCs w:val="20"/>
                 <w:color w:val="000000"/>
               </w:rPr>
-              <w:t xml:space="preserve">7,676</w:t>
+              <w:t xml:space="preserve">7,679</w:t>
             </w:r>
           </w:p>
         </w:tc>
@@ -4244,94 +4244,94 @@
                 <w:szCs w:val="20"/>
                 <w:color w:val="000000"/>
               </w:rPr>
-              <w:t xml:space="preserve">8,121.18</w:t>
-            </w:r>
-          </w:p>
-        </w:tc>
-        <w:tc>
-          <w:tcPr>
-            <w:tcBorders/>
-            <w:shd w:val="clear" w:color="auto" w:fill="FFFFFF"/>
-            <w:tcMar>
-              <w:top w:w="0" w:type="dxa"/>
-              <w:bottom w:w="0" w:type="dxa"/>
-              <w:left w:w="0" w:type="dxa"/>
-              <w:right w:w="0" w:type="dxa"/>
-            </w:tcMar>
-            <w:vAlign w:val="center"/>
-          </w:tcPr>
-          <w:p>
-            <w:pPr>
-              <w:jc w:val="right"/>
-              <w:spacing w:after="60" w:before="60" w:line="240"/>
-              <w:ind w:firstLine="0" w:left="60" w:right="60"/>
-            </w:pPr>
-            <w:r xmlns:w="http://schemas.openxmlformats.org/wordprocessingml/2006/main" xmlns:wp="http://schemas.openxmlformats.org/drawingml/2006/wordprocessingDrawing" xmlns:r="http://schemas.openxmlformats.org/officeDocument/2006/relationships" xmlns:w14="http://schemas.microsoft.com/office/word/2010/wordml">
-              <w:rPr>
-                <w:rFonts w:ascii="Times New Roman" w:hAnsi="Times New Roman" w:eastAsia="Times New Roman" w:cs="Times New Roman"/>
-                <w:sz w:val="20"/>
-                <w:szCs w:val="20"/>
-                <w:color w:val="000000"/>
-              </w:rPr>
-              <w:t xml:space="preserve">10,667</w:t>
-            </w:r>
-          </w:p>
-        </w:tc>
-        <w:tc>
-          <w:tcPr>
-            <w:tcBorders/>
-            <w:shd w:val="clear" w:color="auto" w:fill="FFFFFF"/>
-            <w:tcMar>
-              <w:top w:w="0" w:type="dxa"/>
-              <w:bottom w:w="0" w:type="dxa"/>
-              <w:left w:w="0" w:type="dxa"/>
-              <w:right w:w="0" w:type="dxa"/>
-            </w:tcMar>
-            <w:vAlign w:val="center"/>
-          </w:tcPr>
-          <w:p>
-            <w:pPr>
-              <w:jc w:val="right"/>
-              <w:spacing w:after="60" w:before="60" w:line="240"/>
-              <w:ind w:firstLine="0" w:left="60" w:right="60"/>
-            </w:pPr>
-            <w:r xmlns:w="http://schemas.openxmlformats.org/wordprocessingml/2006/main" xmlns:wp="http://schemas.openxmlformats.org/drawingml/2006/wordprocessingDrawing" xmlns:r="http://schemas.openxmlformats.org/officeDocument/2006/relationships" xmlns:w14="http://schemas.microsoft.com/office/word/2010/wordml">
-              <w:rPr>
-                <w:rFonts w:ascii="Times New Roman" w:hAnsi="Times New Roman" w:eastAsia="Times New Roman" w:cs="Times New Roman"/>
-                <w:sz w:val="20"/>
-                <w:szCs w:val="20"/>
-                <w:color w:val="000000"/>
-              </w:rPr>
-              <w:t xml:space="preserve">10,214</w:t>
-            </w:r>
-          </w:p>
-        </w:tc>
-        <w:tc>
-          <w:tcPr>
-            <w:tcBorders/>
-            <w:shd w:val="clear" w:color="auto" w:fill="FFFFFF"/>
-            <w:tcMar>
-              <w:top w:w="0" w:type="dxa"/>
-              <w:bottom w:w="0" w:type="dxa"/>
-              <w:left w:w="0" w:type="dxa"/>
-              <w:right w:w="0" w:type="dxa"/>
-            </w:tcMar>
-            <w:vAlign w:val="center"/>
-          </w:tcPr>
-          <w:p>
-            <w:pPr>
-              <w:jc w:val="right"/>
-              <w:spacing w:after="60" w:before="60" w:line="240"/>
-              <w:ind w:firstLine="0" w:left="60" w:right="60"/>
-            </w:pPr>
-            <w:r xmlns:w="http://schemas.openxmlformats.org/wordprocessingml/2006/main" xmlns:wp="http://schemas.openxmlformats.org/drawingml/2006/wordprocessingDrawing" xmlns:r="http://schemas.openxmlformats.org/officeDocument/2006/relationships" xmlns:w14="http://schemas.microsoft.com/office/word/2010/wordml">
-              <w:rPr>
-                <w:rFonts w:ascii="Times New Roman" w:hAnsi="Times New Roman" w:eastAsia="Times New Roman" w:cs="Times New Roman"/>
-                <w:sz w:val="20"/>
-                <w:szCs w:val="20"/>
-                <w:color w:val="000000"/>
-              </w:rPr>
-              <w:t xml:space="preserve">11,117</w:t>
+              <w:t xml:space="preserve">8,120</w:t>
+            </w:r>
+          </w:p>
+        </w:tc>
+        <w:tc>
+          <w:tcPr>
+            <w:tcBorders/>
+            <w:shd w:val="clear" w:color="auto" w:fill="FFFFFF"/>
+            <w:tcMar>
+              <w:top w:w="0" w:type="dxa"/>
+              <w:bottom w:w="0" w:type="dxa"/>
+              <w:left w:w="0" w:type="dxa"/>
+              <w:right w:w="0" w:type="dxa"/>
+            </w:tcMar>
+            <w:vAlign w:val="center"/>
+          </w:tcPr>
+          <w:p>
+            <w:pPr>
+              <w:jc w:val="right"/>
+              <w:spacing w:after="60" w:before="60" w:line="240"/>
+              <w:ind w:firstLine="0" w:left="60" w:right="60"/>
+            </w:pPr>
+            <w:r xmlns:w="http://schemas.openxmlformats.org/wordprocessingml/2006/main" xmlns:wp="http://schemas.openxmlformats.org/drawingml/2006/wordprocessingDrawing" xmlns:r="http://schemas.openxmlformats.org/officeDocument/2006/relationships" xmlns:w14="http://schemas.microsoft.com/office/word/2010/wordml">
+              <w:rPr>
+                <w:rFonts w:ascii="Times New Roman" w:hAnsi="Times New Roman" w:eastAsia="Times New Roman" w:cs="Times New Roman"/>
+                <w:sz w:val="20"/>
+                <w:szCs w:val="20"/>
+                <w:color w:val="000000"/>
+              </w:rPr>
+              <w:t xml:space="preserve">10,665</w:t>
+            </w:r>
+          </w:p>
+        </w:tc>
+        <w:tc>
+          <w:tcPr>
+            <w:tcBorders/>
+            <w:shd w:val="clear" w:color="auto" w:fill="FFFFFF"/>
+            <w:tcMar>
+              <w:top w:w="0" w:type="dxa"/>
+              <w:bottom w:w="0" w:type="dxa"/>
+              <w:left w:w="0" w:type="dxa"/>
+              <w:right w:w="0" w:type="dxa"/>
+            </w:tcMar>
+            <w:vAlign w:val="center"/>
+          </w:tcPr>
+          <w:p>
+            <w:pPr>
+              <w:jc w:val="right"/>
+              <w:spacing w:after="60" w:before="60" w:line="240"/>
+              <w:ind w:firstLine="0" w:left="60" w:right="60"/>
+            </w:pPr>
+            <w:r xmlns:w="http://schemas.openxmlformats.org/wordprocessingml/2006/main" xmlns:wp="http://schemas.openxmlformats.org/drawingml/2006/wordprocessingDrawing" xmlns:r="http://schemas.openxmlformats.org/officeDocument/2006/relationships" xmlns:w14="http://schemas.microsoft.com/office/word/2010/wordml">
+              <w:rPr>
+                <w:rFonts w:ascii="Times New Roman" w:hAnsi="Times New Roman" w:eastAsia="Times New Roman" w:cs="Times New Roman"/>
+                <w:sz w:val="20"/>
+                <w:szCs w:val="20"/>
+                <w:color w:val="000000"/>
+              </w:rPr>
+              <w:t xml:space="preserve">10,208</w:t>
+            </w:r>
+          </w:p>
+        </w:tc>
+        <w:tc>
+          <w:tcPr>
+            <w:tcBorders/>
+            <w:shd w:val="clear" w:color="auto" w:fill="FFFFFF"/>
+            <w:tcMar>
+              <w:top w:w="0" w:type="dxa"/>
+              <w:bottom w:w="0" w:type="dxa"/>
+              <w:left w:w="0" w:type="dxa"/>
+              <w:right w:w="0" w:type="dxa"/>
+            </w:tcMar>
+            <w:vAlign w:val="center"/>
+          </w:tcPr>
+          <w:p>
+            <w:pPr>
+              <w:jc w:val="right"/>
+              <w:spacing w:after="60" w:before="60" w:line="240"/>
+              <w:ind w:firstLine="0" w:left="60" w:right="60"/>
+            </w:pPr>
+            <w:r xmlns:w="http://schemas.openxmlformats.org/wordprocessingml/2006/main" xmlns:wp="http://schemas.openxmlformats.org/drawingml/2006/wordprocessingDrawing" xmlns:r="http://schemas.openxmlformats.org/officeDocument/2006/relationships" xmlns:w14="http://schemas.microsoft.com/office/word/2010/wordml">
+              <w:rPr>
+                <w:rFonts w:ascii="Times New Roman" w:hAnsi="Times New Roman" w:eastAsia="Times New Roman" w:cs="Times New Roman"/>
+                <w:sz w:val="20"/>
+                <w:szCs w:val="20"/>
+                <w:color w:val="000000"/>
+              </w:rPr>
+              <w:t xml:space="preserve">11,142</w:t>
             </w:r>
           </w:p>
         </w:tc>
@@ -4445,123 +4445,123 @@
                 <w:szCs w:val="20"/>
                 <w:color w:val="000000"/>
               </w:rPr>
-              <w:t xml:space="preserve">10,888</w:t>
-            </w:r>
-          </w:p>
-        </w:tc>
-        <w:tc>
-          <w:tcPr>
-            <w:tcBorders/>
-            <w:shd w:val="clear" w:color="auto" w:fill="FFFFFF"/>
-            <w:tcMar>
-              <w:top w:w="0" w:type="dxa"/>
-              <w:bottom w:w="0" w:type="dxa"/>
-              <w:left w:w="0" w:type="dxa"/>
-              <w:right w:w="0" w:type="dxa"/>
-            </w:tcMar>
-            <w:vAlign w:val="center"/>
-          </w:tcPr>
-          <w:p>
-            <w:pPr>
-              <w:jc w:val="right"/>
-              <w:spacing w:after="60" w:before="60" w:line="240"/>
-              <w:ind w:firstLine="0" w:left="60" w:right="60"/>
-            </w:pPr>
-            <w:r xmlns:w="http://schemas.openxmlformats.org/wordprocessingml/2006/main" xmlns:wp="http://schemas.openxmlformats.org/drawingml/2006/wordprocessingDrawing" xmlns:r="http://schemas.openxmlformats.org/officeDocument/2006/relationships" xmlns:w14="http://schemas.microsoft.com/office/word/2010/wordml">
-              <w:rPr>
-                <w:rFonts w:ascii="Times New Roman" w:hAnsi="Times New Roman" w:eastAsia="Times New Roman" w:cs="Times New Roman"/>
-                <w:sz w:val="20"/>
-                <w:szCs w:val="20"/>
-                <w:color w:val="000000"/>
-              </w:rPr>
-              <w:t xml:space="preserve">12,077.03</w:t>
-            </w:r>
-          </w:p>
-        </w:tc>
-        <w:tc>
-          <w:tcPr>
-            <w:tcBorders/>
-            <w:shd w:val="clear" w:color="auto" w:fill="FFFFFF"/>
-            <w:tcMar>
-              <w:top w:w="0" w:type="dxa"/>
-              <w:bottom w:w="0" w:type="dxa"/>
-              <w:left w:w="0" w:type="dxa"/>
-              <w:right w:w="0" w:type="dxa"/>
-            </w:tcMar>
-            <w:vAlign w:val="center"/>
-          </w:tcPr>
-          <w:p>
-            <w:pPr>
-              <w:jc w:val="right"/>
-              <w:spacing w:after="60" w:before="60" w:line="240"/>
-              <w:ind w:firstLine="0" w:left="60" w:right="60"/>
-            </w:pPr>
-            <w:r xmlns:w="http://schemas.openxmlformats.org/wordprocessingml/2006/main" xmlns:wp="http://schemas.openxmlformats.org/drawingml/2006/wordprocessingDrawing" xmlns:r="http://schemas.openxmlformats.org/officeDocument/2006/relationships" xmlns:w14="http://schemas.microsoft.com/office/word/2010/wordml">
-              <w:rPr>
-                <w:rFonts w:ascii="Times New Roman" w:hAnsi="Times New Roman" w:eastAsia="Times New Roman" w:cs="Times New Roman"/>
-                <w:sz w:val="20"/>
-                <w:szCs w:val="20"/>
-                <w:color w:val="000000"/>
-              </w:rPr>
-              <w:t xml:space="preserve">9,076</w:t>
-            </w:r>
-          </w:p>
-        </w:tc>
-        <w:tc>
-          <w:tcPr>
-            <w:tcBorders/>
-            <w:shd w:val="clear" w:color="auto" w:fill="FFFFFF"/>
-            <w:tcMar>
-              <w:top w:w="0" w:type="dxa"/>
-              <w:bottom w:w="0" w:type="dxa"/>
-              <w:left w:w="0" w:type="dxa"/>
-              <w:right w:w="0" w:type="dxa"/>
-            </w:tcMar>
-            <w:vAlign w:val="center"/>
-          </w:tcPr>
-          <w:p>
-            <w:pPr>
-              <w:jc w:val="right"/>
-              <w:spacing w:after="60" w:before="60" w:line="240"/>
-              <w:ind w:firstLine="0" w:left="60" w:right="60"/>
-            </w:pPr>
-            <w:r xmlns:w="http://schemas.openxmlformats.org/wordprocessingml/2006/main" xmlns:wp="http://schemas.openxmlformats.org/drawingml/2006/wordprocessingDrawing" xmlns:r="http://schemas.openxmlformats.org/officeDocument/2006/relationships" xmlns:w14="http://schemas.microsoft.com/office/word/2010/wordml">
-              <w:rPr>
-                <w:rFonts w:ascii="Times New Roman" w:hAnsi="Times New Roman" w:eastAsia="Times New Roman" w:cs="Times New Roman"/>
-                <w:sz w:val="20"/>
-                <w:szCs w:val="20"/>
-                <w:color w:val="000000"/>
-              </w:rPr>
-              <w:t xml:space="preserve">8,594</w:t>
-            </w:r>
-          </w:p>
-        </w:tc>
-        <w:tc>
-          <w:tcPr>
-            <w:tcBorders/>
-            <w:shd w:val="clear" w:color="auto" w:fill="FFFFFF"/>
-            <w:tcMar>
-              <w:top w:w="0" w:type="dxa"/>
-              <w:bottom w:w="0" w:type="dxa"/>
-              <w:left w:w="0" w:type="dxa"/>
-              <w:right w:w="0" w:type="dxa"/>
-            </w:tcMar>
-            <w:vAlign w:val="center"/>
-          </w:tcPr>
-          <w:p>
-            <w:pPr>
-              <w:jc w:val="right"/>
-              <w:spacing w:after="60" w:before="60" w:line="240"/>
-              <w:ind w:firstLine="0" w:left="60" w:right="60"/>
-            </w:pPr>
-            <w:r xmlns:w="http://schemas.openxmlformats.org/wordprocessingml/2006/main" xmlns:wp="http://schemas.openxmlformats.org/drawingml/2006/wordprocessingDrawing" xmlns:r="http://schemas.openxmlformats.org/officeDocument/2006/relationships" xmlns:w14="http://schemas.microsoft.com/office/word/2010/wordml">
-              <w:rPr>
-                <w:rFonts w:ascii="Times New Roman" w:hAnsi="Times New Roman" w:eastAsia="Times New Roman" w:cs="Times New Roman"/>
-                <w:sz w:val="20"/>
-                <w:szCs w:val="20"/>
-                <w:color w:val="000000"/>
-              </w:rPr>
-              <w:t xml:space="preserve">9,544</w:t>
+              <w:t xml:space="preserve">10,916</w:t>
+            </w:r>
+          </w:p>
+        </w:tc>
+        <w:tc>
+          <w:tcPr>
+            <w:tcBorders/>
+            <w:shd w:val="clear" w:color="auto" w:fill="FFFFFF"/>
+            <w:tcMar>
+              <w:top w:w="0" w:type="dxa"/>
+              <w:bottom w:w="0" w:type="dxa"/>
+              <w:left w:w="0" w:type="dxa"/>
+              <w:right w:w="0" w:type="dxa"/>
+            </w:tcMar>
+            <w:vAlign w:val="center"/>
+          </w:tcPr>
+          <w:p>
+            <w:pPr>
+              <w:jc w:val="right"/>
+              <w:spacing w:after="60" w:before="60" w:line="240"/>
+              <w:ind w:firstLine="0" w:left="60" w:right="60"/>
+            </w:pPr>
+            <w:r xmlns:w="http://schemas.openxmlformats.org/wordprocessingml/2006/main" xmlns:wp="http://schemas.openxmlformats.org/drawingml/2006/wordprocessingDrawing" xmlns:r="http://schemas.openxmlformats.org/officeDocument/2006/relationships" xmlns:w14="http://schemas.microsoft.com/office/word/2010/wordml">
+              <w:rPr>
+                <w:rFonts w:ascii="Times New Roman" w:hAnsi="Times New Roman" w:eastAsia="Times New Roman" w:cs="Times New Roman"/>
+                <w:sz w:val="20"/>
+                <w:szCs w:val="20"/>
+                <w:color w:val="000000"/>
+              </w:rPr>
+              <w:t xml:space="preserve">12,081</w:t>
+            </w:r>
+          </w:p>
+        </w:tc>
+        <w:tc>
+          <w:tcPr>
+            <w:tcBorders/>
+            <w:shd w:val="clear" w:color="auto" w:fill="FFFFFF"/>
+            <w:tcMar>
+              <w:top w:w="0" w:type="dxa"/>
+              <w:bottom w:w="0" w:type="dxa"/>
+              <w:left w:w="0" w:type="dxa"/>
+              <w:right w:w="0" w:type="dxa"/>
+            </w:tcMar>
+            <w:vAlign w:val="center"/>
+          </w:tcPr>
+          <w:p>
+            <w:pPr>
+              <w:jc w:val="right"/>
+              <w:spacing w:after="60" w:before="60" w:line="240"/>
+              <w:ind w:firstLine="0" w:left="60" w:right="60"/>
+            </w:pPr>
+            <w:r xmlns:w="http://schemas.openxmlformats.org/wordprocessingml/2006/main" xmlns:wp="http://schemas.openxmlformats.org/drawingml/2006/wordprocessingDrawing" xmlns:r="http://schemas.openxmlformats.org/officeDocument/2006/relationships" xmlns:w14="http://schemas.microsoft.com/office/word/2010/wordml">
+              <w:rPr>
+                <w:rFonts w:ascii="Times New Roman" w:hAnsi="Times New Roman" w:eastAsia="Times New Roman" w:cs="Times New Roman"/>
+                <w:sz w:val="20"/>
+                <w:szCs w:val="20"/>
+                <w:color w:val="000000"/>
+              </w:rPr>
+              <w:t xml:space="preserve">9,083</w:t>
+            </w:r>
+          </w:p>
+        </w:tc>
+        <w:tc>
+          <w:tcPr>
+            <w:tcBorders/>
+            <w:shd w:val="clear" w:color="auto" w:fill="FFFFFF"/>
+            <w:tcMar>
+              <w:top w:w="0" w:type="dxa"/>
+              <w:bottom w:w="0" w:type="dxa"/>
+              <w:left w:w="0" w:type="dxa"/>
+              <w:right w:w="0" w:type="dxa"/>
+            </w:tcMar>
+            <w:vAlign w:val="center"/>
+          </w:tcPr>
+          <w:p>
+            <w:pPr>
+              <w:jc w:val="right"/>
+              <w:spacing w:after="60" w:before="60" w:line="240"/>
+              <w:ind w:firstLine="0" w:left="60" w:right="60"/>
+            </w:pPr>
+            <w:r xmlns:w="http://schemas.openxmlformats.org/wordprocessingml/2006/main" xmlns:wp="http://schemas.openxmlformats.org/drawingml/2006/wordprocessingDrawing" xmlns:r="http://schemas.openxmlformats.org/officeDocument/2006/relationships" xmlns:w14="http://schemas.microsoft.com/office/word/2010/wordml">
+              <w:rPr>
+                <w:rFonts w:ascii="Times New Roman" w:hAnsi="Times New Roman" w:eastAsia="Times New Roman" w:cs="Times New Roman"/>
+                <w:sz w:val="20"/>
+                <w:szCs w:val="20"/>
+                <w:color w:val="000000"/>
+              </w:rPr>
+              <w:t xml:space="preserve">8,606</w:t>
+            </w:r>
+          </w:p>
+        </w:tc>
+        <w:tc>
+          <w:tcPr>
+            <w:tcBorders/>
+            <w:shd w:val="clear" w:color="auto" w:fill="FFFFFF"/>
+            <w:tcMar>
+              <w:top w:w="0" w:type="dxa"/>
+              <w:bottom w:w="0" w:type="dxa"/>
+              <w:left w:w="0" w:type="dxa"/>
+              <w:right w:w="0" w:type="dxa"/>
+            </w:tcMar>
+            <w:vAlign w:val="center"/>
+          </w:tcPr>
+          <w:p>
+            <w:pPr>
+              <w:jc w:val="right"/>
+              <w:spacing w:after="60" w:before="60" w:line="240"/>
+              <w:ind w:firstLine="0" w:left="60" w:right="60"/>
+            </w:pPr>
+            <w:r xmlns:w="http://schemas.openxmlformats.org/wordprocessingml/2006/main" xmlns:wp="http://schemas.openxmlformats.org/drawingml/2006/wordprocessingDrawing" xmlns:r="http://schemas.openxmlformats.org/officeDocument/2006/relationships" xmlns:w14="http://schemas.microsoft.com/office/word/2010/wordml">
+              <w:rPr>
+                <w:rFonts w:ascii="Times New Roman" w:hAnsi="Times New Roman" w:eastAsia="Times New Roman" w:cs="Times New Roman"/>
+                <w:sz w:val="20"/>
+                <w:szCs w:val="20"/>
+                <w:color w:val="000000"/>
+              </w:rPr>
+              <w:t xml:space="preserve">9,535</w:t>
             </w:r>
           </w:p>
         </w:tc>
@@ -4686,36 +4686,36 @@
                 <w:szCs w:val="20"/>
                 <w:color w:val="000000"/>
               </w:rPr>
-              <w:t xml:space="preserve">-259</w:t>
-            </w:r>
-          </w:p>
-        </w:tc>
-        <w:tc>
-          <w:tcPr>
-            <w:tcBorders/>
-            <w:shd w:val="clear" w:color="auto" w:fill="FFFFFF"/>
-            <w:tcMar>
-              <w:top w:w="0" w:type="dxa"/>
-              <w:bottom w:w="0" w:type="dxa"/>
-              <w:left w:w="0" w:type="dxa"/>
-              <w:right w:w="0" w:type="dxa"/>
-            </w:tcMar>
-            <w:vAlign w:val="center"/>
-          </w:tcPr>
-          <w:p>
-            <w:pPr>
-              <w:jc w:val="right"/>
-              <w:spacing w:after="60" w:before="60" w:line="240"/>
-              <w:ind w:firstLine="0" w:left="60" w:right="60"/>
-            </w:pPr>
-            <w:r xmlns:w="http://schemas.openxmlformats.org/wordprocessingml/2006/main" xmlns:wp="http://schemas.openxmlformats.org/drawingml/2006/wordprocessingDrawing" xmlns:r="http://schemas.openxmlformats.org/officeDocument/2006/relationships" xmlns:w14="http://schemas.microsoft.com/office/word/2010/wordml">
-              <w:rPr>
-                <w:rFonts w:ascii="Times New Roman" w:hAnsi="Times New Roman" w:eastAsia="Times New Roman" w:cs="Times New Roman"/>
-                <w:sz w:val="20"/>
-                <w:szCs w:val="20"/>
-                <w:color w:val="000000"/>
-              </w:rPr>
-              <w:t xml:space="preserve">-122.00</w:t>
+              <w:t xml:space="preserve">-253</w:t>
+            </w:r>
+          </w:p>
+        </w:tc>
+        <w:tc>
+          <w:tcPr>
+            <w:tcBorders/>
+            <w:shd w:val="clear" w:color="auto" w:fill="FFFFFF"/>
+            <w:tcMar>
+              <w:top w:w="0" w:type="dxa"/>
+              <w:bottom w:w="0" w:type="dxa"/>
+              <w:left w:w="0" w:type="dxa"/>
+              <w:right w:w="0" w:type="dxa"/>
+            </w:tcMar>
+            <w:vAlign w:val="center"/>
+          </w:tcPr>
+          <w:p>
+            <w:pPr>
+              <w:jc w:val="right"/>
+              <w:spacing w:after="60" w:before="60" w:line="240"/>
+              <w:ind w:firstLine="0" w:left="60" w:right="60"/>
+            </w:pPr>
+            <w:r xmlns:w="http://schemas.openxmlformats.org/wordprocessingml/2006/main" xmlns:wp="http://schemas.openxmlformats.org/drawingml/2006/wordprocessingDrawing" xmlns:r="http://schemas.openxmlformats.org/officeDocument/2006/relationships" xmlns:w14="http://schemas.microsoft.com/office/word/2010/wordml">
+              <w:rPr>
+                <w:rFonts w:ascii="Times New Roman" w:hAnsi="Times New Roman" w:eastAsia="Times New Roman" w:cs="Times New Roman"/>
+                <w:sz w:val="20"/>
+                <w:szCs w:val="20"/>
+                <w:color w:val="000000"/>
+              </w:rPr>
+              <w:t xml:space="preserve">-122</w:t>
             </w:r>
           </w:p>
         </w:tc>
@@ -4773,36 +4773,36 @@
                 <w:szCs w:val="20"/>
                 <w:color w:val="000000"/>
               </w:rPr>
-              <w:t xml:space="preserve">-314</w:t>
-            </w:r>
-          </w:p>
-        </w:tc>
-        <w:tc>
-          <w:tcPr>
-            <w:tcBorders/>
-            <w:shd w:val="clear" w:color="auto" w:fill="FFFFFF"/>
-            <w:tcMar>
-              <w:top w:w="0" w:type="dxa"/>
-              <w:bottom w:w="0" w:type="dxa"/>
-              <w:left w:w="0" w:type="dxa"/>
-              <w:right w:w="0" w:type="dxa"/>
-            </w:tcMar>
-            <w:vAlign w:val="center"/>
-          </w:tcPr>
-          <w:p>
-            <w:pPr>
-              <w:jc w:val="right"/>
-              <w:spacing w:after="60" w:before="60" w:line="240"/>
-              <w:ind w:firstLine="0" w:left="60" w:right="60"/>
-            </w:pPr>
-            <w:r xmlns:w="http://schemas.openxmlformats.org/wordprocessingml/2006/main" xmlns:wp="http://schemas.openxmlformats.org/drawingml/2006/wordprocessingDrawing" xmlns:r="http://schemas.openxmlformats.org/officeDocument/2006/relationships" xmlns:w14="http://schemas.microsoft.com/office/word/2010/wordml">
-              <w:rPr>
-                <w:rFonts w:ascii="Times New Roman" w:hAnsi="Times New Roman" w:eastAsia="Times New Roman" w:cs="Times New Roman"/>
-                <w:sz w:val="20"/>
-                <w:szCs w:val="20"/>
-                <w:color w:val="000000"/>
-              </w:rPr>
-              <w:t xml:space="preserve">-159</w:t>
+              <w:t xml:space="preserve">-308</w:t>
+            </w:r>
+          </w:p>
+        </w:tc>
+        <w:tc>
+          <w:tcPr>
+            <w:tcBorders/>
+            <w:shd w:val="clear" w:color="auto" w:fill="FFFFFF"/>
+            <w:tcMar>
+              <w:top w:w="0" w:type="dxa"/>
+              <w:bottom w:w="0" w:type="dxa"/>
+              <w:left w:w="0" w:type="dxa"/>
+              <w:right w:w="0" w:type="dxa"/>
+            </w:tcMar>
+            <w:vAlign w:val="center"/>
+          </w:tcPr>
+          <w:p>
+            <w:pPr>
+              <w:jc w:val="right"/>
+              <w:spacing w:after="60" w:before="60" w:line="240"/>
+              <w:ind w:firstLine="0" w:left="60" w:right="60"/>
+            </w:pPr>
+            <w:r xmlns:w="http://schemas.openxmlformats.org/wordprocessingml/2006/main" xmlns:wp="http://schemas.openxmlformats.org/drawingml/2006/wordprocessingDrawing" xmlns:r="http://schemas.openxmlformats.org/officeDocument/2006/relationships" xmlns:w14="http://schemas.microsoft.com/office/word/2010/wordml">
+              <w:rPr>
+                <w:rFonts w:ascii="Times New Roman" w:hAnsi="Times New Roman" w:eastAsia="Times New Roman" w:cs="Times New Roman"/>
+                <w:sz w:val="20"/>
+                <w:szCs w:val="20"/>
+                <w:color w:val="000000"/>
+              </w:rPr>
+              <w:t xml:space="preserve">-156</w:t>
             </w:r>
           </w:p>
         </w:tc>
@@ -4916,65 +4916,65 @@
                 <w:szCs w:val="20"/>
                 <w:color w:val="000000"/>
               </w:rPr>
-              <w:t xml:space="preserve">134</w:t>
-            </w:r>
-          </w:p>
-        </w:tc>
-        <w:tc>
-          <w:tcPr>
-            <w:tcBorders/>
-            <w:shd w:val="clear" w:color="auto" w:fill="FFFFFF"/>
-            <w:tcMar>
-              <w:top w:w="0" w:type="dxa"/>
-              <w:bottom w:w="0" w:type="dxa"/>
-              <w:left w:w="0" w:type="dxa"/>
-              <w:right w:w="0" w:type="dxa"/>
-            </w:tcMar>
-            <w:vAlign w:val="center"/>
-          </w:tcPr>
-          <w:p>
-            <w:pPr>
-              <w:jc w:val="right"/>
-              <w:spacing w:after="60" w:before="60" w:line="240"/>
-              <w:ind w:firstLine="0" w:left="60" w:right="60"/>
-            </w:pPr>
-            <w:r xmlns:w="http://schemas.openxmlformats.org/wordprocessingml/2006/main" xmlns:wp="http://schemas.openxmlformats.org/drawingml/2006/wordprocessingDrawing" xmlns:r="http://schemas.openxmlformats.org/officeDocument/2006/relationships" xmlns:w14="http://schemas.microsoft.com/office/word/2010/wordml">
-              <w:rPr>
-                <w:rFonts w:ascii="Times New Roman" w:hAnsi="Times New Roman" w:eastAsia="Times New Roman" w:cs="Times New Roman"/>
-                <w:sz w:val="20"/>
-                <w:szCs w:val="20"/>
-                <w:color w:val="000000"/>
-              </w:rPr>
-              <w:t xml:space="preserve">370.00</w:t>
-            </w:r>
-          </w:p>
-        </w:tc>
-        <w:tc>
-          <w:tcPr>
-            <w:tcBorders/>
-            <w:shd w:val="clear" w:color="auto" w:fill="FFFFFF"/>
-            <w:tcMar>
-              <w:top w:w="0" w:type="dxa"/>
-              <w:bottom w:w="0" w:type="dxa"/>
-              <w:left w:w="0" w:type="dxa"/>
-              <w:right w:w="0" w:type="dxa"/>
-            </w:tcMar>
-            <w:vAlign w:val="center"/>
-          </w:tcPr>
-          <w:p>
-            <w:pPr>
-              <w:jc w:val="right"/>
-              <w:spacing w:after="60" w:before="60" w:line="240"/>
-              <w:ind w:firstLine="0" w:left="60" w:right="60"/>
-            </w:pPr>
-            <w:r xmlns:w="http://schemas.openxmlformats.org/wordprocessingml/2006/main" xmlns:wp="http://schemas.openxmlformats.org/drawingml/2006/wordprocessingDrawing" xmlns:r="http://schemas.openxmlformats.org/officeDocument/2006/relationships" xmlns:w14="http://schemas.microsoft.com/office/word/2010/wordml">
-              <w:rPr>
-                <w:rFonts w:ascii="Times New Roman" w:hAnsi="Times New Roman" w:eastAsia="Times New Roman" w:cs="Times New Roman"/>
-                <w:sz w:val="20"/>
-                <w:szCs w:val="20"/>
-                <w:color w:val="000000"/>
-              </w:rPr>
-              <w:t xml:space="preserve">177</w:t>
+              <w:t xml:space="preserve">137</w:t>
+            </w:r>
+          </w:p>
+        </w:tc>
+        <w:tc>
+          <w:tcPr>
+            <w:tcBorders/>
+            <w:shd w:val="clear" w:color="auto" w:fill="FFFFFF"/>
+            <w:tcMar>
+              <w:top w:w="0" w:type="dxa"/>
+              <w:bottom w:w="0" w:type="dxa"/>
+              <w:left w:w="0" w:type="dxa"/>
+              <w:right w:w="0" w:type="dxa"/>
+            </w:tcMar>
+            <w:vAlign w:val="center"/>
+          </w:tcPr>
+          <w:p>
+            <w:pPr>
+              <w:jc w:val="right"/>
+              <w:spacing w:after="60" w:before="60" w:line="240"/>
+              <w:ind w:firstLine="0" w:left="60" w:right="60"/>
+            </w:pPr>
+            <w:r xmlns:w="http://schemas.openxmlformats.org/wordprocessingml/2006/main" xmlns:wp="http://schemas.openxmlformats.org/drawingml/2006/wordprocessingDrawing" xmlns:r="http://schemas.openxmlformats.org/officeDocument/2006/relationships" xmlns:w14="http://schemas.microsoft.com/office/word/2010/wordml">
+              <w:rPr>
+                <w:rFonts w:ascii="Times New Roman" w:hAnsi="Times New Roman" w:eastAsia="Times New Roman" w:cs="Times New Roman"/>
+                <w:sz w:val="20"/>
+                <w:szCs w:val="20"/>
+                <w:color w:val="000000"/>
+              </w:rPr>
+              <w:t xml:space="preserve">369</w:t>
+            </w:r>
+          </w:p>
+        </w:tc>
+        <w:tc>
+          <w:tcPr>
+            <w:tcBorders/>
+            <w:shd w:val="clear" w:color="auto" w:fill="FFFFFF"/>
+            <w:tcMar>
+              <w:top w:w="0" w:type="dxa"/>
+              <w:bottom w:w="0" w:type="dxa"/>
+              <w:left w:w="0" w:type="dxa"/>
+              <w:right w:w="0" w:type="dxa"/>
+            </w:tcMar>
+            <w:vAlign w:val="center"/>
+          </w:tcPr>
+          <w:p>
+            <w:pPr>
+              <w:jc w:val="right"/>
+              <w:spacing w:after="60" w:before="60" w:line="240"/>
+              <w:ind w:firstLine="0" w:left="60" w:right="60"/>
+            </w:pPr>
+            <w:r xmlns:w="http://schemas.openxmlformats.org/wordprocessingml/2006/main" xmlns:wp="http://schemas.openxmlformats.org/drawingml/2006/wordprocessingDrawing" xmlns:r="http://schemas.openxmlformats.org/officeDocument/2006/relationships" xmlns:w14="http://schemas.microsoft.com/office/word/2010/wordml">
+              <w:rPr>
+                <w:rFonts w:ascii="Times New Roman" w:hAnsi="Times New Roman" w:eastAsia="Times New Roman" w:cs="Times New Roman"/>
+                <w:sz w:val="20"/>
+                <w:szCs w:val="20"/>
+                <w:color w:val="000000"/>
+              </w:rPr>
+              <w:t xml:space="preserve">176</w:t>
             </w:r>
           </w:p>
         </w:tc>
@@ -5032,7 +5032,7 @@
                 <w:szCs w:val="20"/>
                 <w:color w:val="000000"/>
               </w:rPr>
-              <w:t xml:space="preserve">348</w:t>
+              <w:t xml:space="preserve">343</w:t>
             </w:r>
           </w:p>
         </w:tc>
@@ -5146,65 +5146,65 @@
                 <w:szCs w:val="20"/>
                 <w:color w:val="000000"/>
               </w:rPr>
-              <w:t xml:space="preserve">1,876</w:t>
-            </w:r>
-          </w:p>
-        </w:tc>
-        <w:tc>
-          <w:tcPr>
-            <w:tcBorders/>
-            <w:shd w:val="clear" w:color="auto" w:fill="FFFFFF"/>
-            <w:tcMar>
-              <w:top w:w="0" w:type="dxa"/>
-              <w:bottom w:w="0" w:type="dxa"/>
-              <w:left w:w="0" w:type="dxa"/>
-              <w:right w:w="0" w:type="dxa"/>
-            </w:tcMar>
-            <w:vAlign w:val="center"/>
-          </w:tcPr>
-          <w:p>
-            <w:pPr>
-              <w:jc w:val="right"/>
-              <w:spacing w:after="60" w:before="60" w:line="240"/>
-              <w:ind w:firstLine="0" w:left="60" w:right="60"/>
-            </w:pPr>
-            <w:r xmlns:w="http://schemas.openxmlformats.org/wordprocessingml/2006/main" xmlns:wp="http://schemas.openxmlformats.org/drawingml/2006/wordprocessingDrawing" xmlns:r="http://schemas.openxmlformats.org/officeDocument/2006/relationships" xmlns:w14="http://schemas.microsoft.com/office/word/2010/wordml">
-              <w:rPr>
-                <w:rFonts w:ascii="Times New Roman" w:hAnsi="Times New Roman" w:eastAsia="Times New Roman" w:cs="Times New Roman"/>
-                <w:sz w:val="20"/>
-                <w:szCs w:val="20"/>
-                <w:color w:val="000000"/>
-              </w:rPr>
-              <w:t xml:space="preserve">2,408.10</w:t>
-            </w:r>
-          </w:p>
-        </w:tc>
-        <w:tc>
-          <w:tcPr>
-            <w:tcBorders/>
-            <w:shd w:val="clear" w:color="auto" w:fill="FFFFFF"/>
-            <w:tcMar>
-              <w:top w:w="0" w:type="dxa"/>
-              <w:bottom w:w="0" w:type="dxa"/>
-              <w:left w:w="0" w:type="dxa"/>
-              <w:right w:w="0" w:type="dxa"/>
-            </w:tcMar>
-            <w:vAlign w:val="center"/>
-          </w:tcPr>
-          <w:p>
-            <w:pPr>
-              <w:jc w:val="right"/>
-              <w:spacing w:after="60" w:before="60" w:line="240"/>
-              <w:ind w:firstLine="0" w:left="60" w:right="60"/>
-            </w:pPr>
-            <w:r xmlns:w="http://schemas.openxmlformats.org/wordprocessingml/2006/main" xmlns:wp="http://schemas.openxmlformats.org/drawingml/2006/wordprocessingDrawing" xmlns:r="http://schemas.openxmlformats.org/officeDocument/2006/relationships" xmlns:w14="http://schemas.microsoft.com/office/word/2010/wordml">
-              <w:rPr>
-                <w:rFonts w:ascii="Times New Roman" w:hAnsi="Times New Roman" w:eastAsia="Times New Roman" w:cs="Times New Roman"/>
-                <w:sz w:val="20"/>
-                <w:szCs w:val="20"/>
-                <w:color w:val="000000"/>
-              </w:rPr>
-              <w:t xml:space="preserve">4,645</w:t>
+              <w:t xml:space="preserve">1,863</w:t>
+            </w:r>
+          </w:p>
+        </w:tc>
+        <w:tc>
+          <w:tcPr>
+            <w:tcBorders/>
+            <w:shd w:val="clear" w:color="auto" w:fill="FFFFFF"/>
+            <w:tcMar>
+              <w:top w:w="0" w:type="dxa"/>
+              <w:bottom w:w="0" w:type="dxa"/>
+              <w:left w:w="0" w:type="dxa"/>
+              <w:right w:w="0" w:type="dxa"/>
+            </w:tcMar>
+            <w:vAlign w:val="center"/>
+          </w:tcPr>
+          <w:p>
+            <w:pPr>
+              <w:jc w:val="right"/>
+              <w:spacing w:after="60" w:before="60" w:line="240"/>
+              <w:ind w:firstLine="0" w:left="60" w:right="60"/>
+            </w:pPr>
+            <w:r xmlns:w="http://schemas.openxmlformats.org/wordprocessingml/2006/main" xmlns:wp="http://schemas.openxmlformats.org/drawingml/2006/wordprocessingDrawing" xmlns:r="http://schemas.openxmlformats.org/officeDocument/2006/relationships" xmlns:w14="http://schemas.microsoft.com/office/word/2010/wordml">
+              <w:rPr>
+                <w:rFonts w:ascii="Times New Roman" w:hAnsi="Times New Roman" w:eastAsia="Times New Roman" w:cs="Times New Roman"/>
+                <w:sz w:val="20"/>
+                <w:szCs w:val="20"/>
+                <w:color w:val="000000"/>
+              </w:rPr>
+              <w:t xml:space="preserve">2,418</w:t>
+            </w:r>
+          </w:p>
+        </w:tc>
+        <w:tc>
+          <w:tcPr>
+            <w:tcBorders/>
+            <w:shd w:val="clear" w:color="auto" w:fill="FFFFFF"/>
+            <w:tcMar>
+              <w:top w:w="0" w:type="dxa"/>
+              <w:bottom w:w="0" w:type="dxa"/>
+              <w:left w:w="0" w:type="dxa"/>
+              <w:right w:w="0" w:type="dxa"/>
+            </w:tcMar>
+            <w:vAlign w:val="center"/>
+          </w:tcPr>
+          <w:p>
+            <w:pPr>
+              <w:jc w:val="right"/>
+              <w:spacing w:after="60" w:before="60" w:line="240"/>
+              <w:ind w:firstLine="0" w:left="60" w:right="60"/>
+            </w:pPr>
+            <w:r xmlns:w="http://schemas.openxmlformats.org/wordprocessingml/2006/main" xmlns:wp="http://schemas.openxmlformats.org/drawingml/2006/wordprocessingDrawing" xmlns:r="http://schemas.openxmlformats.org/officeDocument/2006/relationships" xmlns:w14="http://schemas.microsoft.com/office/word/2010/wordml">
+              <w:rPr>
+                <w:rFonts w:ascii="Times New Roman" w:hAnsi="Times New Roman" w:eastAsia="Times New Roman" w:cs="Times New Roman"/>
+                <w:sz w:val="20"/>
+                <w:szCs w:val="20"/>
+                <w:color w:val="000000"/>
+              </w:rPr>
+              <w:t xml:space="preserve">4,644</w:t>
             </w:r>
           </w:p>
         </w:tc>
@@ -5376,36 +5376,36 @@
                 <w:szCs w:val="20"/>
                 <w:color w:val="000000"/>
               </w:rPr>
-              <w:t xml:space="preserve">2,456</w:t>
-            </w:r>
-          </w:p>
-        </w:tc>
-        <w:tc>
-          <w:tcPr>
-            <w:tcBorders/>
-            <w:shd w:val="clear" w:color="auto" w:fill="FFFFFF"/>
-            <w:tcMar>
-              <w:top w:w="0" w:type="dxa"/>
-              <w:bottom w:w="0" w:type="dxa"/>
-              <w:left w:w="0" w:type="dxa"/>
-              <w:right w:w="0" w:type="dxa"/>
-            </w:tcMar>
-            <w:vAlign w:val="center"/>
-          </w:tcPr>
-          <w:p>
-            <w:pPr>
-              <w:jc w:val="right"/>
-              <w:spacing w:after="60" w:before="60" w:line="240"/>
-              <w:ind w:firstLine="0" w:left="60" w:right="60"/>
-            </w:pPr>
-            <w:r xmlns:w="http://schemas.openxmlformats.org/wordprocessingml/2006/main" xmlns:wp="http://schemas.openxmlformats.org/drawingml/2006/wordprocessingDrawing" xmlns:r="http://schemas.openxmlformats.org/officeDocument/2006/relationships" xmlns:w14="http://schemas.microsoft.com/office/word/2010/wordml">
-              <w:rPr>
-                <w:rFonts w:ascii="Times New Roman" w:hAnsi="Times New Roman" w:eastAsia="Times New Roman" w:cs="Times New Roman"/>
-                <w:sz w:val="20"/>
-                <w:szCs w:val="20"/>
-                <w:color w:val="000000"/>
-              </w:rPr>
-              <w:t xml:space="preserve">3,092.05</w:t>
+              <w:t xml:space="preserve">2,459</w:t>
+            </w:r>
+          </w:p>
+        </w:tc>
+        <w:tc>
+          <w:tcPr>
+            <w:tcBorders/>
+            <w:shd w:val="clear" w:color="auto" w:fill="FFFFFF"/>
+            <w:tcMar>
+              <w:top w:w="0" w:type="dxa"/>
+              <w:bottom w:w="0" w:type="dxa"/>
+              <w:left w:w="0" w:type="dxa"/>
+              <w:right w:w="0" w:type="dxa"/>
+            </w:tcMar>
+            <w:vAlign w:val="center"/>
+          </w:tcPr>
+          <w:p>
+            <w:pPr>
+              <w:jc w:val="right"/>
+              <w:spacing w:after="60" w:before="60" w:line="240"/>
+              <w:ind w:firstLine="0" w:left="60" w:right="60"/>
+            </w:pPr>
+            <w:r xmlns:w="http://schemas.openxmlformats.org/wordprocessingml/2006/main" xmlns:wp="http://schemas.openxmlformats.org/drawingml/2006/wordprocessingDrawing" xmlns:r="http://schemas.openxmlformats.org/officeDocument/2006/relationships" xmlns:w14="http://schemas.microsoft.com/office/word/2010/wordml">
+              <w:rPr>
+                <w:rFonts w:ascii="Times New Roman" w:hAnsi="Times New Roman" w:eastAsia="Times New Roman" w:cs="Times New Roman"/>
+                <w:sz w:val="20"/>
+                <w:szCs w:val="20"/>
+                <w:color w:val="000000"/>
+              </w:rPr>
+              <w:t xml:space="preserve">3,083</w:t>
             </w:r>
           </w:p>
         </w:tc>
@@ -5463,36 +5463,36 @@
                 <w:szCs w:val="20"/>
                 <w:color w:val="000000"/>
               </w:rPr>
-              <w:t xml:space="preserve">4,729</w:t>
-            </w:r>
-          </w:p>
-        </w:tc>
-        <w:tc>
-          <w:tcPr>
-            <w:tcBorders/>
-            <w:shd w:val="clear" w:color="auto" w:fill="FFFFFF"/>
-            <w:tcMar>
-              <w:top w:w="0" w:type="dxa"/>
-              <w:bottom w:w="0" w:type="dxa"/>
-              <w:left w:w="0" w:type="dxa"/>
-              <w:right w:w="0" w:type="dxa"/>
-            </w:tcMar>
-            <w:vAlign w:val="center"/>
-          </w:tcPr>
-          <w:p>
-            <w:pPr>
-              <w:jc w:val="right"/>
-              <w:spacing w:after="60" w:before="60" w:line="240"/>
-              <w:ind w:firstLine="0" w:left="60" w:right="60"/>
-            </w:pPr>
-            <w:r xmlns:w="http://schemas.openxmlformats.org/wordprocessingml/2006/main" xmlns:wp="http://schemas.openxmlformats.org/drawingml/2006/wordprocessingDrawing" xmlns:r="http://schemas.openxmlformats.org/officeDocument/2006/relationships" xmlns:w14="http://schemas.microsoft.com/office/word/2010/wordml">
-              <w:rPr>
-                <w:rFonts w:ascii="Times New Roman" w:hAnsi="Times New Roman" w:eastAsia="Times New Roman" w:cs="Times New Roman"/>
-                <w:sz w:val="20"/>
-                <w:szCs w:val="20"/>
-                <w:color w:val="000000"/>
-              </w:rPr>
-              <w:t xml:space="preserve">5,514</w:t>
+              <w:t xml:space="preserve">4,761</w:t>
+            </w:r>
+          </w:p>
+        </w:tc>
+        <w:tc>
+          <w:tcPr>
+            <w:tcBorders/>
+            <w:shd w:val="clear" w:color="auto" w:fill="FFFFFF"/>
+            <w:tcMar>
+              <w:top w:w="0" w:type="dxa"/>
+              <w:bottom w:w="0" w:type="dxa"/>
+              <w:left w:w="0" w:type="dxa"/>
+              <w:right w:w="0" w:type="dxa"/>
+            </w:tcMar>
+            <w:vAlign w:val="center"/>
+          </w:tcPr>
+          <w:p>
+            <w:pPr>
+              <w:jc w:val="right"/>
+              <w:spacing w:after="60" w:before="60" w:line="240"/>
+              <w:ind w:firstLine="0" w:left="60" w:right="60"/>
+            </w:pPr>
+            <w:r xmlns:w="http://schemas.openxmlformats.org/wordprocessingml/2006/main" xmlns:wp="http://schemas.openxmlformats.org/drawingml/2006/wordprocessingDrawing" xmlns:r="http://schemas.openxmlformats.org/officeDocument/2006/relationships" xmlns:w14="http://schemas.microsoft.com/office/word/2010/wordml">
+              <w:rPr>
+                <w:rFonts w:ascii="Times New Roman" w:hAnsi="Times New Roman" w:eastAsia="Times New Roman" w:cs="Times New Roman"/>
+                <w:sz w:val="20"/>
+                <w:szCs w:val="20"/>
+                <w:color w:val="000000"/>
+              </w:rPr>
+              <w:t xml:space="preserve">5,480</w:t>
             </w:r>
           </w:p>
         </w:tc>
@@ -5606,123 +5606,123 @@
                 <w:szCs w:val="20"/>
                 <w:color w:val="000000"/>
               </w:rPr>
-              <w:t xml:space="preserve">5,218</w:t>
-            </w:r>
-          </w:p>
-        </w:tc>
-        <w:tc>
-          <w:tcPr>
-            <w:tcBorders/>
-            <w:shd w:val="clear" w:color="auto" w:fill="FFFFFF"/>
-            <w:tcMar>
-              <w:top w:w="0" w:type="dxa"/>
-              <w:bottom w:w="0" w:type="dxa"/>
-              <w:left w:w="0" w:type="dxa"/>
-              <w:right w:w="0" w:type="dxa"/>
-            </w:tcMar>
-            <w:vAlign w:val="center"/>
-          </w:tcPr>
-          <w:p>
-            <w:pPr>
-              <w:jc w:val="right"/>
-              <w:spacing w:after="60" w:before="60" w:line="240"/>
-              <w:ind w:firstLine="0" w:left="60" w:right="60"/>
-            </w:pPr>
-            <w:r xmlns:w="http://schemas.openxmlformats.org/wordprocessingml/2006/main" xmlns:wp="http://schemas.openxmlformats.org/drawingml/2006/wordprocessingDrawing" xmlns:r="http://schemas.openxmlformats.org/officeDocument/2006/relationships" xmlns:w14="http://schemas.microsoft.com/office/word/2010/wordml">
-              <w:rPr>
-                <w:rFonts w:ascii="Times New Roman" w:hAnsi="Times New Roman" w:eastAsia="Times New Roman" w:cs="Times New Roman"/>
-                <w:sz w:val="20"/>
-                <w:szCs w:val="20"/>
-                <w:color w:val="000000"/>
-              </w:rPr>
-              <w:t xml:space="preserve">6,131.00</w:t>
-            </w:r>
-          </w:p>
-        </w:tc>
-        <w:tc>
-          <w:tcPr>
-            <w:tcBorders/>
-            <w:shd w:val="clear" w:color="auto" w:fill="FFFFFF"/>
-            <w:tcMar>
-              <w:top w:w="0" w:type="dxa"/>
-              <w:bottom w:w="0" w:type="dxa"/>
-              <w:left w:w="0" w:type="dxa"/>
-              <w:right w:w="0" w:type="dxa"/>
-            </w:tcMar>
-            <w:vAlign w:val="center"/>
-          </w:tcPr>
-          <w:p>
-            <w:pPr>
-              <w:jc w:val="right"/>
-              <w:spacing w:after="60" w:before="60" w:line="240"/>
-              <w:ind w:firstLine="0" w:left="60" w:right="60"/>
-            </w:pPr>
-            <w:r xmlns:w="http://schemas.openxmlformats.org/wordprocessingml/2006/main" xmlns:wp="http://schemas.openxmlformats.org/drawingml/2006/wordprocessingDrawing" xmlns:r="http://schemas.openxmlformats.org/officeDocument/2006/relationships" xmlns:w14="http://schemas.microsoft.com/office/word/2010/wordml">
-              <w:rPr>
-                <w:rFonts w:ascii="Times New Roman" w:hAnsi="Times New Roman" w:eastAsia="Times New Roman" w:cs="Times New Roman"/>
-                <w:sz w:val="20"/>
-                <w:szCs w:val="20"/>
-                <w:color w:val="000000"/>
-              </w:rPr>
-              <w:t xml:space="preserve">8,496</w:t>
-            </w:r>
-          </w:p>
-        </w:tc>
-        <w:tc>
-          <w:tcPr>
-            <w:tcBorders/>
-            <w:shd w:val="clear" w:color="auto" w:fill="FFFFFF"/>
-            <w:tcMar>
-              <w:top w:w="0" w:type="dxa"/>
-              <w:bottom w:w="0" w:type="dxa"/>
-              <w:left w:w="0" w:type="dxa"/>
-              <w:right w:w="0" w:type="dxa"/>
-            </w:tcMar>
-            <w:vAlign w:val="center"/>
-          </w:tcPr>
-          <w:p>
-            <w:pPr>
-              <w:jc w:val="right"/>
-              <w:spacing w:after="60" w:before="60" w:line="240"/>
-              <w:ind w:firstLine="0" w:left="60" w:right="60"/>
-            </w:pPr>
-            <w:r xmlns:w="http://schemas.openxmlformats.org/wordprocessingml/2006/main" xmlns:wp="http://schemas.openxmlformats.org/drawingml/2006/wordprocessingDrawing" xmlns:r="http://schemas.openxmlformats.org/officeDocument/2006/relationships" xmlns:w14="http://schemas.microsoft.com/office/word/2010/wordml">
-              <w:rPr>
-                <w:rFonts w:ascii="Times New Roman" w:hAnsi="Times New Roman" w:eastAsia="Times New Roman" w:cs="Times New Roman"/>
-                <w:sz w:val="20"/>
-                <w:szCs w:val="20"/>
-                <w:color w:val="000000"/>
-              </w:rPr>
-              <w:t xml:space="preserve">8,035</w:t>
-            </w:r>
-          </w:p>
-        </w:tc>
-        <w:tc>
-          <w:tcPr>
-            <w:tcBorders/>
-            <w:shd w:val="clear" w:color="auto" w:fill="FFFFFF"/>
-            <w:tcMar>
-              <w:top w:w="0" w:type="dxa"/>
-              <w:bottom w:w="0" w:type="dxa"/>
-              <w:left w:w="0" w:type="dxa"/>
-              <w:right w:w="0" w:type="dxa"/>
-            </w:tcMar>
-            <w:vAlign w:val="center"/>
-          </w:tcPr>
-          <w:p>
-            <w:pPr>
-              <w:jc w:val="right"/>
-              <w:spacing w:after="60" w:before="60" w:line="240"/>
-              <w:ind w:firstLine="0" w:left="60" w:right="60"/>
-            </w:pPr>
-            <w:r xmlns:w="http://schemas.openxmlformats.org/wordprocessingml/2006/main" xmlns:wp="http://schemas.openxmlformats.org/drawingml/2006/wordprocessingDrawing" xmlns:r="http://schemas.openxmlformats.org/officeDocument/2006/relationships" xmlns:w14="http://schemas.microsoft.com/office/word/2010/wordml">
-              <w:rPr>
-                <w:rFonts w:ascii="Times New Roman" w:hAnsi="Times New Roman" w:eastAsia="Times New Roman" w:cs="Times New Roman"/>
-                <w:sz w:val="20"/>
-                <w:szCs w:val="20"/>
-                <w:color w:val="000000"/>
-              </w:rPr>
-              <w:t xml:space="preserve">9,002</w:t>
+              <w:t xml:space="preserve">5,233</w:t>
+            </w:r>
+          </w:p>
+        </w:tc>
+        <w:tc>
+          <w:tcPr>
+            <w:tcBorders/>
+            <w:shd w:val="clear" w:color="auto" w:fill="FFFFFF"/>
+            <w:tcMar>
+              <w:top w:w="0" w:type="dxa"/>
+              <w:bottom w:w="0" w:type="dxa"/>
+              <w:left w:w="0" w:type="dxa"/>
+              <w:right w:w="0" w:type="dxa"/>
+            </w:tcMar>
+            <w:vAlign w:val="center"/>
+          </w:tcPr>
+          <w:p>
+            <w:pPr>
+              <w:jc w:val="right"/>
+              <w:spacing w:after="60" w:before="60" w:line="240"/>
+              <w:ind w:firstLine="0" w:left="60" w:right="60"/>
+            </w:pPr>
+            <w:r xmlns:w="http://schemas.openxmlformats.org/wordprocessingml/2006/main" xmlns:wp="http://schemas.openxmlformats.org/drawingml/2006/wordprocessingDrawing" xmlns:r="http://schemas.openxmlformats.org/officeDocument/2006/relationships" xmlns:w14="http://schemas.microsoft.com/office/word/2010/wordml">
+              <w:rPr>
+                <w:rFonts w:ascii="Times New Roman" w:hAnsi="Times New Roman" w:eastAsia="Times New Roman" w:cs="Times New Roman"/>
+                <w:sz w:val="20"/>
+                <w:szCs w:val="20"/>
+                <w:color w:val="000000"/>
+              </w:rPr>
+              <w:t xml:space="preserve">6,103</w:t>
+            </w:r>
+          </w:p>
+        </w:tc>
+        <w:tc>
+          <w:tcPr>
+            <w:tcBorders/>
+            <w:shd w:val="clear" w:color="auto" w:fill="FFFFFF"/>
+            <w:tcMar>
+              <w:top w:w="0" w:type="dxa"/>
+              <w:bottom w:w="0" w:type="dxa"/>
+              <w:left w:w="0" w:type="dxa"/>
+              <w:right w:w="0" w:type="dxa"/>
+            </w:tcMar>
+            <w:vAlign w:val="center"/>
+          </w:tcPr>
+          <w:p>
+            <w:pPr>
+              <w:jc w:val="right"/>
+              <w:spacing w:after="60" w:before="60" w:line="240"/>
+              <w:ind w:firstLine="0" w:left="60" w:right="60"/>
+            </w:pPr>
+            <w:r xmlns:w="http://schemas.openxmlformats.org/wordprocessingml/2006/main" xmlns:wp="http://schemas.openxmlformats.org/drawingml/2006/wordprocessingDrawing" xmlns:r="http://schemas.openxmlformats.org/officeDocument/2006/relationships" xmlns:w14="http://schemas.microsoft.com/office/word/2010/wordml">
+              <w:rPr>
+                <w:rFonts w:ascii="Times New Roman" w:hAnsi="Times New Roman" w:eastAsia="Times New Roman" w:cs="Times New Roman"/>
+                <w:sz w:val="20"/>
+                <w:szCs w:val="20"/>
+                <w:color w:val="000000"/>
+              </w:rPr>
+              <w:t xml:space="preserve">8,495</w:t>
+            </w:r>
+          </w:p>
+        </w:tc>
+        <w:tc>
+          <w:tcPr>
+            <w:tcBorders/>
+            <w:shd w:val="clear" w:color="auto" w:fill="FFFFFF"/>
+            <w:tcMar>
+              <w:top w:w="0" w:type="dxa"/>
+              <w:bottom w:w="0" w:type="dxa"/>
+              <w:left w:w="0" w:type="dxa"/>
+              <w:right w:w="0" w:type="dxa"/>
+            </w:tcMar>
+            <w:vAlign w:val="center"/>
+          </w:tcPr>
+          <w:p>
+            <w:pPr>
+              <w:jc w:val="right"/>
+              <w:spacing w:after="60" w:before="60" w:line="240"/>
+              <w:ind w:firstLine="0" w:left="60" w:right="60"/>
+            </w:pPr>
+            <w:r xmlns:w="http://schemas.openxmlformats.org/wordprocessingml/2006/main" xmlns:wp="http://schemas.openxmlformats.org/drawingml/2006/wordprocessingDrawing" xmlns:r="http://schemas.openxmlformats.org/officeDocument/2006/relationships" xmlns:w14="http://schemas.microsoft.com/office/word/2010/wordml">
+              <w:rPr>
+                <w:rFonts w:ascii="Times New Roman" w:hAnsi="Times New Roman" w:eastAsia="Times New Roman" w:cs="Times New Roman"/>
+                <w:sz w:val="20"/>
+                <w:szCs w:val="20"/>
+                <w:color w:val="000000"/>
+              </w:rPr>
+              <w:t xml:space="preserve">8,008</w:t>
+            </w:r>
+          </w:p>
+        </w:tc>
+        <w:tc>
+          <w:tcPr>
+            <w:tcBorders/>
+            <w:shd w:val="clear" w:color="auto" w:fill="FFFFFF"/>
+            <w:tcMar>
+              <w:top w:w="0" w:type="dxa"/>
+              <w:bottom w:w="0" w:type="dxa"/>
+              <w:left w:w="0" w:type="dxa"/>
+              <w:right w:w="0" w:type="dxa"/>
+            </w:tcMar>
+            <w:vAlign w:val="center"/>
+          </w:tcPr>
+          <w:p>
+            <w:pPr>
+              <w:jc w:val="right"/>
+              <w:spacing w:after="60" w:before="60" w:line="240"/>
+              <w:ind w:firstLine="0" w:left="60" w:right="60"/>
+            </w:pPr>
+            <w:r xmlns:w="http://schemas.openxmlformats.org/wordprocessingml/2006/main" xmlns:wp="http://schemas.openxmlformats.org/drawingml/2006/wordprocessingDrawing" xmlns:r="http://schemas.openxmlformats.org/officeDocument/2006/relationships" xmlns:w14="http://schemas.microsoft.com/office/word/2010/wordml">
+              <w:rPr>
+                <w:rFonts w:ascii="Times New Roman" w:hAnsi="Times New Roman" w:eastAsia="Times New Roman" w:cs="Times New Roman"/>
+                <w:sz w:val="20"/>
+                <w:szCs w:val="20"/>
+                <w:color w:val="000000"/>
+              </w:rPr>
+              <w:t xml:space="preserve">8,962</w:t>
             </w:r>
           </w:p>
         </w:tc>
@@ -5813,7 +5813,7 @@
                 <w:szCs w:val="20"/>
                 <w:color w:val="000000"/>
               </w:rPr>
-              <w:t xml:space="preserve">11,434</w:t>
+              <w:t xml:space="preserve">11,433</w:t>
             </w:r>
           </w:p>
         </w:tc>
@@ -5844,7 +5844,7 @@
                 <w:szCs w:val="20"/>
                 <w:color w:val="000000"/>
               </w:rPr>
-              <w:t xml:space="preserve">10,832</w:t>
+              <w:t xml:space="preserve">10,843</w:t>
             </w:r>
           </w:p>
         </w:tc>
@@ -5875,7 +5875,7 @@
                 <w:szCs w:val="20"/>
                 <w:color w:val="000000"/>
               </w:rPr>
-              <w:t xml:space="preserve">12,023.85</w:t>
+              <w:t xml:space="preserve">12,066</w:t>
             </w:r>
           </w:p>
         </w:tc>
@@ -5937,7 +5937,7 @@
                 <w:szCs w:val="20"/>
                 <w:color w:val="000000"/>
               </w:rPr>
-              <w:t xml:space="preserve">8,258</w:t>
+              <w:t xml:space="preserve">8,275</w:t>
             </w:r>
           </w:p>
         </w:tc>
@@ -5968,7 +5968,7 @@
                 <w:szCs w:val="20"/>
                 <w:color w:val="000000"/>
               </w:rPr>
-              <w:t xml:space="preserve">9,259</w:t>
+              <w:t xml:space="preserve">9,256</w:t>
             </w:r>
           </w:p>
         </w:tc>

</xml_diff>